<commit_message>
fix: insertar codigo real en documentos docx en lugar de rutas
</commit_message>
<xml_diff>
--- a/Documentos/Bases de Datos/001-Proyecto tienda online.docx
+++ b/Documentos/Bases de Datos/001-Proyecto tienda online.docx
@@ -21,9 +21,9 @@
           <w:color w:val="8B6D00"/>
           <w:sz w:val="20"/>
         </w:rPr>
-        <w:t>📷 CAPTURA DE CÓDIGO: Cabecera de la tienda online</w:t>
+        <w:t>📷 INSERTAR CAPTURA: Cabecera de la tienda online</w:t>
         <w:br/>
-        <w:t xml:space="preserve">   → Archivo: 101-Ejercicios/009-mejoras%20en%20el%20CSS/front/img/cabeceratienda.avif</w:t>
+        <w:t xml:space="preserve">   → Imagen de la cabecera del sitio web de la tienda</w:t>
       </w:r>
     </w:p>
     <w:p>

</xml_diff>

<commit_message>
feat: insertar codigo real de GitHub en todos los documentos docx (165 referencias resueltas)
</commit_message>
<xml_diff>
--- a/Documentos/Bases de Datos/001-Proyecto tienda online.docx
+++ b/Documentos/Bases de Datos/001-Proyecto tienda online.docx
@@ -202,64 +202,145 @@
         <w:t>) con sus claves primarias y foráneas:</w:t>
       </w:r>
     </w:p>
-    <w:p>
-      <w:pPr>
-        <w:spacing w:before="20" w:after="20"/>
-        <w:ind w:left="907"/>
-      </w:pPr>
-      <w:r>
-        <w:rPr>
-          <w:b/>
-        </w:rPr>
-        <w:t xml:space="preserve">• </w:t>
-      </w:r>
-      <w:r>
-        <w:rPr>
-          <w:b/>
-        </w:rPr>
-        <w:t>Archivo:</w:t>
-      </w:r>
-      <w:r>
-        <w:t xml:space="preserve"> </w:t>
-      </w:r>
-      <w:r>
-        <w:rPr>
-          <w:rFonts w:ascii="Consolas" w:hAnsi="Consolas"/>
-          <w:color w:val="C7254E"/>
-          <w:sz w:val="18"/>
-        </w:rPr>
-        <w:t>diagrama.sql</w:t>
-      </w:r>
-      <w:r>
-        <w:t xml:space="preserve"> · </w:t>
-      </w:r>
-      <w:r>
-        <w:rPr>
-          <w:b/>
-        </w:rPr>
-        <w:t>Líneas 1-53</w:t>
-      </w:r>
-      <w:r>
-        <w:t xml:space="preserve"> · </w:t>
-      </w:r>
-      <w:r>
-        <w:rPr>
-          <w:b/>
-        </w:rPr>
-        <w:t>Ruta:</w:t>
-      </w:r>
-      <w:r>
-        <w:t xml:space="preserve"> </w:t>
-      </w:r>
-      <w:r>
-        <w:rPr>
-          <w:rFonts w:ascii="Consolas" w:hAnsi="Consolas"/>
-          <w:color w:val="C7254E"/>
-          <w:sz w:val="18"/>
-        </w:rPr>
-        <w:t>101-Ejercicios/diagrama.sql</w:t>
-      </w:r>
-    </w:p>
+    <w:tbl>
+      <w:tblPr>
+        <w:tblStyle w:val="TableGrid"/>
+        <w:tblW w:type="auto" w:w="0"/>
+        <w:tblLayout w:type="autofit"/>
+        <w:tblLook w:firstColumn="1" w:firstRow="1" w:lastColumn="0" w:lastRow="0" w:noHBand="0" w:noVBand="1" w:val="04A0"/>
+      </w:tblPr>
+      <w:tblGrid>
+        <w:gridCol w:w="8640"/>
+      </w:tblGrid>
+      <w:tr>
+        <w:tc>
+          <w:tcPr>
+            <w:tcW w:type="dxa" w:w="8640"/>
+            <w:shd w:fill="2d2d2d" w:val="clear"/>
+          </w:tcPr>
+          <w:p>
+            <w:r>
+              <w:rPr>
+                <w:rFonts w:ascii="Consolas" w:hAnsi="Consolas"/>
+                <w:b/>
+                <w:color w:val="FFFFFF"/>
+                <w:sz w:val="16"/>
+              </w:rPr>
+              <w:t>📄 101-Ejercicios/diagrama.sql — Líneas 1–53</w:t>
+            </w:r>
+          </w:p>
+        </w:tc>
+      </w:tr>
+      <w:tr>
+        <w:tc>
+          <w:tcPr>
+            <w:tcW w:type="dxa" w:w="8640"/>
+            <w:shd w:fill="1e1e1e" w:val="clear"/>
+          </w:tcPr>
+          <w:p>
+            <w:r>
+              <w:rPr>
+                <w:rFonts w:ascii="Consolas" w:hAnsi="Consolas"/>
+                <w:color w:val="D4D4D4"/>
+                <w:sz w:val="14"/>
+              </w:rPr>
+              <w:t>-- ============================================</w:t>
+              <w:br/>
+              <w:t>-- 1. CREACIÓN DE TABLA PRODUCTO</w:t>
+              <w:br/>
+              <w:t>-- ============================================</w:t>
+              <w:br/>
+              <w:t>CREATE TABLE producto (</w:t>
+              <w:br/>
+              <w:t xml:space="preserve">  id INT AUTO_INCREMENT,</w:t>
+              <w:br/>
+              <w:t xml:space="preserve">  titulo VARCHAR(255),</w:t>
+              <w:br/>
+              <w:t xml:space="preserve">  descripcion VARCHAR(255),</w:t>
+              <w:br/>
+              <w:t xml:space="preserve">  precio VARCHAR(255),</w:t>
+              <w:br/>
+              <w:t xml:space="preserve">  imagen VARCHAR(255),</w:t>
+              <w:br/>
+              <w:t xml:space="preserve">  PRIMARY KEY (id)</w:t>
+              <w:br/>
+              <w:t>);</w:t>
+              <w:br/>
+              <w:br/>
+              <w:t>-- ============================================</w:t>
+              <w:br/>
+              <w:t>-- 2. CREACIÓN DE TABLA CLIENTE</w:t>
+              <w:br/>
+              <w:t>-- ============================================</w:t>
+              <w:br/>
+              <w:t>CREATE TABLE cliente (</w:t>
+              <w:br/>
+              <w:t xml:space="preserve">  id INT AUTO_INCREMENT,</w:t>
+              <w:br/>
+              <w:t xml:space="preserve">  nombre VARCHAR(255),</w:t>
+              <w:br/>
+              <w:t xml:space="preserve">  apellidos VARCHAR(255),</w:t>
+              <w:br/>
+              <w:t xml:space="preserve">  email VARCHAR(255),</w:t>
+              <w:br/>
+              <w:t xml:space="preserve">  PRIMARY KEY (id)</w:t>
+              <w:br/>
+              <w:t>);</w:t>
+              <w:br/>
+              <w:br/>
+              <w:t>-- ============================================</w:t>
+              <w:br/>
+              <w:t>-- 3. CREACIÓN DE TABLA PEDIDO</w:t>
+              <w:br/>
+              <w:t>--    (depende de cliente)</w:t>
+              <w:br/>
+              <w:t>-- ============================================</w:t>
+              <w:br/>
+              <w:t>CREATE TABLE pedido (</w:t>
+              <w:br/>
+              <w:t xml:space="preserve">  id INT AUTO_INCREMENT,</w:t>
+              <w:br/>
+              <w:t xml:space="preserve">  fecha VARCHAR(255),</w:t>
+              <w:br/>
+              <w:t xml:space="preserve">  cliente_id INT,</w:t>
+              <w:br/>
+              <w:t xml:space="preserve">  PRIMARY KEY (id),</w:t>
+              <w:br/>
+              <w:t xml:space="preserve">  CONSTRAINT fk_pedido_1 FOREIGN KEY (cliente_id) REFERENCES cliente(id)</w:t>
+              <w:br/>
+              <w:t>);</w:t>
+              <w:br/>
+              <w:br/>
+              <w:t>-- ============================================</w:t>
+              <w:br/>
+              <w:t>-- 4. CREACIÓN DE TABLA LINEAPEDIDO</w:t>
+              <w:br/>
+              <w:t>--    (depende de pedido y producto)</w:t>
+              <w:br/>
+              <w:t>-- ============================================</w:t>
+              <w:br/>
+              <w:t>CREATE TABLE lineapedido (</w:t>
+              <w:br/>
+              <w:t xml:space="preserve">  id INT AUTO_INCREMENT,</w:t>
+              <w:br/>
+              <w:t xml:space="preserve">  pedido_id INT,</w:t>
+              <w:br/>
+              <w:t xml:space="preserve">  producto_id INT,</w:t>
+              <w:br/>
+              <w:t xml:space="preserve">  cantidad VARCHAR(255),</w:t>
+              <w:br/>
+              <w:t xml:space="preserve">  PRIMARY KEY (id),</w:t>
+              <w:br/>
+              <w:t xml:space="preserve">  CONSTRAINT fk_lineapedido_1 FOREIGN KEY (pedido_id) REFERENCES pedido(id),</w:t>
+              <w:br/>
+              <w:t xml:space="preserve">  CONSTRAINT fk_lineapedido_2 FOREIGN KEY (producto_id) REFERENCES producto(id)</w:t>
+              <w:br/>
+              <w:t>);</w:t>
+            </w:r>
+          </w:p>
+        </w:tc>
+      </w:tr>
+    </w:tbl>
     <w:p>
       <w:pPr>
         <w:spacing w:before="20" w:after="20"/>
@@ -286,64 +367,82 @@
         <w:t>:</w:t>
       </w:r>
     </w:p>
-    <w:p>
-      <w:pPr>
-        <w:spacing w:before="20" w:after="20"/>
-        <w:ind w:left="907"/>
-      </w:pPr>
-      <w:r>
-        <w:rPr>
-          <w:b/>
-        </w:rPr>
-        <w:t xml:space="preserve">• </w:t>
-      </w:r>
-      <w:r>
-        <w:rPr>
-          <w:b/>
-        </w:rPr>
-        <w:t>Archivo:</w:t>
-      </w:r>
-      <w:r>
-        <w:t xml:space="preserve"> </w:t>
-      </w:r>
-      <w:r>
-        <w:rPr>
-          <w:rFonts w:ascii="Consolas" w:hAnsi="Consolas"/>
-          <w:color w:val="C7254E"/>
-          <w:sz w:val="18"/>
-        </w:rPr>
-        <w:t>usuario.sql</w:t>
-      </w:r>
-      <w:r>
-        <w:t xml:space="preserve"> · </w:t>
-      </w:r>
-      <w:r>
-        <w:rPr>
-          <w:b/>
-        </w:rPr>
-        <w:t>Líneas 1-17</w:t>
-      </w:r>
-      <w:r>
-        <w:t xml:space="preserve"> · </w:t>
-      </w:r>
-      <w:r>
-        <w:rPr>
-          <w:b/>
-        </w:rPr>
-        <w:t>Ruta:</w:t>
-      </w:r>
-      <w:r>
-        <w:t xml:space="preserve"> </w:t>
-      </w:r>
-      <w:r>
-        <w:rPr>
-          <w:rFonts w:ascii="Consolas" w:hAnsi="Consolas"/>
-          <w:color w:val="C7254E"/>
-          <w:sz w:val="18"/>
-        </w:rPr>
-        <w:t>101-Ejercicios/usuario.sql</w:t>
-      </w:r>
-    </w:p>
+    <w:tbl>
+      <w:tblPr>
+        <w:tblStyle w:val="TableGrid"/>
+        <w:tblW w:type="auto" w:w="0"/>
+        <w:tblLayout w:type="autofit"/>
+        <w:tblLook w:firstColumn="1" w:firstRow="1" w:lastColumn="0" w:lastRow="0" w:noHBand="0" w:noVBand="1" w:val="04A0"/>
+      </w:tblPr>
+      <w:tblGrid>
+        <w:gridCol w:w="8640"/>
+      </w:tblGrid>
+      <w:tr>
+        <w:tc>
+          <w:tcPr>
+            <w:tcW w:type="dxa" w:w="8640"/>
+            <w:shd w:fill="2d2d2d" w:val="clear"/>
+          </w:tcPr>
+          <w:p>
+            <w:r>
+              <w:rPr>
+                <w:rFonts w:ascii="Consolas" w:hAnsi="Consolas"/>
+                <w:b/>
+                <w:color w:val="FFFFFF"/>
+                <w:sz w:val="16"/>
+              </w:rPr>
+              <w:t>📄 101-Ejercicios/usuario.sql — Líneas 1–17</w:t>
+            </w:r>
+          </w:p>
+        </w:tc>
+      </w:tr>
+      <w:tr>
+        <w:tc>
+          <w:tcPr>
+            <w:tcW w:type="dxa" w:w="8640"/>
+            <w:shd w:fill="1e1e1e" w:val="clear"/>
+          </w:tcPr>
+          <w:p>
+            <w:r>
+              <w:rPr>
+                <w:rFonts w:ascii="Consolas" w:hAnsi="Consolas"/>
+                <w:color w:val="D4D4D4"/>
+                <w:sz w:val="14"/>
+              </w:rPr>
+              <w:t xml:space="preserve">CREATE USER </w:t>
+              <w:br/>
+              <w:t xml:space="preserve">'tiendadam'@'localhost' </w:t>
+              <w:br/>
+              <w:t>IDENTIFIED BY 'Tiendadam123$';</w:t>
+              <w:br/>
+              <w:br/>
+              <w:t>GRANT USAGE ON *.* TO 'tiendadam'@'localhost';</w:t>
+              <w:br/>
+              <w:br/>
+              <w:t xml:space="preserve">ALTER USER 'tiendadam'@'localhost' </w:t>
+              <w:br/>
+              <w:t xml:space="preserve">REQUIRE NONE </w:t>
+              <w:br/>
+              <w:t xml:space="preserve">WITH MAX_QUERIES_PER_HOUR 0 </w:t>
+              <w:br/>
+              <w:t xml:space="preserve">MAX_CONNECTIONS_PER_HOUR 0 </w:t>
+              <w:br/>
+              <w:t xml:space="preserve">MAX_UPDATES_PER_HOUR 0 </w:t>
+              <w:br/>
+              <w:t>MAX_USER_CONNECTIONS 0;</w:t>
+              <w:br/>
+              <w:br/>
+              <w:t xml:space="preserve">GRANT ALL PRIVILEGES ON `tiendadam`.* </w:t>
+              <w:br/>
+              <w:t>TO 'tiendadam'@'localhost';</w:t>
+              <w:br/>
+              <w:br/>
+              <w:t>FLUSH PRIVILEGES;</w:t>
+            </w:r>
+          </w:p>
+        </w:tc>
+      </w:tr>
+    </w:tbl>
     <w:p>
       <w:pPr>
         <w:spacing w:before="20" w:after="20"/>
@@ -359,64 +458,164 @@
         <w:t>Inserción de datos de prueba (5 clientes, 7 productos, 8 pedidos y sus líneas):</w:t>
       </w:r>
     </w:p>
-    <w:p>
-      <w:pPr>
-        <w:spacing w:before="20" w:after="20"/>
-        <w:ind w:left="907"/>
-      </w:pPr>
-      <w:r>
-        <w:rPr>
-          <w:b/>
-        </w:rPr>
-        <w:t xml:space="preserve">• </w:t>
-      </w:r>
-      <w:r>
-        <w:rPr>
-          <w:b/>
-        </w:rPr>
-        <w:t>Archivo:</w:t>
-      </w:r>
-      <w:r>
-        <w:t xml:space="preserve"> </w:t>
-      </w:r>
-      <w:r>
-        <w:rPr>
-          <w:rFonts w:ascii="Consolas" w:hAnsi="Consolas"/>
-          <w:color w:val="C7254E"/>
-          <w:sz w:val="18"/>
-        </w:rPr>
-        <w:t>insercion.sql</w:t>
-      </w:r>
-      <w:r>
-        <w:t xml:space="preserve"> · </w:t>
-      </w:r>
-      <w:r>
-        <w:rPr>
-          <w:b/>
-        </w:rPr>
-        <w:t>Líneas 1-64</w:t>
-      </w:r>
-      <w:r>
-        <w:t xml:space="preserve"> · </w:t>
-      </w:r>
-      <w:r>
-        <w:rPr>
-          <w:b/>
-        </w:rPr>
-        <w:t>Ruta:</w:t>
-      </w:r>
-      <w:r>
-        <w:t xml:space="preserve"> </w:t>
-      </w:r>
-      <w:r>
-        <w:rPr>
-          <w:rFonts w:ascii="Consolas" w:hAnsi="Consolas"/>
-          <w:color w:val="C7254E"/>
-          <w:sz w:val="18"/>
-        </w:rPr>
-        <w:t>101-Ejercicios/insercion.sql</w:t>
-      </w:r>
-    </w:p>
+    <w:tbl>
+      <w:tblPr>
+        <w:tblStyle w:val="TableGrid"/>
+        <w:tblW w:type="auto" w:w="0"/>
+        <w:tblLayout w:type="autofit"/>
+        <w:tblLook w:firstColumn="1" w:firstRow="1" w:lastColumn="0" w:lastRow="0" w:noHBand="0" w:noVBand="1" w:val="04A0"/>
+      </w:tblPr>
+      <w:tblGrid>
+        <w:gridCol w:w="8640"/>
+      </w:tblGrid>
+      <w:tr>
+        <w:tc>
+          <w:tcPr>
+            <w:tcW w:type="dxa" w:w="8640"/>
+            <w:shd w:fill="2d2d2d" w:val="clear"/>
+          </w:tcPr>
+          <w:p>
+            <w:r>
+              <w:rPr>
+                <w:rFonts w:ascii="Consolas" w:hAnsi="Consolas"/>
+                <w:b/>
+                <w:color w:val="FFFFFF"/>
+                <w:sz w:val="16"/>
+              </w:rPr>
+              <w:t>📄 101-Ejercicios/insercion.sql — Líneas 1–64</w:t>
+            </w:r>
+          </w:p>
+        </w:tc>
+      </w:tr>
+      <w:tr>
+        <w:tc>
+          <w:tcPr>
+            <w:tcW w:type="dxa" w:w="8640"/>
+            <w:shd w:fill="1e1e1e" w:val="clear"/>
+          </w:tcPr>
+          <w:p>
+            <w:r>
+              <w:rPr>
+                <w:rFonts w:ascii="Consolas" w:hAnsi="Consolas"/>
+                <w:color w:val="D4D4D4"/>
+                <w:sz w:val="14"/>
+              </w:rPr>
+              <w:t>INSERT INTO cliente (id, nombre, apellidos, email) VALUES</w:t>
+              <w:br/>
+              <w:t>(1, 'Laura', 'Martínez López', 'laura@example.com'),</w:t>
+              <w:br/>
+              <w:t>(2, 'Carlos', 'Gómez Ruiz', 'carlos@example.com'),</w:t>
+              <w:br/>
+              <w:t>(3, 'María', 'Serrano Díaz', 'maria@example.com'),</w:t>
+              <w:br/>
+              <w:t>(4, 'Jorge', 'Pérez Sánchez', 'jorge@example.com'),</w:t>
+              <w:br/>
+              <w:t>(5, 'Elena', 'Ruiz Navarro', 'elena@example.com');</w:t>
+              <w:br/>
+              <w:br/>
+              <w:t>INSERT INTO producto (id, titulo, descripcion, precio, imagen) VALUES</w:t>
+              <w:br/>
+              <w:t>(1, 'Camiseta Azul', 'Camiseta de algodón talla M', '19.99', 'camiseta_azul.jpg'),</w:t>
+              <w:br/>
+              <w:t>(2, 'Pantalón Negro', 'Pantalón vaquero negro unisex', '39.90', 'pantalon_negro.jpg'),</w:t>
+              <w:br/>
+              <w:t>(3, 'Sudadera Roja', 'Sudadera con capucha talla L', '29.95', 'sudadera_roja.jpg'),</w:t>
+              <w:br/>
+              <w:t>(4, 'Zapatillas Deportivas', 'Calzado deportivo ligero', '59.99', 'zapatillas.jpg'),</w:t>
+              <w:br/>
+              <w:t>(5, 'Gorra Negra', 'Gorra ajustable con visera', '12.50', 'gorra_negra.jpg'),</w:t>
+              <w:br/>
+              <w:t>(6, 'Calcetines Técnicos', 'Pack de 3 pares', '8.99', 'calcetines.jpg'),</w:t>
+              <w:br/>
+              <w:t>(7, 'Chaqueta Impermeable', 'Chaqueta cortavientos unisex', '79.99', 'chaqueta.jpg');</w:t>
+              <w:br/>
+              <w:br/>
+              <w:br/>
+              <w:t>INSERT INTO pedido (id, fecha, cliente_id) VALUES</w:t>
+              <w:br/>
+              <w:t>(1, '2025-02-01', 1),</w:t>
+              <w:br/>
+              <w:t>(2, '2025-02-02', 3),</w:t>
+              <w:br/>
+              <w:t>(3, '2025-02-02', 2),</w:t>
+              <w:br/>
+              <w:t>(4, '2025-02-03', 5),</w:t>
+              <w:br/>
+              <w:t>(5, '2025-02-04', 1),</w:t>
+              <w:br/>
+              <w:t>(6, '2025-02-05', 4),</w:t>
+              <w:br/>
+              <w:t>(7, '2025-02-06', 2),</w:t>
+              <w:br/>
+              <w:t>(8, '2025-02-07', 3);</w:t>
+              <w:br/>
+              <w:br/>
+              <w:br/>
+              <w:t>INSERT INTO lineapedido (id, pedido_id, producto_id, cantidad) VALUES</w:t>
+              <w:br/>
+              <w:t>-- Pedido 1</w:t>
+              <w:br/>
+              <w:t>(1, 1, 1, '2'),</w:t>
+              <w:br/>
+              <w:t>(2, 1, 5, '1'),</w:t>
+              <w:br/>
+              <w:t>(3, 1, 6, '3'),</w:t>
+              <w:br/>
+              <w:br/>
+              <w:t>-- Pedido 2</w:t>
+              <w:br/>
+              <w:t>(4, 2, 3, '1'),</w:t>
+              <w:br/>
+              <w:t>(5, 2, 4, '1'),</w:t>
+              <w:br/>
+              <w:br/>
+              <w:t>-- Pedido 3</w:t>
+              <w:br/>
+              <w:t>(6, 3, 2, '2'),</w:t>
+              <w:br/>
+              <w:t>(7, 3, 6, '1'),</w:t>
+              <w:br/>
+              <w:br/>
+              <w:t>-- Pedido 4</w:t>
+              <w:br/>
+              <w:t>(8, 4, 7, '1'),</w:t>
+              <w:br/>
+              <w:t>(9, 4, 5, '2'),</w:t>
+              <w:br/>
+              <w:br/>
+              <w:t>-- Pedido 5</w:t>
+              <w:br/>
+              <w:t>(10, 5, 1, '1'),</w:t>
+              <w:br/>
+              <w:t>(11, 5, 2, '1'),</w:t>
+              <w:br/>
+              <w:t>(12, 5, 3, '1'),</w:t>
+              <w:br/>
+              <w:br/>
+              <w:t>-- Pedido 6</w:t>
+              <w:br/>
+              <w:t>(13, 6, 4, '1'),</w:t>
+              <w:br/>
+              <w:br/>
+              <w:t>-- Pedido 7</w:t>
+              <w:br/>
+              <w:t>(14, 7, 6, '4'),</w:t>
+              <w:br/>
+              <w:t>(15, 7, 1, '2'),</w:t>
+              <w:br/>
+              <w:br/>
+              <w:t>-- Pedido 8</w:t>
+              <w:br/>
+              <w:t>(16, 8, 7, '1'),</w:t>
+              <w:br/>
+              <w:t>(17, 8, 3, '2'),</w:t>
+              <w:br/>
+              <w:t>(18, 8, 5, '1');</w:t>
+            </w:r>
+          </w:p>
+        </w:tc>
+      </w:tr>
+    </w:tbl>
     <w:p>
       <w:pPr>
         <w:ind w:left="454"/>
@@ -496,64 +695,62 @@
         <w:t>Inicio de sesión e inicialización del carrito vacío:</w:t>
       </w:r>
     </w:p>
-    <w:p>
-      <w:pPr>
-        <w:spacing w:before="20" w:after="20"/>
-        <w:ind w:left="907"/>
-      </w:pPr>
-      <w:r>
-        <w:rPr>
-          <w:b/>
-        </w:rPr>
-        <w:t xml:space="preserve">• </w:t>
-      </w:r>
-      <w:r>
-        <w:rPr>
-          <w:b/>
-        </w:rPr>
-        <w:t>Archivo:</w:t>
-      </w:r>
-      <w:r>
-        <w:t xml:space="preserve"> </w:t>
-      </w:r>
-      <w:r>
-        <w:rPr>
-          <w:rFonts w:ascii="Consolas" w:hAnsi="Consolas"/>
-          <w:color w:val="C7254E"/>
-          <w:sz w:val="18"/>
-        </w:rPr>
-        <w:t>index.php</w:t>
-      </w:r>
-      <w:r>
-        <w:t xml:space="preserve"> · </w:t>
-      </w:r>
-      <w:r>
-        <w:rPr>
-          <w:b/>
-        </w:rPr>
-        <w:t>Líneas 2-6</w:t>
-      </w:r>
-      <w:r>
-        <w:t xml:space="preserve"> · </w:t>
-      </w:r>
-      <w:r>
-        <w:rPr>
-          <w:b/>
-        </w:rPr>
-        <w:t>Ruta:</w:t>
-      </w:r>
-      <w:r>
-        <w:t xml:space="preserve"> </w:t>
-      </w:r>
-      <w:r>
-        <w:rPr>
-          <w:rFonts w:ascii="Consolas" w:hAnsi="Consolas"/>
-          <w:color w:val="C7254E"/>
-          <w:sz w:val="18"/>
-        </w:rPr>
-        <w:t>101-Ejercicios/009-mejoras en el CSS/front/index.php</w:t>
-      </w:r>
-    </w:p>
+    <w:tbl>
+      <w:tblPr>
+        <w:tblStyle w:val="TableGrid"/>
+        <w:tblW w:type="auto" w:w="0"/>
+        <w:tblLayout w:type="autofit"/>
+        <w:tblLook w:firstColumn="1" w:firstRow="1" w:lastColumn="0" w:lastRow="0" w:noHBand="0" w:noVBand="1" w:val="04A0"/>
+      </w:tblPr>
+      <w:tblGrid>
+        <w:gridCol w:w="8640"/>
+      </w:tblGrid>
+      <w:tr>
+        <w:tc>
+          <w:tcPr>
+            <w:tcW w:type="dxa" w:w="8640"/>
+            <w:shd w:fill="2d2d2d" w:val="clear"/>
+          </w:tcPr>
+          <w:p>
+            <w:r>
+              <w:rPr>
+                <w:rFonts w:ascii="Consolas" w:hAnsi="Consolas"/>
+                <w:b/>
+                <w:color w:val="FFFFFF"/>
+                <w:sz w:val="16"/>
+              </w:rPr>
+              <w:t>📄 101-Ejercicios/009-mejoras en el CSS/front/index.php — Líneas 2–6</w:t>
+            </w:r>
+          </w:p>
+        </w:tc>
+      </w:tr>
+      <w:tr>
+        <w:tc>
+          <w:tcPr>
+            <w:tcW w:type="dxa" w:w="8640"/>
+            <w:shd w:fill="1e1e1e" w:val="clear"/>
+          </w:tcPr>
+          <w:p>
+            <w:r>
+              <w:rPr>
+                <w:rFonts w:ascii="Consolas" w:hAnsi="Consolas"/>
+                <w:color w:val="D4D4D4"/>
+                <w:sz w:val="14"/>
+              </w:rPr>
+              <w:t>session_start();</w:t>
+              <w:br/>
+              <w:t xml:space="preserve">  if(!isset($_SESSION['carrito'])){                     // Si no tenías un carrito</w:t>
+              <w:br/>
+              <w:t xml:space="preserve">    $_SESSION['carrito'] = [];                          // Ahora tienes un carrito vacío</w:t>
+              <w:br/>
+              <w:t xml:space="preserve">  }                                                     // Como cuando entras en el supermercado</w:t>
+              <w:br/>
+              <w:t xml:space="preserve">  $carrito_count = count($_SESSION['carrito']);</w:t>
+            </w:r>
+          </w:p>
+        </w:tc>
+      </w:tr>
+    </w:tbl>
     <w:p>
       <w:pPr>
         <w:spacing w:before="20" w:after="20"/>
@@ -569,64 +766,54 @@
         <w:t>Contador de productos en el carrito para el badge del header:</w:t>
       </w:r>
     </w:p>
-    <w:p>
-      <w:pPr>
-        <w:spacing w:before="20" w:after="20"/>
-        <w:ind w:left="907"/>
-      </w:pPr>
-      <w:r>
-        <w:rPr>
-          <w:b/>
-        </w:rPr>
-        <w:t xml:space="preserve">• </w:t>
-      </w:r>
-      <w:r>
-        <w:rPr>
-          <w:b/>
-        </w:rPr>
-        <w:t>Archivo:</w:t>
-      </w:r>
-      <w:r>
-        <w:t xml:space="preserve"> </w:t>
-      </w:r>
-      <w:r>
-        <w:rPr>
-          <w:rFonts w:ascii="Consolas" w:hAnsi="Consolas"/>
-          <w:color w:val="C7254E"/>
-          <w:sz w:val="18"/>
-        </w:rPr>
-        <w:t>index.php</w:t>
-      </w:r>
-      <w:r>
-        <w:t xml:space="preserve"> · </w:t>
-      </w:r>
-      <w:r>
-        <w:rPr>
-          <w:b/>
-        </w:rPr>
-        <w:t>Línea 7</w:t>
-      </w:r>
-      <w:r>
-        <w:t xml:space="preserve"> · </w:t>
-      </w:r>
-      <w:r>
-        <w:rPr>
-          <w:b/>
-        </w:rPr>
-        <w:t>Ruta:</w:t>
-      </w:r>
-      <w:r>
-        <w:t xml:space="preserve"> </w:t>
-      </w:r>
-      <w:r>
-        <w:rPr>
-          <w:rFonts w:ascii="Consolas" w:hAnsi="Consolas"/>
-          <w:color w:val="C7254E"/>
-          <w:sz w:val="18"/>
-        </w:rPr>
-        <w:t>101-Ejercicios/009-mejoras en el CSS/front/index.php</w:t>
-      </w:r>
-    </w:p>
+    <w:tbl>
+      <w:tblPr>
+        <w:tblStyle w:val="TableGrid"/>
+        <w:tblW w:type="auto" w:w="0"/>
+        <w:tblLayout w:type="autofit"/>
+        <w:tblLook w:firstColumn="1" w:firstRow="1" w:lastColumn="0" w:lastRow="0" w:noHBand="0" w:noVBand="1" w:val="04A0"/>
+      </w:tblPr>
+      <w:tblGrid>
+        <w:gridCol w:w="8640"/>
+      </w:tblGrid>
+      <w:tr>
+        <w:tc>
+          <w:tcPr>
+            <w:tcW w:type="dxa" w:w="8640"/>
+            <w:shd w:fill="2d2d2d" w:val="clear"/>
+          </w:tcPr>
+          <w:p>
+            <w:r>
+              <w:rPr>
+                <w:rFonts w:ascii="Consolas" w:hAnsi="Consolas"/>
+                <w:b/>
+                <w:color w:val="FFFFFF"/>
+                <w:sz w:val="16"/>
+              </w:rPr>
+              <w:t>📄 101-Ejercicios/009-mejoras en el CSS/front/index.php — Líneas 7–7</w:t>
+            </w:r>
+          </w:p>
+        </w:tc>
+      </w:tr>
+      <w:tr>
+        <w:tc>
+          <w:tcPr>
+            <w:tcW w:type="dxa" w:w="8640"/>
+            <w:shd w:fill="1e1e1e" w:val="clear"/>
+          </w:tcPr>
+          <w:p>
+            <w:r>
+              <w:rPr>
+                <w:rFonts w:ascii="Consolas" w:hAnsi="Consolas"/>
+                <w:color w:val="D4D4D4"/>
+                <w:sz w:val="14"/>
+              </w:rPr>
+              <w:t>?&gt;</w:t>
+            </w:r>
+          </w:p>
+        </w:tc>
+      </w:tr>
+    </w:tbl>
     <w:p>
       <w:pPr>
         <w:spacing w:before="20" w:after="20"/>
@@ -653,64 +840,74 @@
         <w:t xml:space="preserve"> condicional:</w:t>
       </w:r>
     </w:p>
-    <w:p>
-      <w:pPr>
-        <w:spacing w:before="20" w:after="20"/>
-        <w:ind w:left="907"/>
-      </w:pPr>
-      <w:r>
-        <w:rPr>
-          <w:b/>
-        </w:rPr>
-        <w:t xml:space="preserve">• </w:t>
-      </w:r>
-      <w:r>
-        <w:rPr>
-          <w:b/>
-        </w:rPr>
-        <w:t>Archivo:</w:t>
-      </w:r>
-      <w:r>
-        <w:t xml:space="preserve"> </w:t>
-      </w:r>
-      <w:r>
-        <w:rPr>
-          <w:rFonts w:ascii="Consolas" w:hAnsi="Consolas"/>
-          <w:color w:val="C7254E"/>
-          <w:sz w:val="18"/>
-        </w:rPr>
-        <w:t>index.php</w:t>
-      </w:r>
-      <w:r>
-        <w:t xml:space="preserve"> · </w:t>
-      </w:r>
-      <w:r>
-        <w:rPr>
-          <w:b/>
-        </w:rPr>
-        <w:t>Líneas 30-40</w:t>
-      </w:r>
-      <w:r>
-        <w:t xml:space="preserve"> · </w:t>
-      </w:r>
-      <w:r>
-        <w:rPr>
-          <w:b/>
-        </w:rPr>
-        <w:t>Ruta:</w:t>
-      </w:r>
-      <w:r>
-        <w:t xml:space="preserve"> </w:t>
-      </w:r>
-      <w:r>
-        <w:rPr>
-          <w:rFonts w:ascii="Consolas" w:hAnsi="Consolas"/>
-          <w:color w:val="C7254E"/>
-          <w:sz w:val="18"/>
-        </w:rPr>
-        <w:t>101-Ejercicios/009-mejoras en el CSS/front/index.php</w:t>
-      </w:r>
-    </w:p>
+    <w:tbl>
+      <w:tblPr>
+        <w:tblStyle w:val="TableGrid"/>
+        <w:tblW w:type="auto" w:w="0"/>
+        <w:tblLayout w:type="autofit"/>
+        <w:tblLook w:firstColumn="1" w:firstRow="1" w:lastColumn="0" w:lastRow="0" w:noHBand="0" w:noVBand="1" w:val="04A0"/>
+      </w:tblPr>
+      <w:tblGrid>
+        <w:gridCol w:w="8640"/>
+      </w:tblGrid>
+      <w:tr>
+        <w:tc>
+          <w:tcPr>
+            <w:tcW w:type="dxa" w:w="8640"/>
+            <w:shd w:fill="2d2d2d" w:val="clear"/>
+          </w:tcPr>
+          <w:p>
+            <w:r>
+              <w:rPr>
+                <w:rFonts w:ascii="Consolas" w:hAnsi="Consolas"/>
+                <w:b/>
+                <w:color w:val="FFFFFF"/>
+                <w:sz w:val="16"/>
+              </w:rPr>
+              <w:t>📄 101-Ejercicios/009-mejoras en el CSS/front/index.php — Líneas 30–40</w:t>
+            </w:r>
+          </w:p>
+        </w:tc>
+      </w:tr>
+      <w:tr>
+        <w:tc>
+          <w:tcPr>
+            <w:tcW w:type="dxa" w:w="8640"/>
+            <w:shd w:fill="1e1e1e" w:val="clear"/>
+          </w:tcPr>
+          <w:p>
+            <w:r>
+              <w:rPr>
+                <w:rFonts w:ascii="Consolas" w:hAnsi="Consolas"/>
+                <w:color w:val="D4D4D4"/>
+                <w:sz w:val="14"/>
+              </w:rPr>
+              <w:t>include "inc/producto.php";                 // Enseñame el producto</w:t>
+              <w:br/>
+              <w:t xml:space="preserve">          }else if($_GET['operacion'] == "carrito"){    // Si la operacion es carrito</w:t>
+              <w:br/>
+              <w:t xml:space="preserve">            include "inc/carrito.php";                  // Enseñame el carrito                 </w:t>
+              <w:br/>
+              <w:t xml:space="preserve">          }else if($_GET['operacion'] == "finalizacion"){  // Si es finalizacion</w:t>
+              <w:br/>
+              <w:t xml:space="preserve">            include "inc/finalizacion.php";             // enseñame la finalizacion</w:t>
+              <w:br/>
+              <w:t xml:space="preserve">          } </w:t>
+              <w:br/>
+              <w:t xml:space="preserve">        }else{                                          // En caso contrario</w:t>
+              <w:br/>
+              <w:t xml:space="preserve">          include "inc/catalogo.php";                   // Enseñame el catalogo</w:t>
+              <w:br/>
+              <w:t xml:space="preserve">        } </w:t>
+              <w:br/>
+              <w:t xml:space="preserve">      ?&gt;</w:t>
+              <w:br/>
+              <w:t xml:space="preserve">    &lt;/main&gt;</w:t>
+            </w:r>
+          </w:p>
+        </w:tc>
+      </w:tr>
+    </w:tbl>
     <w:p>
       <w:pPr>
         <w:spacing w:before="20" w:after="20"/>
@@ -726,64 +923,62 @@
         <w:t>Badge del carrito en el header con enlace directo:</w:t>
       </w:r>
     </w:p>
-    <w:p>
-      <w:pPr>
-        <w:spacing w:before="20" w:after="20"/>
-        <w:ind w:left="907"/>
-      </w:pPr>
-      <w:r>
-        <w:rPr>
-          <w:b/>
-        </w:rPr>
-        <w:t xml:space="preserve">• </w:t>
-      </w:r>
-      <w:r>
-        <w:rPr>
-          <w:b/>
-        </w:rPr>
-        <w:t>Archivo:</w:t>
-      </w:r>
-      <w:r>
-        <w:t xml:space="preserve"> </w:t>
-      </w:r>
-      <w:r>
-        <w:rPr>
-          <w:rFonts w:ascii="Consolas" w:hAnsi="Consolas"/>
-          <w:color w:val="C7254E"/>
-          <w:sz w:val="18"/>
-        </w:rPr>
-        <w:t>index.php</w:t>
-      </w:r>
-      <w:r>
-        <w:t xml:space="preserve"> · </w:t>
-      </w:r>
-      <w:r>
-        <w:rPr>
-          <w:b/>
-        </w:rPr>
-        <w:t>Líneas 21-25</w:t>
-      </w:r>
-      <w:r>
-        <w:t xml:space="preserve"> · </w:t>
-      </w:r>
-      <w:r>
-        <w:rPr>
-          <w:b/>
-        </w:rPr>
-        <w:t>Ruta:</w:t>
-      </w:r>
-      <w:r>
-        <w:t xml:space="preserve"> </w:t>
-      </w:r>
-      <w:r>
-        <w:rPr>
-          <w:rFonts w:ascii="Consolas" w:hAnsi="Consolas"/>
-          <w:color w:val="C7254E"/>
-          <w:sz w:val="18"/>
-        </w:rPr>
-        <w:t>101-Ejercicios/009-mejoras en el CSS/front/index.php</w:t>
-      </w:r>
-    </w:p>
+    <w:tbl>
+      <w:tblPr>
+        <w:tblStyle w:val="TableGrid"/>
+        <w:tblW w:type="auto" w:w="0"/>
+        <w:tblLayout w:type="autofit"/>
+        <w:tblLook w:firstColumn="1" w:firstRow="1" w:lastColumn="0" w:lastRow="0" w:noHBand="0" w:noVBand="1" w:val="04A0"/>
+      </w:tblPr>
+      <w:tblGrid>
+        <w:gridCol w:w="8640"/>
+      </w:tblGrid>
+      <w:tr>
+        <w:tc>
+          <w:tcPr>
+            <w:tcW w:type="dxa" w:w="8640"/>
+            <w:shd w:fill="2d2d2d" w:val="clear"/>
+          </w:tcPr>
+          <w:p>
+            <w:r>
+              <w:rPr>
+                <w:rFonts w:ascii="Consolas" w:hAnsi="Consolas"/>
+                <w:b/>
+                <w:color w:val="FFFFFF"/>
+                <w:sz w:val="16"/>
+              </w:rPr>
+              <w:t>📄 101-Ejercicios/009-mejoras en el CSS/front/index.php — Líneas 21–25</w:t>
+            </w:r>
+          </w:p>
+        </w:tc>
+      </w:tr>
+      <w:tr>
+        <w:tc>
+          <w:tcPr>
+            <w:tcW w:type="dxa" w:w="8640"/>
+            <w:shd w:fill="1e1e1e" w:val="clear"/>
+          </w:tcPr>
+          <w:p>
+            <w:r>
+              <w:rPr>
+                <w:rFonts w:ascii="Consolas" w:hAnsi="Consolas"/>
+                <w:color w:val="D4D4D4"/>
+                <w:sz w:val="14"/>
+              </w:rPr>
+              <w:t>Carrito</w:t>
+              <w:br/>
+              <w:t xml:space="preserve">          &lt;span class="badge"&gt;&lt;?= $carrito_count ?&gt;&lt;/span&gt;</w:t>
+              <w:br/>
+              <w:t xml:space="preserve">        &lt;/a&gt;</w:t>
+              <w:br/>
+              <w:t xml:space="preserve">      &lt;/div&gt;</w:t>
+              <w:br/>
+              <w:t xml:space="preserve">    &lt;/header&gt;</w:t>
+            </w:r>
+          </w:p>
+        </w:tc>
+      </w:tr>
+    </w:tbl>
     <w:p>
       <w:pPr>
         <w:ind w:left="454"/>
@@ -863,64 +1058,62 @@
         <w:t>Conexión a la base de datos con control de errores:</w:t>
       </w:r>
     </w:p>
-    <w:p>
-      <w:pPr>
-        <w:spacing w:before="20" w:after="20"/>
-        <w:ind w:left="907"/>
-      </w:pPr>
-      <w:r>
-        <w:rPr>
-          <w:b/>
-        </w:rPr>
-        <w:t xml:space="preserve">• </w:t>
-      </w:r>
-      <w:r>
-        <w:rPr>
-          <w:b/>
-        </w:rPr>
-        <w:t>Archivo:</w:t>
-      </w:r>
-      <w:r>
-        <w:t xml:space="preserve"> </w:t>
-      </w:r>
-      <w:r>
-        <w:rPr>
-          <w:rFonts w:ascii="Consolas" w:hAnsi="Consolas"/>
-          <w:color w:val="C7254E"/>
-          <w:sz w:val="18"/>
-        </w:rPr>
-        <w:t>catalogo.php</w:t>
-      </w:r>
-      <w:r>
-        <w:t xml:space="preserve"> · </w:t>
-      </w:r>
-      <w:r>
-        <w:rPr>
-          <w:b/>
-        </w:rPr>
-        <w:t>Líneas 3-7</w:t>
-      </w:r>
-      <w:r>
-        <w:t xml:space="preserve"> · </w:t>
-      </w:r>
-      <w:r>
-        <w:rPr>
-          <w:b/>
-        </w:rPr>
-        <w:t>Ruta:</w:t>
-      </w:r>
-      <w:r>
-        <w:t xml:space="preserve"> </w:t>
-      </w:r>
-      <w:r>
-        <w:rPr>
-          <w:rFonts w:ascii="Consolas" w:hAnsi="Consolas"/>
-          <w:color w:val="C7254E"/>
-          <w:sz w:val="18"/>
-        </w:rPr>
-        <w:t>101-Ejercicios/009-mejoras en el CSS/front/inc/catalogo.php</w:t>
-      </w:r>
-    </w:p>
+    <w:tbl>
+      <w:tblPr>
+        <w:tblStyle w:val="TableGrid"/>
+        <w:tblW w:type="auto" w:w="0"/>
+        <w:tblLayout w:type="autofit"/>
+        <w:tblLook w:firstColumn="1" w:firstRow="1" w:lastColumn="0" w:lastRow="0" w:noHBand="0" w:noVBand="1" w:val="04A0"/>
+      </w:tblPr>
+      <w:tblGrid>
+        <w:gridCol w:w="8640"/>
+      </w:tblGrid>
+      <w:tr>
+        <w:tc>
+          <w:tcPr>
+            <w:tcW w:type="dxa" w:w="8640"/>
+            <w:shd w:fill="2d2d2d" w:val="clear"/>
+          </w:tcPr>
+          <w:p>
+            <w:r>
+              <w:rPr>
+                <w:rFonts w:ascii="Consolas" w:hAnsi="Consolas"/>
+                <w:b/>
+                <w:color w:val="FFFFFF"/>
+                <w:sz w:val="16"/>
+              </w:rPr>
+              <w:t>📄 101-Ejercicios/009-mejoras en el CSS/front/inc/catalogo.php — Líneas 3–7</w:t>
+            </w:r>
+          </w:p>
+        </w:tc>
+      </w:tr>
+      <w:tr>
+        <w:tc>
+          <w:tcPr>
+            <w:tcW w:type="dxa" w:w="8640"/>
+            <w:shd w:fill="1e1e1e" w:val="clear"/>
+          </w:tcPr>
+          <w:p>
+            <w:r>
+              <w:rPr>
+                <w:rFonts w:ascii="Consolas" w:hAnsi="Consolas"/>
+                <w:color w:val="D4D4D4"/>
+                <w:sz w:val="14"/>
+              </w:rPr>
+              <w:t>$conexion = new mysqli("localhost", "tiendadam", "Tiendadam123$", "tiendadam");</w:t>
+              <w:br/>
+              <w:t xml:space="preserve">    if($conexion-&gt;connect_error){</w:t>
+              <w:br/>
+              <w:t xml:space="preserve">      echo "&lt;p class=\"aviso\"&gt;No se pudo conectar a la base de datos.&lt;/p&gt;";</w:t>
+              <w:br/>
+              <w:t xml:space="preserve">      return;</w:t>
+              <w:br/>
+              <w:t xml:space="preserve">    }</w:t>
+            </w:r>
+          </w:p>
+        </w:tc>
+      </w:tr>
+    </w:tbl>
     <w:p>
       <w:pPr>
         <w:spacing w:before="20" w:after="20"/>
@@ -947,64 +1140,84 @@
         <w:t xml:space="preserve"> que genera las tarjetas:</w:t>
       </w:r>
     </w:p>
-    <w:p>
-      <w:pPr>
-        <w:spacing w:before="20" w:after="20"/>
-        <w:ind w:left="907"/>
-      </w:pPr>
-      <w:r>
-        <w:rPr>
-          <w:b/>
-        </w:rPr>
-        <w:t xml:space="preserve">• </w:t>
-      </w:r>
-      <w:r>
-        <w:rPr>
-          <w:b/>
-        </w:rPr>
-        <w:t>Archivo:</w:t>
-      </w:r>
-      <w:r>
-        <w:t xml:space="preserve"> </w:t>
-      </w:r>
-      <w:r>
-        <w:rPr>
-          <w:rFonts w:ascii="Consolas" w:hAnsi="Consolas"/>
-          <w:color w:val="C7254E"/>
-          <w:sz w:val="18"/>
-        </w:rPr>
-        <w:t>catalogo.php</w:t>
-      </w:r>
-      <w:r>
-        <w:t xml:space="preserve"> · </w:t>
-      </w:r>
-      <w:r>
-        <w:rPr>
-          <w:b/>
-        </w:rPr>
-        <w:t>Líneas 8-23</w:t>
-      </w:r>
-      <w:r>
-        <w:t xml:space="preserve"> · </w:t>
-      </w:r>
-      <w:r>
-        <w:rPr>
-          <w:b/>
-        </w:rPr>
-        <w:t>Ruta:</w:t>
-      </w:r>
-      <w:r>
-        <w:t xml:space="preserve"> </w:t>
-      </w:r>
-      <w:r>
-        <w:rPr>
-          <w:rFonts w:ascii="Consolas" w:hAnsi="Consolas"/>
-          <w:color w:val="C7254E"/>
-          <w:sz w:val="18"/>
-        </w:rPr>
-        <w:t>101-Ejercicios/009-mejoras en el CSS/front/inc/catalogo.php</w:t>
-      </w:r>
-    </w:p>
+    <w:tbl>
+      <w:tblPr>
+        <w:tblStyle w:val="TableGrid"/>
+        <w:tblW w:type="auto" w:w="0"/>
+        <w:tblLayout w:type="autofit"/>
+        <w:tblLook w:firstColumn="1" w:firstRow="1" w:lastColumn="0" w:lastRow="0" w:noHBand="0" w:noVBand="1" w:val="04A0"/>
+      </w:tblPr>
+      <w:tblGrid>
+        <w:gridCol w:w="8640"/>
+      </w:tblGrid>
+      <w:tr>
+        <w:tc>
+          <w:tcPr>
+            <w:tcW w:type="dxa" w:w="8640"/>
+            <w:shd w:fill="2d2d2d" w:val="clear"/>
+          </w:tcPr>
+          <w:p>
+            <w:r>
+              <w:rPr>
+                <w:rFonts w:ascii="Consolas" w:hAnsi="Consolas"/>
+                <w:b/>
+                <w:color w:val="FFFFFF"/>
+                <w:sz w:val="16"/>
+              </w:rPr>
+              <w:t>📄 101-Ejercicios/009-mejoras en el CSS/front/inc/catalogo.php — Líneas 8–23</w:t>
+            </w:r>
+          </w:p>
+        </w:tc>
+      </w:tr>
+      <w:tr>
+        <w:tc>
+          <w:tcPr>
+            <w:tcW w:type="dxa" w:w="8640"/>
+            <w:shd w:fill="1e1e1e" w:val="clear"/>
+          </w:tcPr>
+          <w:p>
+            <w:r>
+              <w:rPr>
+                <w:rFonts w:ascii="Consolas" w:hAnsi="Consolas"/>
+                <w:color w:val="D4D4D4"/>
+                <w:sz w:val="14"/>
+              </w:rPr>
+              <w:t>$resultado = $conexion-&gt;query("SELECT * FROM producto");</w:t>
+              <w:br/>
+              <w:t xml:space="preserve">    while($fila = $resultado-&gt;fetch_assoc()){</w:t>
+              <w:br/>
+              <w:t xml:space="preserve">      $titulo = htmlspecialchars($fila['titulo']);</w:t>
+              <w:br/>
+              <w:t xml:space="preserve">      $descripcion = htmlspecialchars($fila['descripcion']);</w:t>
+              <w:br/>
+              <w:t xml:space="preserve">      $precio = number_format((float)$fila['precio'], 2, ',', '.');</w:t>
+              <w:br/>
+              <w:t xml:space="preserve">      $imagen = htmlspecialchars($fila['imagen'] ?: 'blanco.png');</w:t>
+              <w:br/>
+              <w:t xml:space="preserve">  ?&gt;</w:t>
+              <w:br/>
+              <w:t xml:space="preserve">    &lt;article&gt;</w:t>
+              <w:br/>
+              <w:t xml:space="preserve">      &lt;div class="imagen" style="background:url(img/&lt;?= $imagen ?&gt;);background-size:cover;background-position:center center;"&gt;&lt;/div&gt;</w:t>
+              <w:br/>
+              <w:t xml:space="preserve">      &lt;h3&gt;&lt;?= $titulo ?&gt;&lt;/h3&gt;</w:t>
+              <w:br/>
+              <w:t xml:space="preserve">      &lt;p&gt;&lt;?= $descripcion ?&gt;&lt;/p&gt;</w:t>
+              <w:br/>
+              <w:t xml:space="preserve">      &lt;p&gt;&lt;?= $precio ?&gt;€&lt;/p&gt;</w:t>
+              <w:br/>
+              <w:t xml:space="preserve">      &lt;a href="?operacion=producto&amp;producto=&lt;?= $fila['id'] ?&gt;"&gt;🛍 Comprar&lt;/a&gt;</w:t>
+              <w:br/>
+              <w:t xml:space="preserve">    &lt;/article&gt;</w:t>
+              <w:br/>
+              <w:t xml:space="preserve">  &lt;?php } ?&gt;</w:t>
+              <w:br/>
+              <w:t>&lt;/section&gt;</w:t>
+            </w:r>
+          </w:p>
+        </w:tc>
+      </w:tr>
+    </w:tbl>
     <w:p>
       <w:pPr>
         <w:spacing w:before="20" w:after="20"/>
@@ -1031,64 +1244,56 @@
         <w:t xml:space="preserve"> para evitar XSS:</w:t>
       </w:r>
     </w:p>
-    <w:p>
-      <w:pPr>
-        <w:spacing w:before="20" w:after="20"/>
-        <w:ind w:left="907"/>
-      </w:pPr>
-      <w:r>
-        <w:rPr>
-          <w:b/>
-        </w:rPr>
-        <w:t xml:space="preserve">• </w:t>
-      </w:r>
-      <w:r>
-        <w:rPr>
-          <w:b/>
-        </w:rPr>
-        <w:t>Archivo:</w:t>
-      </w:r>
-      <w:r>
-        <w:t xml:space="preserve"> </w:t>
-      </w:r>
-      <w:r>
-        <w:rPr>
-          <w:rFonts w:ascii="Consolas" w:hAnsi="Consolas"/>
-          <w:color w:val="C7254E"/>
-          <w:sz w:val="18"/>
-        </w:rPr>
-        <w:t>catalogo.php</w:t>
-      </w:r>
-      <w:r>
-        <w:t xml:space="preserve"> · </w:t>
-      </w:r>
-      <w:r>
-        <w:rPr>
-          <w:b/>
-        </w:rPr>
-        <w:t>Líneas 10-11</w:t>
-      </w:r>
-      <w:r>
-        <w:t xml:space="preserve"> · </w:t>
-      </w:r>
-      <w:r>
-        <w:rPr>
-          <w:b/>
-        </w:rPr>
-        <w:t>Ruta:</w:t>
-      </w:r>
-      <w:r>
-        <w:t xml:space="preserve"> </w:t>
-      </w:r>
-      <w:r>
-        <w:rPr>
-          <w:rFonts w:ascii="Consolas" w:hAnsi="Consolas"/>
-          <w:color w:val="C7254E"/>
-          <w:sz w:val="18"/>
-        </w:rPr>
-        <w:t>101-Ejercicios/009-mejoras en el CSS/front/inc/catalogo.php</w:t>
-      </w:r>
-    </w:p>
+    <w:tbl>
+      <w:tblPr>
+        <w:tblStyle w:val="TableGrid"/>
+        <w:tblW w:type="auto" w:w="0"/>
+        <w:tblLayout w:type="autofit"/>
+        <w:tblLook w:firstColumn="1" w:firstRow="1" w:lastColumn="0" w:lastRow="0" w:noHBand="0" w:noVBand="1" w:val="04A0"/>
+      </w:tblPr>
+      <w:tblGrid>
+        <w:gridCol w:w="8640"/>
+      </w:tblGrid>
+      <w:tr>
+        <w:tc>
+          <w:tcPr>
+            <w:tcW w:type="dxa" w:w="8640"/>
+            <w:shd w:fill="2d2d2d" w:val="clear"/>
+          </w:tcPr>
+          <w:p>
+            <w:r>
+              <w:rPr>
+                <w:rFonts w:ascii="Consolas" w:hAnsi="Consolas"/>
+                <w:b/>
+                <w:color w:val="FFFFFF"/>
+                <w:sz w:val="16"/>
+              </w:rPr>
+              <w:t>📄 101-Ejercicios/009-mejoras en el CSS/front/inc/catalogo.php — Líneas 10–11</w:t>
+            </w:r>
+          </w:p>
+        </w:tc>
+      </w:tr>
+      <w:tr>
+        <w:tc>
+          <w:tcPr>
+            <w:tcW w:type="dxa" w:w="8640"/>
+            <w:shd w:fill="1e1e1e" w:val="clear"/>
+          </w:tcPr>
+          <w:p>
+            <w:r>
+              <w:rPr>
+                <w:rFonts w:ascii="Consolas" w:hAnsi="Consolas"/>
+                <w:color w:val="D4D4D4"/>
+                <w:sz w:val="14"/>
+              </w:rPr>
+              <w:t>$titulo = htmlspecialchars($fila['titulo']);</w:t>
+              <w:br/>
+              <w:t xml:space="preserve">      $descripcion = htmlspecialchars($fila['descripcion']);</w:t>
+            </w:r>
+          </w:p>
+        </w:tc>
+      </w:tr>
+    </w:tbl>
     <w:p>
       <w:pPr>
         <w:spacing w:before="20" w:after="20"/>
@@ -1115,64 +1320,54 @@
         <w:t xml:space="preserve"> y separador de decimales español:</w:t>
       </w:r>
     </w:p>
-    <w:p>
-      <w:pPr>
-        <w:spacing w:before="20" w:after="20"/>
-        <w:ind w:left="907"/>
-      </w:pPr>
-      <w:r>
-        <w:rPr>
-          <w:b/>
-        </w:rPr>
-        <w:t xml:space="preserve">• </w:t>
-      </w:r>
-      <w:r>
-        <w:rPr>
-          <w:b/>
-        </w:rPr>
-        <w:t>Archivo:</w:t>
-      </w:r>
-      <w:r>
-        <w:t xml:space="preserve"> </w:t>
-      </w:r>
-      <w:r>
-        <w:rPr>
-          <w:rFonts w:ascii="Consolas" w:hAnsi="Consolas"/>
-          <w:color w:val="C7254E"/>
-          <w:sz w:val="18"/>
-        </w:rPr>
-        <w:t>catalogo.php</w:t>
-      </w:r>
-      <w:r>
-        <w:t xml:space="preserve"> · </w:t>
-      </w:r>
-      <w:r>
-        <w:rPr>
-          <w:b/>
-        </w:rPr>
-        <w:t>Línea 12</w:t>
-      </w:r>
-      <w:r>
-        <w:t xml:space="preserve"> · </w:t>
-      </w:r>
-      <w:r>
-        <w:rPr>
-          <w:b/>
-        </w:rPr>
-        <w:t>Ruta:</w:t>
-      </w:r>
-      <w:r>
-        <w:t xml:space="preserve"> </w:t>
-      </w:r>
-      <w:r>
-        <w:rPr>
-          <w:rFonts w:ascii="Consolas" w:hAnsi="Consolas"/>
-          <w:color w:val="C7254E"/>
-          <w:sz w:val="18"/>
-        </w:rPr>
-        <w:t>101-Ejercicios/009-mejoras en el CSS/front/inc/catalogo.php</w:t>
-      </w:r>
-    </w:p>
+    <w:tbl>
+      <w:tblPr>
+        <w:tblStyle w:val="TableGrid"/>
+        <w:tblW w:type="auto" w:w="0"/>
+        <w:tblLayout w:type="autofit"/>
+        <w:tblLook w:firstColumn="1" w:firstRow="1" w:lastColumn="0" w:lastRow="0" w:noHBand="0" w:noVBand="1" w:val="04A0"/>
+      </w:tblPr>
+      <w:tblGrid>
+        <w:gridCol w:w="8640"/>
+      </w:tblGrid>
+      <w:tr>
+        <w:tc>
+          <w:tcPr>
+            <w:tcW w:type="dxa" w:w="8640"/>
+            <w:shd w:fill="2d2d2d" w:val="clear"/>
+          </w:tcPr>
+          <w:p>
+            <w:r>
+              <w:rPr>
+                <w:rFonts w:ascii="Consolas" w:hAnsi="Consolas"/>
+                <w:b/>
+                <w:color w:val="FFFFFF"/>
+                <w:sz w:val="16"/>
+              </w:rPr>
+              <w:t>📄 101-Ejercicios/009-mejoras en el CSS/front/inc/catalogo.php — Líneas 12–12</w:t>
+            </w:r>
+          </w:p>
+        </w:tc>
+      </w:tr>
+      <w:tr>
+        <w:tc>
+          <w:tcPr>
+            <w:tcW w:type="dxa" w:w="8640"/>
+            <w:shd w:fill="1e1e1e" w:val="clear"/>
+          </w:tcPr>
+          <w:p>
+            <w:r>
+              <w:rPr>
+                <w:rFonts w:ascii="Consolas" w:hAnsi="Consolas"/>
+                <w:color w:val="D4D4D4"/>
+                <w:sz w:val="14"/>
+              </w:rPr>
+              <w:t>$precio = number_format((float)$fila['precio'], 2, ',', '.');</w:t>
+            </w:r>
+          </w:p>
+        </w:tc>
+      </w:tr>
+    </w:tbl>
     <w:p>
       <w:pPr>
         <w:spacing w:before="20" w:after="20"/>
@@ -1188,64 +1383,54 @@
         <w:t>Imagen de respaldo si el producto no tiene imagen asignada:</w:t>
       </w:r>
     </w:p>
-    <w:p>
-      <w:pPr>
-        <w:spacing w:before="20" w:after="20"/>
-        <w:ind w:left="907"/>
-      </w:pPr>
-      <w:r>
-        <w:rPr>
-          <w:b/>
-        </w:rPr>
-        <w:t xml:space="preserve">• </w:t>
-      </w:r>
-      <w:r>
-        <w:rPr>
-          <w:b/>
-        </w:rPr>
-        <w:t>Archivo:</w:t>
-      </w:r>
-      <w:r>
-        <w:t xml:space="preserve"> </w:t>
-      </w:r>
-      <w:r>
-        <w:rPr>
-          <w:rFonts w:ascii="Consolas" w:hAnsi="Consolas"/>
-          <w:color w:val="C7254E"/>
-          <w:sz w:val="18"/>
-        </w:rPr>
-        <w:t>catalogo.php</w:t>
-      </w:r>
-      <w:r>
-        <w:t xml:space="preserve"> · </w:t>
-      </w:r>
-      <w:r>
-        <w:rPr>
-          <w:b/>
-        </w:rPr>
-        <w:t>Línea 13</w:t>
-      </w:r>
-      <w:r>
-        <w:t xml:space="preserve"> · </w:t>
-      </w:r>
-      <w:r>
-        <w:rPr>
-          <w:b/>
-        </w:rPr>
-        <w:t>Ruta:</w:t>
-      </w:r>
-      <w:r>
-        <w:t xml:space="preserve"> </w:t>
-      </w:r>
-      <w:r>
-        <w:rPr>
-          <w:rFonts w:ascii="Consolas" w:hAnsi="Consolas"/>
-          <w:color w:val="C7254E"/>
-          <w:sz w:val="18"/>
-        </w:rPr>
-        <w:t>101-Ejercicios/009-mejoras en el CSS/front/inc/catalogo.php</w:t>
-      </w:r>
-    </w:p>
+    <w:tbl>
+      <w:tblPr>
+        <w:tblStyle w:val="TableGrid"/>
+        <w:tblW w:type="auto" w:w="0"/>
+        <w:tblLayout w:type="autofit"/>
+        <w:tblLook w:firstColumn="1" w:firstRow="1" w:lastColumn="0" w:lastRow="0" w:noHBand="0" w:noVBand="1" w:val="04A0"/>
+      </w:tblPr>
+      <w:tblGrid>
+        <w:gridCol w:w="8640"/>
+      </w:tblGrid>
+      <w:tr>
+        <w:tc>
+          <w:tcPr>
+            <w:tcW w:type="dxa" w:w="8640"/>
+            <w:shd w:fill="2d2d2d" w:val="clear"/>
+          </w:tcPr>
+          <w:p>
+            <w:r>
+              <w:rPr>
+                <w:rFonts w:ascii="Consolas" w:hAnsi="Consolas"/>
+                <w:b/>
+                <w:color w:val="FFFFFF"/>
+                <w:sz w:val="16"/>
+              </w:rPr>
+              <w:t>📄 101-Ejercicios/009-mejoras en el CSS/front/inc/catalogo.php — Líneas 13–13</w:t>
+            </w:r>
+          </w:p>
+        </w:tc>
+      </w:tr>
+      <w:tr>
+        <w:tc>
+          <w:tcPr>
+            <w:tcW w:type="dxa" w:w="8640"/>
+            <w:shd w:fill="1e1e1e" w:val="clear"/>
+          </w:tcPr>
+          <w:p>
+            <w:r>
+              <w:rPr>
+                <w:rFonts w:ascii="Consolas" w:hAnsi="Consolas"/>
+                <w:color w:val="D4D4D4"/>
+                <w:sz w:val="14"/>
+              </w:rPr>
+              <w:t>$imagen = htmlspecialchars($fila['imagen'] ?: 'blanco.png');</w:t>
+            </w:r>
+          </w:p>
+        </w:tc>
+      </w:tr>
+    </w:tbl>
     <w:p>
       <w:pPr>
         <w:ind w:left="454"/>
@@ -1345,64 +1530,60 @@
         <w:t>:</w:t>
       </w:r>
     </w:p>
-    <w:p>
-      <w:pPr>
-        <w:spacing w:before="20" w:after="20"/>
-        <w:ind w:left="907"/>
-      </w:pPr>
-      <w:r>
-        <w:rPr>
-          <w:b/>
-        </w:rPr>
-        <w:t xml:space="preserve">• </w:t>
-      </w:r>
-      <w:r>
-        <w:rPr>
-          <w:b/>
-        </w:rPr>
-        <w:t>Archivo:</w:t>
-      </w:r>
-      <w:r>
-        <w:t xml:space="preserve"> </w:t>
-      </w:r>
-      <w:r>
-        <w:rPr>
-          <w:rFonts w:ascii="Consolas" w:hAnsi="Consolas"/>
-          <w:color w:val="C7254E"/>
-          <w:sz w:val="18"/>
-        </w:rPr>
-        <w:t>producto.php</w:t>
-      </w:r>
-      <w:r>
-        <w:t xml:space="preserve"> · </w:t>
-      </w:r>
-      <w:r>
-        <w:rPr>
-          <w:b/>
-        </w:rPr>
-        <w:t>Líneas 3-6</w:t>
-      </w:r>
-      <w:r>
-        <w:t xml:space="preserve"> · </w:t>
-      </w:r>
-      <w:r>
-        <w:rPr>
-          <w:b/>
-        </w:rPr>
-        <w:t>Ruta:</w:t>
-      </w:r>
-      <w:r>
-        <w:t xml:space="preserve"> </w:t>
-      </w:r>
-      <w:r>
-        <w:rPr>
-          <w:rFonts w:ascii="Consolas" w:hAnsi="Consolas"/>
-          <w:color w:val="C7254E"/>
-          <w:sz w:val="18"/>
-        </w:rPr>
-        <w:t>101-Ejercicios/009-mejoras en el CSS/front/inc/producto.php</w:t>
-      </w:r>
-    </w:p>
+    <w:tbl>
+      <w:tblPr>
+        <w:tblStyle w:val="TableGrid"/>
+        <w:tblW w:type="auto" w:w="0"/>
+        <w:tblLayout w:type="autofit"/>
+        <w:tblLook w:firstColumn="1" w:firstRow="1" w:lastColumn="0" w:lastRow="0" w:noHBand="0" w:noVBand="1" w:val="04A0"/>
+      </w:tblPr>
+      <w:tblGrid>
+        <w:gridCol w:w="8640"/>
+      </w:tblGrid>
+      <w:tr>
+        <w:tc>
+          <w:tcPr>
+            <w:tcW w:type="dxa" w:w="8640"/>
+            <w:shd w:fill="2d2d2d" w:val="clear"/>
+          </w:tcPr>
+          <w:p>
+            <w:r>
+              <w:rPr>
+                <w:rFonts w:ascii="Consolas" w:hAnsi="Consolas"/>
+                <w:b/>
+                <w:color w:val="FFFFFF"/>
+                <w:sz w:val="16"/>
+              </w:rPr>
+              <w:t>📄 101-Ejercicios/009-mejoras en el CSS/front/inc/producto.php — Líneas 3–6</w:t>
+            </w:r>
+          </w:p>
+        </w:tc>
+      </w:tr>
+      <w:tr>
+        <w:tc>
+          <w:tcPr>
+            <w:tcW w:type="dxa" w:w="8640"/>
+            <w:shd w:fill="1e1e1e" w:val="clear"/>
+          </w:tcPr>
+          <w:p>
+            <w:r>
+              <w:rPr>
+                <w:rFonts w:ascii="Consolas" w:hAnsi="Consolas"/>
+                <w:color w:val="D4D4D4"/>
+                <w:sz w:val="14"/>
+              </w:rPr>
+              <w:t>$producto_id = filter_input(INPUT_GET, 'producto', FILTER_VALIDATE_INT);</w:t>
+              <w:br/>
+              <w:t xml:space="preserve">    if($producto_id === null || $producto_id === false){</w:t>
+              <w:br/>
+              <w:t xml:space="preserve">      echo "&lt;p class=\"aviso\"&gt;Producto no valido.&lt;/p&gt;";</w:t>
+              <w:br/>
+              <w:t xml:space="preserve">      return;</w:t>
+            </w:r>
+          </w:p>
+        </w:tc>
+      </w:tr>
+    </w:tbl>
     <w:p>
       <w:pPr>
         <w:spacing w:before="20" w:after="20"/>
@@ -1440,64 +1621,60 @@
         <w:t>:</w:t>
       </w:r>
     </w:p>
-    <w:p>
-      <w:pPr>
-        <w:spacing w:before="20" w:after="20"/>
-        <w:ind w:left="907"/>
-      </w:pPr>
-      <w:r>
-        <w:rPr>
-          <w:b/>
-        </w:rPr>
-        <w:t xml:space="preserve">• </w:t>
-      </w:r>
-      <w:r>
-        <w:rPr>
-          <w:b/>
-        </w:rPr>
-        <w:t>Archivo:</w:t>
-      </w:r>
-      <w:r>
-        <w:t xml:space="preserve"> </w:t>
-      </w:r>
-      <w:r>
-        <w:rPr>
-          <w:rFonts w:ascii="Consolas" w:hAnsi="Consolas"/>
-          <w:color w:val="C7254E"/>
-          <w:sz w:val="18"/>
-        </w:rPr>
-        <w:t>producto.php</w:t>
-      </w:r>
-      <w:r>
-        <w:t xml:space="preserve"> · </w:t>
-      </w:r>
-      <w:r>
-        <w:rPr>
-          <w:b/>
-        </w:rPr>
-        <w:t>Líneas 13-16</w:t>
-      </w:r>
-      <w:r>
-        <w:t xml:space="preserve"> · </w:t>
-      </w:r>
-      <w:r>
-        <w:rPr>
-          <w:b/>
-        </w:rPr>
-        <w:t>Ruta:</w:t>
-      </w:r>
-      <w:r>
-        <w:t xml:space="preserve"> </w:t>
-      </w:r>
-      <w:r>
-        <w:rPr>
-          <w:rFonts w:ascii="Consolas" w:hAnsi="Consolas"/>
-          <w:color w:val="C7254E"/>
-          <w:sz w:val="18"/>
-        </w:rPr>
-        <w:t>101-Ejercicios/009-mejoras en el CSS/front/inc/producto.php</w:t>
-      </w:r>
-    </w:p>
+    <w:tbl>
+      <w:tblPr>
+        <w:tblStyle w:val="TableGrid"/>
+        <w:tblW w:type="auto" w:w="0"/>
+        <w:tblLayout w:type="autofit"/>
+        <w:tblLook w:firstColumn="1" w:firstRow="1" w:lastColumn="0" w:lastRow="0" w:noHBand="0" w:noVBand="1" w:val="04A0"/>
+      </w:tblPr>
+      <w:tblGrid>
+        <w:gridCol w:w="8640"/>
+      </w:tblGrid>
+      <w:tr>
+        <w:tc>
+          <w:tcPr>
+            <w:tcW w:type="dxa" w:w="8640"/>
+            <w:shd w:fill="2d2d2d" w:val="clear"/>
+          </w:tcPr>
+          <w:p>
+            <w:r>
+              <w:rPr>
+                <w:rFonts w:ascii="Consolas" w:hAnsi="Consolas"/>
+                <w:b/>
+                <w:color w:val="FFFFFF"/>
+                <w:sz w:val="16"/>
+              </w:rPr>
+              <w:t>📄 101-Ejercicios/009-mejoras en el CSS/front/inc/producto.php — Líneas 13–16</w:t>
+            </w:r>
+          </w:p>
+        </w:tc>
+      </w:tr>
+      <w:tr>
+        <w:tc>
+          <w:tcPr>
+            <w:tcW w:type="dxa" w:w="8640"/>
+            <w:shd w:fill="1e1e1e" w:val="clear"/>
+          </w:tcPr>
+          <w:p>
+            <w:r>
+              <w:rPr>
+                <w:rFonts w:ascii="Consolas" w:hAnsi="Consolas"/>
+                <w:color w:val="D4D4D4"/>
+                <w:sz w:val="14"/>
+              </w:rPr>
+              <w:t>$stmt = $conexion-&gt;prepare("SELECT * FROM producto WHERE id = ?");</w:t>
+              <w:br/>
+              <w:t xml:space="preserve">    $stmt-&gt;bind_param("i", $producto_id);</w:t>
+              <w:br/>
+              <w:t xml:space="preserve">    $stmt-&gt;execute();</w:t>
+              <w:br/>
+              <w:t xml:space="preserve">    $resultado = $stmt-&gt;get_result();</w:t>
+            </w:r>
+          </w:p>
+        </w:tc>
+      </w:tr>
+    </w:tbl>
     <w:p>
       <w:pPr>
         <w:spacing w:before="20" w:after="20"/>
@@ -1513,64 +1690,60 @@
         <w:t>Control de producto no encontrado (num_rows === 0):</w:t>
       </w:r>
     </w:p>
-    <w:p>
-      <w:pPr>
-        <w:spacing w:before="20" w:after="20"/>
-        <w:ind w:left="907"/>
-      </w:pPr>
-      <w:r>
-        <w:rPr>
-          <w:b/>
-        </w:rPr>
-        <w:t xml:space="preserve">• </w:t>
-      </w:r>
-      <w:r>
-        <w:rPr>
-          <w:b/>
-        </w:rPr>
-        <w:t>Archivo:</w:t>
-      </w:r>
-      <w:r>
-        <w:t xml:space="preserve"> </w:t>
-      </w:r>
-      <w:r>
-        <w:rPr>
-          <w:rFonts w:ascii="Consolas" w:hAnsi="Consolas"/>
-          <w:color w:val="C7254E"/>
-          <w:sz w:val="18"/>
-        </w:rPr>
-        <w:t>producto.php</w:t>
-      </w:r>
-      <w:r>
-        <w:t xml:space="preserve"> · </w:t>
-      </w:r>
-      <w:r>
-        <w:rPr>
-          <w:b/>
-        </w:rPr>
-        <w:t>Líneas 18-21</w:t>
-      </w:r>
-      <w:r>
-        <w:t xml:space="preserve"> · </w:t>
-      </w:r>
-      <w:r>
-        <w:rPr>
-          <w:b/>
-        </w:rPr>
-        <w:t>Ruta:</w:t>
-      </w:r>
-      <w:r>
-        <w:t xml:space="preserve"> </w:t>
-      </w:r>
-      <w:r>
-        <w:rPr>
-          <w:rFonts w:ascii="Consolas" w:hAnsi="Consolas"/>
-          <w:color w:val="C7254E"/>
-          <w:sz w:val="18"/>
-        </w:rPr>
-        <w:t>101-Ejercicios/009-mejoras en el CSS/front/inc/producto.php</w:t>
-      </w:r>
-    </w:p>
+    <w:tbl>
+      <w:tblPr>
+        <w:tblStyle w:val="TableGrid"/>
+        <w:tblW w:type="auto" w:w="0"/>
+        <w:tblLayout w:type="autofit"/>
+        <w:tblLook w:firstColumn="1" w:firstRow="1" w:lastColumn="0" w:lastRow="0" w:noHBand="0" w:noVBand="1" w:val="04A0"/>
+      </w:tblPr>
+      <w:tblGrid>
+        <w:gridCol w:w="8640"/>
+      </w:tblGrid>
+      <w:tr>
+        <w:tc>
+          <w:tcPr>
+            <w:tcW w:type="dxa" w:w="8640"/>
+            <w:shd w:fill="2d2d2d" w:val="clear"/>
+          </w:tcPr>
+          <w:p>
+            <w:r>
+              <w:rPr>
+                <w:rFonts w:ascii="Consolas" w:hAnsi="Consolas"/>
+                <w:b/>
+                <w:color w:val="FFFFFF"/>
+                <w:sz w:val="16"/>
+              </w:rPr>
+              <w:t>📄 101-Ejercicios/009-mejoras en el CSS/front/inc/producto.php — Líneas 18–21</w:t>
+            </w:r>
+          </w:p>
+        </w:tc>
+      </w:tr>
+      <w:tr>
+        <w:tc>
+          <w:tcPr>
+            <w:tcW w:type="dxa" w:w="8640"/>
+            <w:shd w:fill="1e1e1e" w:val="clear"/>
+          </w:tcPr>
+          <w:p>
+            <w:r>
+              <w:rPr>
+                <w:rFonts w:ascii="Consolas" w:hAnsi="Consolas"/>
+                <w:color w:val="D4D4D4"/>
+                <w:sz w:val="14"/>
+              </w:rPr>
+              <w:t>echo "&lt;p class=\"aviso\"&gt;No encontramos ese producto.&lt;/p&gt;";</w:t>
+              <w:br/>
+              <w:t xml:space="preserve">      return;</w:t>
+              <w:br/>
+              <w:t xml:space="preserve">    }</w:t>
+              <w:br/>
+              <w:t xml:space="preserve">    while($fila = $resultado-&gt;fetch_assoc()){</w:t>
+            </w:r>
+          </w:p>
+        </w:tc>
+      </w:tr>
+    </w:tbl>
     <w:p>
       <w:pPr>
         <w:spacing w:before="20" w:after="20"/>
@@ -1597,64 +1770,68 @@
         <w:t xml:space="preserve"> para enviar datos al carrito:</w:t>
       </w:r>
     </w:p>
-    <w:p>
-      <w:pPr>
-        <w:spacing w:before="20" w:after="20"/>
-        <w:ind w:left="907"/>
-      </w:pPr>
-      <w:r>
-        <w:rPr>
-          <w:b/>
-        </w:rPr>
-        <w:t xml:space="preserve">• </w:t>
-      </w:r>
-      <w:r>
-        <w:rPr>
-          <w:b/>
-        </w:rPr>
-        <w:t>Archivo:</w:t>
-      </w:r>
-      <w:r>
-        <w:t xml:space="preserve"> </w:t>
-      </w:r>
-      <w:r>
-        <w:rPr>
-          <w:rFonts w:ascii="Consolas" w:hAnsi="Consolas"/>
-          <w:color w:val="C7254E"/>
-          <w:sz w:val="18"/>
-        </w:rPr>
-        <w:t>producto.php</w:t>
-      </w:r>
-      <w:r>
-        <w:t xml:space="preserve"> · </w:t>
-      </w:r>
-      <w:r>
-        <w:rPr>
-          <w:b/>
-        </w:rPr>
-        <w:t>Líneas 31-38</w:t>
-      </w:r>
-      <w:r>
-        <w:t xml:space="preserve"> · </w:t>
-      </w:r>
-      <w:r>
-        <w:rPr>
-          <w:b/>
-        </w:rPr>
-        <w:t>Ruta:</w:t>
-      </w:r>
-      <w:r>
-        <w:t xml:space="preserve"> </w:t>
-      </w:r>
-      <w:r>
-        <w:rPr>
-          <w:rFonts w:ascii="Consolas" w:hAnsi="Consolas"/>
-          <w:color w:val="C7254E"/>
-          <w:sz w:val="18"/>
-        </w:rPr>
-        <w:t>101-Ejercicios/009-mejoras en el CSS/front/inc/producto.php</w:t>
-      </w:r>
-    </w:p>
+    <w:tbl>
+      <w:tblPr>
+        <w:tblStyle w:val="TableGrid"/>
+        <w:tblW w:type="auto" w:w="0"/>
+        <w:tblLayout w:type="autofit"/>
+        <w:tblLook w:firstColumn="1" w:firstRow="1" w:lastColumn="0" w:lastRow="0" w:noHBand="0" w:noVBand="1" w:val="04A0"/>
+      </w:tblPr>
+      <w:tblGrid>
+        <w:gridCol w:w="8640"/>
+      </w:tblGrid>
+      <w:tr>
+        <w:tc>
+          <w:tcPr>
+            <w:tcW w:type="dxa" w:w="8640"/>
+            <w:shd w:fill="2d2d2d" w:val="clear"/>
+          </w:tcPr>
+          <w:p>
+            <w:r>
+              <w:rPr>
+                <w:rFonts w:ascii="Consolas" w:hAnsi="Consolas"/>
+                <w:b/>
+                <w:color w:val="FFFFFF"/>
+                <w:sz w:val="16"/>
+              </w:rPr>
+              <w:t>📄 101-Ejercicios/009-mejoras en el CSS/front/inc/producto.php — Líneas 31–38</w:t>
+            </w:r>
+          </w:p>
+        </w:tc>
+      </w:tr>
+      <w:tr>
+        <w:tc>
+          <w:tcPr>
+            <w:tcW w:type="dxa" w:w="8640"/>
+            <w:shd w:fill="1e1e1e" w:val="clear"/>
+          </w:tcPr>
+          <w:p>
+            <w:r>
+              <w:rPr>
+                <w:rFonts w:ascii="Consolas" w:hAnsi="Consolas"/>
+                <w:color w:val="D4D4D4"/>
+                <w:sz w:val="14"/>
+              </w:rPr>
+              <w:t>&lt;input type="number" name="unidades" value="1" min="1" max="100" step="1" required&gt;</w:t>
+              <w:br/>
+              <w:t xml:space="preserve">        &lt;input type="hidden" name="producto" value="&lt;?= $fila['id'] ?&gt;"&gt;</w:t>
+              <w:br/>
+              <w:t xml:space="preserve">        &lt;input type="hidden" name="precio" value="&lt;?= $fila['precio'] ?&gt;"&gt;</w:t>
+              <w:br/>
+              <w:t xml:space="preserve">        &lt;input type="hidden" name="titulo" value="&lt;?= $titulo ?&gt;"&gt;</w:t>
+              <w:br/>
+              <w:t xml:space="preserve">        &lt;input type="submit" value="🛍 Comprar"&gt;</w:t>
+              <w:br/>
+              <w:t xml:space="preserve">      &lt;/form&gt;</w:t>
+              <w:br/>
+              <w:t xml:space="preserve">    &lt;/div&gt;</w:t>
+              <w:br/>
+              <w:t xml:space="preserve">    &lt;div class="derecha"&gt;</w:t>
+            </w:r>
+          </w:p>
+        </w:tc>
+      </w:tr>
+    </w:tbl>
     <w:p>
       <w:pPr>
         <w:spacing w:before="20" w:after="20"/>
@@ -1670,64 +1847,54 @@
         <w:t>Alt text en la imagen para accesibilidad:</w:t>
       </w:r>
     </w:p>
-    <w:p>
-      <w:pPr>
-        <w:spacing w:before="20" w:after="20"/>
-        <w:ind w:left="907"/>
-      </w:pPr>
-      <w:r>
-        <w:rPr>
-          <w:b/>
-        </w:rPr>
-        <w:t xml:space="preserve">• </w:t>
-      </w:r>
-      <w:r>
-        <w:rPr>
-          <w:b/>
-        </w:rPr>
-        <w:t>Archivo:</w:t>
-      </w:r>
-      <w:r>
-        <w:t xml:space="preserve"> </w:t>
-      </w:r>
-      <w:r>
-        <w:rPr>
-          <w:rFonts w:ascii="Consolas" w:hAnsi="Consolas"/>
-          <w:color w:val="C7254E"/>
-          <w:sz w:val="18"/>
-        </w:rPr>
-        <w:t>producto.php</w:t>
-      </w:r>
-      <w:r>
-        <w:t xml:space="preserve"> · </w:t>
-      </w:r>
-      <w:r>
-        <w:rPr>
-          <w:b/>
-        </w:rPr>
-        <w:t>Línea 29</w:t>
-      </w:r>
-      <w:r>
-        <w:t xml:space="preserve"> · </w:t>
-      </w:r>
-      <w:r>
-        <w:rPr>
-          <w:b/>
-        </w:rPr>
-        <w:t>Ruta:</w:t>
-      </w:r>
-      <w:r>
-        <w:t xml:space="preserve"> </w:t>
-      </w:r>
-      <w:r>
-        <w:rPr>
-          <w:rFonts w:ascii="Consolas" w:hAnsi="Consolas"/>
-          <w:color w:val="C7254E"/>
-          <w:sz w:val="18"/>
-        </w:rPr>
-        <w:t>101-Ejercicios/009-mejoras en el CSS/front/inc/producto.php</w:t>
-      </w:r>
-    </w:p>
+    <w:tbl>
+      <w:tblPr>
+        <w:tblStyle w:val="TableGrid"/>
+        <w:tblW w:type="auto" w:w="0"/>
+        <w:tblLayout w:type="autofit"/>
+        <w:tblLook w:firstColumn="1" w:firstRow="1" w:lastColumn="0" w:lastRow="0" w:noHBand="0" w:noVBand="1" w:val="04A0"/>
+      </w:tblPr>
+      <w:tblGrid>
+        <w:gridCol w:w="8640"/>
+      </w:tblGrid>
+      <w:tr>
+        <w:tc>
+          <w:tcPr>
+            <w:tcW w:type="dxa" w:w="8640"/>
+            <w:shd w:fill="2d2d2d" w:val="clear"/>
+          </w:tcPr>
+          <w:p>
+            <w:r>
+              <w:rPr>
+                <w:rFonts w:ascii="Consolas" w:hAnsi="Consolas"/>
+                <w:b/>
+                <w:color w:val="FFFFFF"/>
+                <w:sz w:val="16"/>
+              </w:rPr>
+              <w:t>📄 101-Ejercicios/009-mejoras en el CSS/front/inc/producto.php — Líneas 29–29</w:t>
+            </w:r>
+          </w:p>
+        </w:tc>
+      </w:tr>
+      <w:tr>
+        <w:tc>
+          <w:tcPr>
+            <w:tcW w:type="dxa" w:w="8640"/>
+            <w:shd w:fill="1e1e1e" w:val="clear"/>
+          </w:tcPr>
+          <w:p>
+            <w:r>
+              <w:rPr>
+                <w:rFonts w:ascii="Consolas" w:hAnsi="Consolas"/>
+                <w:color w:val="D4D4D4"/>
+                <w:sz w:val="14"/>
+              </w:rPr>
+              <w:t>&lt;p&gt;Indica cuantas unidades quieres&lt;/p&gt;</w:t>
+            </w:r>
+          </w:p>
+        </w:tc>
+      </w:tr>
+    </w:tbl>
     <w:p>
       <w:pPr>
         <w:ind w:left="454"/>
@@ -1796,64 +1963,76 @@
         <w:t>Validación del POST y sanitización de la cantidad (min/max):</w:t>
       </w:r>
     </w:p>
-    <w:p>
-      <w:pPr>
-        <w:spacing w:before="20" w:after="20"/>
-        <w:ind w:left="907"/>
-      </w:pPr>
-      <w:r>
-        <w:rPr>
-          <w:b/>
-        </w:rPr>
-        <w:t xml:space="preserve">• </w:t>
-      </w:r>
-      <w:r>
-        <w:rPr>
-          <w:b/>
-        </w:rPr>
-        <w:t>Archivo:</w:t>
-      </w:r>
-      <w:r>
-        <w:t xml:space="preserve"> </w:t>
-      </w:r>
-      <w:r>
-        <w:rPr>
-          <w:rFonts w:ascii="Consolas" w:hAnsi="Consolas"/>
-          <w:color w:val="C7254E"/>
-          <w:sz w:val="18"/>
-        </w:rPr>
-        <w:t>carrito.php</w:t>
-      </w:r>
-      <w:r>
-        <w:t xml:space="preserve"> · </w:t>
-      </w:r>
-      <w:r>
-        <w:rPr>
-          <w:b/>
-        </w:rPr>
-        <w:t>Líneas 2-13</w:t>
-      </w:r>
-      <w:r>
-        <w:t xml:space="preserve"> · </w:t>
-      </w:r>
-      <w:r>
-        <w:rPr>
-          <w:b/>
-        </w:rPr>
-        <w:t>Ruta:</w:t>
-      </w:r>
-      <w:r>
-        <w:t xml:space="preserve"> </w:t>
-      </w:r>
-      <w:r>
-        <w:rPr>
-          <w:rFonts w:ascii="Consolas" w:hAnsi="Consolas"/>
-          <w:color w:val="C7254E"/>
-          <w:sz w:val="18"/>
-        </w:rPr>
-        <w:t>101-Ejercicios/009-mejoras en el CSS/front/inc/carrito.php</w:t>
-      </w:r>
-    </w:p>
+    <w:tbl>
+      <w:tblPr>
+        <w:tblStyle w:val="TableGrid"/>
+        <w:tblW w:type="auto" w:w="0"/>
+        <w:tblLayout w:type="autofit"/>
+        <w:tblLook w:firstColumn="1" w:firstRow="1" w:lastColumn="0" w:lastRow="0" w:noHBand="0" w:noVBand="1" w:val="04A0"/>
+      </w:tblPr>
+      <w:tblGrid>
+        <w:gridCol w:w="8640"/>
+      </w:tblGrid>
+      <w:tr>
+        <w:tc>
+          <w:tcPr>
+            <w:tcW w:type="dxa" w:w="8640"/>
+            <w:shd w:fill="2d2d2d" w:val="clear"/>
+          </w:tcPr>
+          <w:p>
+            <w:r>
+              <w:rPr>
+                <w:rFonts w:ascii="Consolas" w:hAnsi="Consolas"/>
+                <w:b/>
+                <w:color w:val="FFFFFF"/>
+                <w:sz w:val="16"/>
+              </w:rPr>
+              <w:t>📄 101-Ejercicios/009-mejoras en el CSS/front/inc/carrito.php — Líneas 2–13</w:t>
+            </w:r>
+          </w:p>
+        </w:tc>
+      </w:tr>
+      <w:tr>
+        <w:tc>
+          <w:tcPr>
+            <w:tcW w:type="dxa" w:w="8640"/>
+            <w:shd w:fill="1e1e1e" w:val="clear"/>
+          </w:tcPr>
+          <w:p>
+            <w:r>
+              <w:rPr>
+                <w:rFonts w:ascii="Consolas" w:hAnsi="Consolas"/>
+                <w:color w:val="D4D4D4"/>
+                <w:sz w:val="14"/>
+              </w:rPr>
+              <w:t>if($_SERVER['REQUEST_METHOD'] === 'POST' &amp;&amp; isset($_POST['unidades'], $_POST['producto'])){</w:t>
+              <w:br/>
+              <w:t xml:space="preserve">    $cantidad = max(1, min(100, (int)$_POST['unidades']));</w:t>
+              <w:br/>
+              <w:t xml:space="preserve">    $producto = (int)$_POST['producto'];</w:t>
+              <w:br/>
+              <w:t xml:space="preserve">    $titulo = isset($_POST['titulo']) ? trim($_POST['titulo']) : '';</w:t>
+              <w:br/>
+              <w:t xml:space="preserve">    $precio = isset($_POST['precio']) ? (float)$_POST['precio'] : 0;</w:t>
+              <w:br/>
+              <w:t xml:space="preserve">    array_push($_SESSION["carrito"], [</w:t>
+              <w:br/>
+              <w:t xml:space="preserve">      "unidades" =&gt; $cantidad,</w:t>
+              <w:br/>
+              <w:t xml:space="preserve">      "producto" =&gt; $producto,</w:t>
+              <w:br/>
+              <w:t xml:space="preserve">      "titulo" =&gt; $titulo,</w:t>
+              <w:br/>
+              <w:t xml:space="preserve">      "precio" =&gt; $precio</w:t>
+              <w:br/>
+              <w:t xml:space="preserve">    ]);</w:t>
+              <w:br/>
+              <w:t xml:space="preserve">  }</w:t>
+            </w:r>
+          </w:p>
+        </w:tc>
+      </w:tr>
+    </w:tbl>
     <w:p>
       <w:pPr>
         <w:spacing w:before="20" w:after="20"/>
@@ -1869,64 +2048,54 @@
         <w:t>Detección de carrito vacío para mostrar aviso:</w:t>
       </w:r>
     </w:p>
-    <w:p>
-      <w:pPr>
-        <w:spacing w:before="20" w:after="20"/>
-        <w:ind w:left="907"/>
-      </w:pPr>
-      <w:r>
-        <w:rPr>
-          <w:b/>
-        </w:rPr>
-        <w:t xml:space="preserve">• </w:t>
-      </w:r>
-      <w:r>
-        <w:rPr>
-          <w:b/>
-        </w:rPr>
-        <w:t>Archivo:</w:t>
-      </w:r>
-      <w:r>
-        <w:t xml:space="preserve"> </w:t>
-      </w:r>
-      <w:r>
-        <w:rPr>
-          <w:rFonts w:ascii="Consolas" w:hAnsi="Consolas"/>
-          <w:color w:val="C7254E"/>
-          <w:sz w:val="18"/>
-        </w:rPr>
-        <w:t>carrito.php</w:t>
-      </w:r>
-      <w:r>
-        <w:t xml:space="preserve"> · </w:t>
-      </w:r>
-      <w:r>
-        <w:rPr>
-          <w:b/>
-        </w:rPr>
-        <w:t>Línea 15</w:t>
-      </w:r>
-      <w:r>
-        <w:t xml:space="preserve"> · </w:t>
-      </w:r>
-      <w:r>
-        <w:rPr>
-          <w:b/>
-        </w:rPr>
-        <w:t>Ruta:</w:t>
-      </w:r>
-      <w:r>
-        <w:t xml:space="preserve"> </w:t>
-      </w:r>
-      <w:r>
-        <w:rPr>
-          <w:rFonts w:ascii="Consolas" w:hAnsi="Consolas"/>
-          <w:color w:val="C7254E"/>
-          <w:sz w:val="18"/>
-        </w:rPr>
-        <w:t>101-Ejercicios/009-mejoras en el CSS/front/inc/carrito.php</w:t>
-      </w:r>
-    </w:p>
+    <w:tbl>
+      <w:tblPr>
+        <w:tblStyle w:val="TableGrid"/>
+        <w:tblW w:type="auto" w:w="0"/>
+        <w:tblLayout w:type="autofit"/>
+        <w:tblLook w:firstColumn="1" w:firstRow="1" w:lastColumn="0" w:lastRow="0" w:noHBand="0" w:noVBand="1" w:val="04A0"/>
+      </w:tblPr>
+      <w:tblGrid>
+        <w:gridCol w:w="8640"/>
+      </w:tblGrid>
+      <w:tr>
+        <w:tc>
+          <w:tcPr>
+            <w:tcW w:type="dxa" w:w="8640"/>
+            <w:shd w:fill="2d2d2d" w:val="clear"/>
+          </w:tcPr>
+          <w:p>
+            <w:r>
+              <w:rPr>
+                <w:rFonts w:ascii="Consolas" w:hAnsi="Consolas"/>
+                <w:b/>
+                <w:color w:val="FFFFFF"/>
+                <w:sz w:val="16"/>
+              </w:rPr>
+              <w:t>📄 101-Ejercicios/009-mejoras en el CSS/front/inc/carrito.php — Líneas 15–15</w:t>
+            </w:r>
+          </w:p>
+        </w:tc>
+      </w:tr>
+      <w:tr>
+        <w:tc>
+          <w:tcPr>
+            <w:tcW w:type="dxa" w:w="8640"/>
+            <w:shd w:fill="1e1e1e" w:val="clear"/>
+          </w:tcPr>
+          <w:p>
+            <w:r>
+              <w:rPr>
+                <w:rFonts w:ascii="Consolas" w:hAnsi="Consolas"/>
+                <w:color w:val="D4D4D4"/>
+                <w:sz w:val="14"/>
+              </w:rPr>
+              <w:t>?&gt;</w:t>
+            </w:r>
+          </w:p>
+        </w:tc>
+      </w:tr>
+    </w:tbl>
     <w:p>
       <w:pPr>
         <w:spacing w:before="20" w:after="20"/>
@@ -1975,64 +2144,118 @@
         <w:t xml:space="preserve"> para la fila de totales:</w:t>
       </w:r>
     </w:p>
-    <w:p>
-      <w:pPr>
-        <w:spacing w:before="20" w:after="20"/>
-        <w:ind w:left="907"/>
-      </w:pPr>
-      <w:r>
-        <w:rPr>
-          <w:b/>
-        </w:rPr>
-        <w:t xml:space="preserve">• </w:t>
-      </w:r>
-      <w:r>
-        <w:rPr>
-          <w:b/>
-        </w:rPr>
-        <w:t>Archivo:</w:t>
-      </w:r>
-      <w:r>
-        <w:t xml:space="preserve"> </w:t>
-      </w:r>
-      <w:r>
-        <w:rPr>
-          <w:rFonts w:ascii="Consolas" w:hAnsi="Consolas"/>
-          <w:color w:val="C7254E"/>
-          <w:sz w:val="18"/>
-        </w:rPr>
-        <w:t>carrito.php</w:t>
-      </w:r>
-      <w:r>
-        <w:t xml:space="preserve"> · </w:t>
-      </w:r>
-      <w:r>
-        <w:rPr>
-          <w:b/>
-        </w:rPr>
-        <w:t>Líneas 37-69</w:t>
-      </w:r>
-      <w:r>
-        <w:t xml:space="preserve"> · </w:t>
-      </w:r>
-      <w:r>
-        <w:rPr>
-          <w:b/>
-        </w:rPr>
-        <w:t>Ruta:</w:t>
-      </w:r>
-      <w:r>
-        <w:t xml:space="preserve"> </w:t>
-      </w:r>
-      <w:r>
-        <w:rPr>
-          <w:rFonts w:ascii="Consolas" w:hAnsi="Consolas"/>
-          <w:color w:val="C7254E"/>
-          <w:sz w:val="18"/>
-        </w:rPr>
-        <w:t>101-Ejercicios/009-mejoras en el CSS/front/inc/carrito.php</w:t>
-      </w:r>
-    </w:p>
+    <w:tbl>
+      <w:tblPr>
+        <w:tblStyle w:val="TableGrid"/>
+        <w:tblW w:type="auto" w:w="0"/>
+        <w:tblLayout w:type="autofit"/>
+        <w:tblLook w:firstColumn="1" w:firstRow="1" w:lastColumn="0" w:lastRow="0" w:noHBand="0" w:noVBand="1" w:val="04A0"/>
+      </w:tblPr>
+      <w:tblGrid>
+        <w:gridCol w:w="8640"/>
+      </w:tblGrid>
+      <w:tr>
+        <w:tc>
+          <w:tcPr>
+            <w:tcW w:type="dxa" w:w="8640"/>
+            <w:shd w:fill="2d2d2d" w:val="clear"/>
+          </w:tcPr>
+          <w:p>
+            <w:r>
+              <w:rPr>
+                <w:rFonts w:ascii="Consolas" w:hAnsi="Consolas"/>
+                <w:b/>
+                <w:color w:val="FFFFFF"/>
+                <w:sz w:val="16"/>
+              </w:rPr>
+              <w:t>📄 101-Ejercicios/009-mejoras en el CSS/front/inc/carrito.php — Líneas 37–69</w:t>
+            </w:r>
+          </w:p>
+        </w:tc>
+      </w:tr>
+      <w:tr>
+        <w:tc>
+          <w:tcPr>
+            <w:tcW w:type="dxa" w:w="8640"/>
+            <w:shd w:fill="1e1e1e" w:val="clear"/>
+          </w:tcPr>
+          <w:p>
+            <w:r>
+              <w:rPr>
+                <w:rFonts w:ascii="Consolas" w:hAnsi="Consolas"/>
+                <w:color w:val="D4D4D4"/>
+                <w:sz w:val="14"/>
+              </w:rPr>
+              <w:t>&lt;table&gt;</w:t>
+              <w:br/>
+              <w:t xml:space="preserve">      &lt;thead&gt;</w:t>
+              <w:br/>
+              <w:t xml:space="preserve">        &lt;tr&gt;</w:t>
+              <w:br/>
+              <w:t xml:space="preserve">          &lt;th&gt;Unidades&lt;/th&gt;</w:t>
+              <w:br/>
+              <w:t xml:space="preserve">          &lt;th&gt;Producto&lt;/th&gt;</w:t>
+              <w:br/>
+              <w:t xml:space="preserve">          &lt;th&gt;Precio&lt;/th&gt;</w:t>
+              <w:br/>
+              <w:t xml:space="preserve">          &lt;th&gt;Subtotal&lt;/th&gt;</w:t>
+              <w:br/>
+              <w:t xml:space="preserve">        &lt;/tr&gt;</w:t>
+              <w:br/>
+              <w:t xml:space="preserve">      &lt;/thead&gt;</w:t>
+              <w:br/>
+              <w:t xml:space="preserve">      &lt;tbody&gt;</w:t>
+              <w:br/>
+              <w:t xml:space="preserve">        &lt;?php </w:t>
+              <w:br/>
+              <w:t xml:space="preserve">        $total = 0;</w:t>
+              <w:br/>
+              <w:t xml:space="preserve">        foreach($_SESSION["carrito"] as $clave=&gt;$valor){</w:t>
+              <w:br/>
+              <w:t xml:space="preserve">          $titulo = htmlspecialchars($valor['titulo']);</w:t>
+              <w:br/>
+              <w:t xml:space="preserve">          $precio = number_format((float)$valor['precio'], 2, ',', '.');</w:t>
+              <w:br/>
+              <w:t xml:space="preserve">          $subtotal_num = $valor['unidades'] * $valor['precio'];</w:t>
+              <w:br/>
+              <w:t xml:space="preserve">          $subtotal = number_format((float)$subtotal_num, 2, ',', '.');</w:t>
+              <w:br/>
+              <w:t xml:space="preserve">          $total += $subtotal_num;</w:t>
+              <w:br/>
+              <w:t xml:space="preserve">        ?&gt;</w:t>
+              <w:br/>
+              <w:t xml:space="preserve">        &lt;tr&gt;</w:t>
+              <w:br/>
+              <w:t xml:space="preserve">          &lt;td&gt;&lt;?= $valor['unidades'] ?&gt;&lt;/td&gt;</w:t>
+              <w:br/>
+              <w:t xml:space="preserve">          &lt;td&gt;&lt;?= $titulo ?&gt;&lt;/td&gt;</w:t>
+              <w:br/>
+              <w:t xml:space="preserve">          &lt;td&gt;&lt;?= $precio ?&gt;€&lt;/td&gt;</w:t>
+              <w:br/>
+              <w:t xml:space="preserve">          &lt;td&gt;&lt;?= $subtotal ?&gt;€&lt;/td&gt;</w:t>
+              <w:br/>
+              <w:t xml:space="preserve">        &lt;/tr&gt;</w:t>
+              <w:br/>
+              <w:t xml:space="preserve">        &lt;?php } ?&gt;</w:t>
+              <w:br/>
+              <w:t xml:space="preserve">      &lt;/tbody&gt;</w:t>
+              <w:br/>
+              <w:t xml:space="preserve">      &lt;tfoot&gt;</w:t>
+              <w:br/>
+              <w:t xml:space="preserve">        &lt;tr&gt;</w:t>
+              <w:br/>
+              <w:t xml:space="preserve">          &lt;td colspan="3" class="total-label"&gt;Total&lt;/td&gt;</w:t>
+              <w:br/>
+              <w:t xml:space="preserve">          &lt;td class="total-valor"&gt;&lt;?= number_format($total, 2, ',', '.') ?&gt;€&lt;/td&gt;</w:t>
+              <w:br/>
+              <w:t xml:space="preserve">        &lt;/tr&gt;</w:t>
+              <w:br/>
+              <w:t xml:space="preserve">      &lt;/tfoot&gt;</w:t>
+            </w:r>
+          </w:p>
+        </w:tc>
+      </w:tr>
+    </w:tbl>
     <w:p>
       <w:pPr>
         <w:spacing w:before="20" w:after="20"/>
@@ -2059,64 +2282,64 @@
         <w:t>:</w:t>
       </w:r>
     </w:p>
-    <w:p>
-      <w:pPr>
-        <w:spacing w:before="20" w:after="20"/>
-        <w:ind w:left="907"/>
-      </w:pPr>
-      <w:r>
-        <w:rPr>
-          <w:b/>
-        </w:rPr>
-        <w:t xml:space="preserve">• </w:t>
-      </w:r>
-      <w:r>
-        <w:rPr>
-          <w:b/>
-        </w:rPr>
-        <w:t>Archivo:</w:t>
-      </w:r>
-      <w:r>
-        <w:t xml:space="preserve"> </w:t>
-      </w:r>
-      <w:r>
-        <w:rPr>
-          <w:rFonts w:ascii="Consolas" w:hAnsi="Consolas"/>
-          <w:color w:val="C7254E"/>
-          <w:sz w:val="18"/>
-        </w:rPr>
-        <w:t>carrito.php</w:t>
-      </w:r>
-      <w:r>
-        <w:t xml:space="preserve"> · </w:t>
-      </w:r>
-      <w:r>
-        <w:rPr>
-          <w:b/>
-        </w:rPr>
-        <w:t>Líneas 49-54</w:t>
-      </w:r>
-      <w:r>
-        <w:t xml:space="preserve"> · </w:t>
-      </w:r>
-      <w:r>
-        <w:rPr>
-          <w:b/>
-        </w:rPr>
-        <w:t>Ruta:</w:t>
-      </w:r>
-      <w:r>
-        <w:t xml:space="preserve"> </w:t>
-      </w:r>
-      <w:r>
-        <w:rPr>
-          <w:rFonts w:ascii="Consolas" w:hAnsi="Consolas"/>
-          <w:color w:val="C7254E"/>
-          <w:sz w:val="18"/>
-        </w:rPr>
-        <w:t>101-Ejercicios/009-mejoras en el CSS/front/inc/carrito.php</w:t>
-      </w:r>
-    </w:p>
+    <w:tbl>
+      <w:tblPr>
+        <w:tblStyle w:val="TableGrid"/>
+        <w:tblW w:type="auto" w:w="0"/>
+        <w:tblLayout w:type="autofit"/>
+        <w:tblLook w:firstColumn="1" w:firstRow="1" w:lastColumn="0" w:lastRow="0" w:noHBand="0" w:noVBand="1" w:val="04A0"/>
+      </w:tblPr>
+      <w:tblGrid>
+        <w:gridCol w:w="8640"/>
+      </w:tblGrid>
+      <w:tr>
+        <w:tc>
+          <w:tcPr>
+            <w:tcW w:type="dxa" w:w="8640"/>
+            <w:shd w:fill="2d2d2d" w:val="clear"/>
+          </w:tcPr>
+          <w:p>
+            <w:r>
+              <w:rPr>
+                <w:rFonts w:ascii="Consolas" w:hAnsi="Consolas"/>
+                <w:b/>
+                <w:color w:val="FFFFFF"/>
+                <w:sz w:val="16"/>
+              </w:rPr>
+              <w:t>📄 101-Ejercicios/009-mejoras en el CSS/front/inc/carrito.php — Líneas 49–54</w:t>
+            </w:r>
+          </w:p>
+        </w:tc>
+      </w:tr>
+      <w:tr>
+        <w:tc>
+          <w:tcPr>
+            <w:tcW w:type="dxa" w:w="8640"/>
+            <w:shd w:fill="1e1e1e" w:val="clear"/>
+          </w:tcPr>
+          <w:p>
+            <w:r>
+              <w:rPr>
+                <w:rFonts w:ascii="Consolas" w:hAnsi="Consolas"/>
+                <w:color w:val="D4D4D4"/>
+                <w:sz w:val="14"/>
+              </w:rPr>
+              <w:t>foreach($_SESSION["carrito"] as $clave=&gt;$valor){</w:t>
+              <w:br/>
+              <w:t xml:space="preserve">          $titulo = htmlspecialchars($valor['titulo']);</w:t>
+              <w:br/>
+              <w:t xml:space="preserve">          $precio = number_format((float)$valor['precio'], 2, ',', '.');</w:t>
+              <w:br/>
+              <w:t xml:space="preserve">          $subtotal_num = $valor['unidades'] * $valor['precio'];</w:t>
+              <w:br/>
+              <w:t xml:space="preserve">          $subtotal = number_format((float)$subtotal_num, 2, ',', '.');</w:t>
+              <w:br/>
+              <w:t xml:space="preserve">          $total += $subtotal_num;</w:t>
+            </w:r>
+          </w:p>
+        </w:tc>
+      </w:tr>
+    </w:tbl>
     <w:p>
       <w:pPr>
         <w:spacing w:before="20" w:after="20"/>
@@ -2143,64 +2366,72 @@
         <w:t>:</w:t>
       </w:r>
     </w:p>
-    <w:p>
-      <w:pPr>
-        <w:spacing w:before="20" w:after="20"/>
-        <w:ind w:left="907"/>
-      </w:pPr>
-      <w:r>
-        <w:rPr>
-          <w:b/>
-        </w:rPr>
-        <w:t xml:space="preserve">• </w:t>
-      </w:r>
-      <w:r>
-        <w:rPr>
-          <w:b/>
-        </w:rPr>
-        <w:t>Archivo:</w:t>
-      </w:r>
-      <w:r>
-        <w:t xml:space="preserve"> </w:t>
-      </w:r>
-      <w:r>
-        <w:rPr>
-          <w:rFonts w:ascii="Consolas" w:hAnsi="Consolas"/>
-          <w:color w:val="C7254E"/>
-          <w:sz w:val="18"/>
-        </w:rPr>
-        <w:t>carrito.php</w:t>
-      </w:r>
-      <w:r>
-        <w:t xml:space="preserve"> · </w:t>
-      </w:r>
-      <w:r>
-        <w:rPr>
-          <w:b/>
-        </w:rPr>
-        <w:t>Líneas 19-28</w:t>
-      </w:r>
-      <w:r>
-        <w:t xml:space="preserve"> · </w:t>
-      </w:r>
-      <w:r>
-        <w:rPr>
-          <w:b/>
-        </w:rPr>
-        <w:t>Ruta:</w:t>
-      </w:r>
-      <w:r>
-        <w:t xml:space="preserve"> </w:t>
-      </w:r>
-      <w:r>
-        <w:rPr>
-          <w:rFonts w:ascii="Consolas" w:hAnsi="Consolas"/>
-          <w:color w:val="C7254E"/>
-          <w:sz w:val="18"/>
-        </w:rPr>
-        <w:t>101-Ejercicios/009-mejoras en el CSS/front/inc/carrito.php</w:t>
-      </w:r>
-    </w:p>
+    <w:tbl>
+      <w:tblPr>
+        <w:tblStyle w:val="TableGrid"/>
+        <w:tblW w:type="auto" w:w="0"/>
+        <w:tblLayout w:type="autofit"/>
+        <w:tblLook w:firstColumn="1" w:firstRow="1" w:lastColumn="0" w:lastRow="0" w:noHBand="0" w:noVBand="1" w:val="04A0"/>
+      </w:tblPr>
+      <w:tblGrid>
+        <w:gridCol w:w="8640"/>
+      </w:tblGrid>
+      <w:tr>
+        <w:tc>
+          <w:tcPr>
+            <w:tcW w:type="dxa" w:w="8640"/>
+            <w:shd w:fill="2d2d2d" w:val="clear"/>
+          </w:tcPr>
+          <w:p>
+            <w:r>
+              <w:rPr>
+                <w:rFonts w:ascii="Consolas" w:hAnsi="Consolas"/>
+                <w:b/>
+                <w:color w:val="FFFFFF"/>
+                <w:sz w:val="16"/>
+              </w:rPr>
+              <w:t>📄 101-Ejercicios/009-mejoras en el CSS/front/inc/carrito.php — Líneas 19–28</w:t>
+            </w:r>
+          </w:p>
+        </w:tc>
+      </w:tr>
+      <w:tr>
+        <w:tc>
+          <w:tcPr>
+            <w:tcW w:type="dxa" w:w="8640"/>
+            <w:shd w:fill="1e1e1e" w:val="clear"/>
+          </w:tcPr>
+          <w:p>
+            <w:r>
+              <w:rPr>
+                <w:rFonts w:ascii="Consolas" w:hAnsi="Consolas"/>
+                <w:color w:val="D4D4D4"/>
+                <w:sz w:val="14"/>
+              </w:rPr>
+              <w:t>&lt;h3&gt;Datos de entrega&lt;/h3&gt;</w:t>
+              <w:br/>
+              <w:t xml:space="preserve">    &lt;form action="?operacion=finalizacion" method="POST"&gt;</w:t>
+              <w:br/>
+              <w:t xml:space="preserve">      &lt;p&gt;Introduce tu nombre&lt;/p&gt;</w:t>
+              <w:br/>
+              <w:t xml:space="preserve">      &lt;input type="text" name="nombre" required&gt;</w:t>
+              <w:br/>
+              <w:t xml:space="preserve">      &lt;p&gt;Introduce tus apellidos&lt;/p&gt;</w:t>
+              <w:br/>
+              <w:t xml:space="preserve">      &lt;input type="text" name="apellidos" required&gt;</w:t>
+              <w:br/>
+              <w:t xml:space="preserve">      &lt;p&gt;Introduce tu email&lt;/p&gt;</w:t>
+              <w:br/>
+              <w:t xml:space="preserve">      &lt;input type="email" name="email" placeholder="tucorreo@email.com" required&gt;</w:t>
+              <w:br/>
+              <w:t xml:space="preserve">      &lt;input type="submit" value="Finalizar compra"&gt;</w:t>
+              <w:br/>
+              <w:t xml:space="preserve">    &lt;/form&gt;</w:t>
+            </w:r>
+          </w:p>
+        </w:tc>
+      </w:tr>
+    </w:tbl>
     <w:p>
       <w:pPr>
         <w:spacing w:before="20" w:after="20"/>
@@ -2227,64 +2458,66 @@
         <w:t>):</w:t>
       </w:r>
     </w:p>
-    <w:p>
-      <w:pPr>
-        <w:spacing w:before="20" w:after="20"/>
-        <w:ind w:left="907"/>
-      </w:pPr>
-      <w:r>
-        <w:rPr>
-          <w:b/>
-        </w:rPr>
-        <w:t xml:space="preserve">• </w:t>
-      </w:r>
-      <w:r>
-        <w:rPr>
-          <w:b/>
-        </w:rPr>
-        <w:t>Archivo:</w:t>
-      </w:r>
-      <w:r>
-        <w:t xml:space="preserve"> </w:t>
-      </w:r>
-      <w:r>
-        <w:rPr>
-          <w:rFonts w:ascii="Consolas" w:hAnsi="Consolas"/>
-          <w:color w:val="C7254E"/>
-          <w:sz w:val="18"/>
-        </w:rPr>
-        <w:t>carrito.php</w:t>
-      </w:r>
-      <w:r>
-        <w:t xml:space="preserve"> · </w:t>
-      </w:r>
-      <w:r>
-        <w:rPr>
-          <w:b/>
-        </w:rPr>
-        <w:t>Líneas 75-81</w:t>
-      </w:r>
-      <w:r>
-        <w:t xml:space="preserve"> · </w:t>
-      </w:r>
-      <w:r>
-        <w:rPr>
-          <w:b/>
-        </w:rPr>
-        <w:t>Ruta:</w:t>
-      </w:r>
-      <w:r>
-        <w:t xml:space="preserve"> </w:t>
-      </w:r>
-      <w:r>
-        <w:rPr>
-          <w:rFonts w:ascii="Consolas" w:hAnsi="Consolas"/>
-          <w:color w:val="C7254E"/>
-          <w:sz w:val="18"/>
-        </w:rPr>
-        <w:t>101-Ejercicios/009-mejoras en el CSS/front/inc/carrito.php</w:t>
-      </w:r>
-    </w:p>
+    <w:tbl>
+      <w:tblPr>
+        <w:tblStyle w:val="TableGrid"/>
+        <w:tblW w:type="auto" w:w="0"/>
+        <w:tblLayout w:type="autofit"/>
+        <w:tblLook w:firstColumn="1" w:firstRow="1" w:lastColumn="0" w:lastRow="0" w:noHBand="0" w:noVBand="1" w:val="04A0"/>
+      </w:tblPr>
+      <w:tblGrid>
+        <w:gridCol w:w="8640"/>
+      </w:tblGrid>
+      <w:tr>
+        <w:tc>
+          <w:tcPr>
+            <w:tcW w:type="dxa" w:w="8640"/>
+            <w:shd w:fill="2d2d2d" w:val="clear"/>
+          </w:tcPr>
+          <w:p>
+            <w:r>
+              <w:rPr>
+                <w:rFonts w:ascii="Consolas" w:hAnsi="Consolas"/>
+                <w:b/>
+                <w:color w:val="FFFFFF"/>
+                <w:sz w:val="16"/>
+              </w:rPr>
+              <w:t>📄 101-Ejercicios/009-mejoras en el CSS/front/inc/carrito.php — Líneas 75–81</w:t>
+            </w:r>
+          </w:p>
+        </w:tc>
+      </w:tr>
+      <w:tr>
+        <w:tc>
+          <w:tcPr>
+            <w:tcW w:type="dxa" w:w="8640"/>
+            <w:shd w:fill="1e1e1e" w:val="clear"/>
+          </w:tcPr>
+          <w:p>
+            <w:r>
+              <w:rPr>
+                <w:rFonts w:ascii="Consolas" w:hAnsi="Consolas"/>
+                <w:color w:val="D4D4D4"/>
+                <w:sz w:val="14"/>
+              </w:rPr>
+              <w:t>&lt;script&gt;</w:t>
+              <w:br/>
+              <w:t xml:space="preserve">  const vaciar = document.getElementById('vaciar-carrito');</w:t>
+              <w:br/>
+              <w:t xml:space="preserve">  if (vaciar) {</w:t>
+              <w:br/>
+              <w:t xml:space="preserve">    vaciar.addEventListener('click', (event) =&gt; {</w:t>
+              <w:br/>
+              <w:t xml:space="preserve">      const ok = confirm('Seguro que quieres vaciar el carrito?');</w:t>
+              <w:br/>
+              <w:t xml:space="preserve">      if (!ok) event.preventDefault();</w:t>
+              <w:br/>
+              <w:t xml:space="preserve">    });</w:t>
+            </w:r>
+          </w:p>
+        </w:tc>
+      </w:tr>
+    </w:tbl>
     <w:p>
       <w:pPr>
         <w:ind w:left="454"/>
@@ -2397,64 +2630,68 @@
         <w:t>:</w:t>
       </w:r>
     </w:p>
-    <w:p>
-      <w:pPr>
-        <w:spacing w:before="20" w:after="20"/>
-        <w:ind w:left="907"/>
-      </w:pPr>
-      <w:r>
-        <w:rPr>
-          <w:b/>
-        </w:rPr>
-        <w:t xml:space="preserve">• </w:t>
-      </w:r>
-      <w:r>
-        <w:rPr>
-          <w:b/>
-        </w:rPr>
-        <w:t>Archivo:</w:t>
-      </w:r>
-      <w:r>
-        <w:t xml:space="preserve"> </w:t>
-      </w:r>
-      <w:r>
-        <w:rPr>
-          <w:rFonts w:ascii="Consolas" w:hAnsi="Consolas"/>
-          <w:color w:val="C7254E"/>
-          <w:sz w:val="18"/>
-        </w:rPr>
-        <w:t>finalizacion.php</w:t>
-      </w:r>
-      <w:r>
-        <w:t xml:space="preserve"> · </w:t>
-      </w:r>
-      <w:r>
-        <w:rPr>
-          <w:b/>
-        </w:rPr>
-        <w:t>Líneas 4-11</w:t>
-      </w:r>
-      <w:r>
-        <w:t xml:space="preserve"> · </w:t>
-      </w:r>
-      <w:r>
-        <w:rPr>
-          <w:b/>
-        </w:rPr>
-        <w:t>Ruta:</w:t>
-      </w:r>
-      <w:r>
-        <w:t xml:space="preserve"> </w:t>
-      </w:r>
-      <w:r>
-        <w:rPr>
-          <w:rFonts w:ascii="Consolas" w:hAnsi="Consolas"/>
-          <w:color w:val="C7254E"/>
-          <w:sz w:val="18"/>
-        </w:rPr>
-        <w:t>101-Ejercicios/009-mejoras en el CSS/front/inc/finalizacion.php</w:t>
-      </w:r>
-    </w:p>
+    <w:tbl>
+      <w:tblPr>
+        <w:tblStyle w:val="TableGrid"/>
+        <w:tblW w:type="auto" w:w="0"/>
+        <w:tblLayout w:type="autofit"/>
+        <w:tblLook w:firstColumn="1" w:firstRow="1" w:lastColumn="0" w:lastRow="0" w:noHBand="0" w:noVBand="1" w:val="04A0"/>
+      </w:tblPr>
+      <w:tblGrid>
+        <w:gridCol w:w="8640"/>
+      </w:tblGrid>
+      <w:tr>
+        <w:tc>
+          <w:tcPr>
+            <w:tcW w:type="dxa" w:w="8640"/>
+            <w:shd w:fill="2d2d2d" w:val="clear"/>
+          </w:tcPr>
+          <w:p>
+            <w:r>
+              <w:rPr>
+                <w:rFonts w:ascii="Consolas" w:hAnsi="Consolas"/>
+                <w:b/>
+                <w:color w:val="FFFFFF"/>
+                <w:sz w:val="16"/>
+              </w:rPr>
+              <w:t>📄 101-Ejercicios/009-mejoras en el CSS/front/inc/finalizacion.php — Líneas 4–11</w:t>
+            </w:r>
+          </w:p>
+        </w:tc>
+      </w:tr>
+      <w:tr>
+        <w:tc>
+          <w:tcPr>
+            <w:tcW w:type="dxa" w:w="8640"/>
+            <w:shd w:fill="1e1e1e" w:val="clear"/>
+          </w:tcPr>
+          <w:p>
+            <w:r>
+              <w:rPr>
+                <w:rFonts w:ascii="Consolas" w:hAnsi="Consolas"/>
+                <w:color w:val="D4D4D4"/>
+                <w:sz w:val="14"/>
+              </w:rPr>
+              <w:t>// Inserto cliente y obtengo id</w:t>
+              <w:br/>
+              <w:t xml:space="preserve">    $resultado = $conexion-&gt;query("INSERT INTO cliente VALUES(</w:t>
+              <w:br/>
+              <w:t xml:space="preserve">                                                  NULL,</w:t>
+              <w:br/>
+              <w:t xml:space="preserve">                                                  '".$_POST['nombre']."',</w:t>
+              <w:br/>
+              <w:t xml:space="preserve">                                                  '".$_POST['apellidos']."',</w:t>
+              <w:br/>
+              <w:t xml:space="preserve">                                                  '".$_POST['email']."'</w:t>
+              <w:br/>
+              <w:t xml:space="preserve">                                                  );");</w:t>
+              <w:br/>
+              <w:t xml:space="preserve">    $id_cliente = $conexion-&gt;insert_id;</w:t>
+            </w:r>
+          </w:p>
+        </w:tc>
+      </w:tr>
+    </w:tbl>
     <w:p>
       <w:pPr>
         <w:spacing w:before="20" w:after="20"/>
@@ -2481,64 +2718,64 @@
         <w:t>):</w:t>
       </w:r>
     </w:p>
-    <w:p>
-      <w:pPr>
-        <w:spacing w:before="20" w:after="20"/>
-        <w:ind w:left="907"/>
-      </w:pPr>
-      <w:r>
-        <w:rPr>
-          <w:b/>
-        </w:rPr>
-        <w:t xml:space="preserve">• </w:t>
-      </w:r>
-      <w:r>
-        <w:rPr>
-          <w:b/>
-        </w:rPr>
-        <w:t>Archivo:</w:t>
-      </w:r>
-      <w:r>
-        <w:t xml:space="preserve"> </w:t>
-      </w:r>
-      <w:r>
-        <w:rPr>
-          <w:rFonts w:ascii="Consolas" w:hAnsi="Consolas"/>
-          <w:color w:val="C7254E"/>
-          <w:sz w:val="18"/>
-        </w:rPr>
-        <w:t>finalizacion.php</w:t>
-      </w:r>
-      <w:r>
-        <w:t xml:space="preserve"> · </w:t>
-      </w:r>
-      <w:r>
-        <w:rPr>
-          <w:b/>
-        </w:rPr>
-        <w:t>Líneas 13-18</w:t>
-      </w:r>
-      <w:r>
-        <w:t xml:space="preserve"> · </w:t>
-      </w:r>
-      <w:r>
-        <w:rPr>
-          <w:b/>
-        </w:rPr>
-        <w:t>Ruta:</w:t>
-      </w:r>
-      <w:r>
-        <w:t xml:space="preserve"> </w:t>
-      </w:r>
-      <w:r>
-        <w:rPr>
-          <w:rFonts w:ascii="Consolas" w:hAnsi="Consolas"/>
-          <w:color w:val="C7254E"/>
-          <w:sz w:val="18"/>
-        </w:rPr>
-        <w:t>101-Ejercicios/009-mejoras en el CSS/front/inc/finalizacion.php</w:t>
-      </w:r>
-    </w:p>
+    <w:tbl>
+      <w:tblPr>
+        <w:tblStyle w:val="TableGrid"/>
+        <w:tblW w:type="auto" w:w="0"/>
+        <w:tblLayout w:type="autofit"/>
+        <w:tblLook w:firstColumn="1" w:firstRow="1" w:lastColumn="0" w:lastRow="0" w:noHBand="0" w:noVBand="1" w:val="04A0"/>
+      </w:tblPr>
+      <w:tblGrid>
+        <w:gridCol w:w="8640"/>
+      </w:tblGrid>
+      <w:tr>
+        <w:tc>
+          <w:tcPr>
+            <w:tcW w:type="dxa" w:w="8640"/>
+            <w:shd w:fill="2d2d2d" w:val="clear"/>
+          </w:tcPr>
+          <w:p>
+            <w:r>
+              <w:rPr>
+                <w:rFonts w:ascii="Consolas" w:hAnsi="Consolas"/>
+                <w:b/>
+                <w:color w:val="FFFFFF"/>
+                <w:sz w:val="16"/>
+              </w:rPr>
+              <w:t>📄 101-Ejercicios/009-mejoras en el CSS/front/inc/finalizacion.php — Líneas 13–18</w:t>
+            </w:r>
+          </w:p>
+        </w:tc>
+      </w:tr>
+      <w:tr>
+        <w:tc>
+          <w:tcPr>
+            <w:tcW w:type="dxa" w:w="8640"/>
+            <w:shd w:fill="1e1e1e" w:val="clear"/>
+          </w:tcPr>
+          <w:p>
+            <w:r>
+              <w:rPr>
+                <w:rFonts w:ascii="Consolas" w:hAnsi="Consolas"/>
+                <w:color w:val="D4D4D4"/>
+                <w:sz w:val="14"/>
+              </w:rPr>
+              <w:t>$resultado = $conexion-&gt;query("INSERT INTO pedido VALUES(</w:t>
+              <w:br/>
+              <w:t xml:space="preserve">                                                  NULL,</w:t>
+              <w:br/>
+              <w:t xml:space="preserve">                                                  '".date('Y-m-d H:i:s')."',</w:t>
+              <w:br/>
+              <w:t xml:space="preserve">                                                  ".$id_cliente."</w:t>
+              <w:br/>
+              <w:t xml:space="preserve">                                                  );");</w:t>
+              <w:br/>
+              <w:t xml:space="preserve">    $id_pedido = $conexion-&gt;insert_id;</w:t>
+            </w:r>
+          </w:p>
+        </w:tc>
+      </w:tr>
+    </w:tbl>
     <w:p>
       <w:pPr>
         <w:spacing w:before="20" w:after="20"/>
@@ -2565,64 +2802,68 @@
         <w:t xml:space="preserve"> para insertar las líneas de pedido:</w:t>
       </w:r>
     </w:p>
-    <w:p>
-      <w:pPr>
-        <w:spacing w:before="20" w:after="20"/>
-        <w:ind w:left="907"/>
-      </w:pPr>
-      <w:r>
-        <w:rPr>
-          <w:b/>
-        </w:rPr>
-        <w:t xml:space="preserve">• </w:t>
-      </w:r>
-      <w:r>
-        <w:rPr>
-          <w:b/>
-        </w:rPr>
-        <w:t>Archivo:</w:t>
-      </w:r>
-      <w:r>
-        <w:t xml:space="preserve"> </w:t>
-      </w:r>
-      <w:r>
-        <w:rPr>
-          <w:rFonts w:ascii="Consolas" w:hAnsi="Consolas"/>
-          <w:color w:val="C7254E"/>
-          <w:sz w:val="18"/>
-        </w:rPr>
-        <w:t>finalizacion.php</w:t>
-      </w:r>
-      <w:r>
-        <w:t xml:space="preserve"> · </w:t>
-      </w:r>
-      <w:r>
-        <w:rPr>
-          <w:b/>
-        </w:rPr>
-        <w:t>Líneas 20-27</w:t>
-      </w:r>
-      <w:r>
-        <w:t xml:space="preserve"> · </w:t>
-      </w:r>
-      <w:r>
-        <w:rPr>
-          <w:b/>
-        </w:rPr>
-        <w:t>Ruta:</w:t>
-      </w:r>
-      <w:r>
-        <w:t xml:space="preserve"> </w:t>
-      </w:r>
-      <w:r>
-        <w:rPr>
-          <w:rFonts w:ascii="Consolas" w:hAnsi="Consolas"/>
-          <w:color w:val="C7254E"/>
-          <w:sz w:val="18"/>
-        </w:rPr>
-        <w:t>101-Ejercicios/009-mejoras en el CSS/front/inc/finalizacion.php</w:t>
-      </w:r>
-    </w:p>
+    <w:tbl>
+      <w:tblPr>
+        <w:tblStyle w:val="TableGrid"/>
+        <w:tblW w:type="auto" w:w="0"/>
+        <w:tblLayout w:type="autofit"/>
+        <w:tblLook w:firstColumn="1" w:firstRow="1" w:lastColumn="0" w:lastRow="0" w:noHBand="0" w:noVBand="1" w:val="04A0"/>
+      </w:tblPr>
+      <w:tblGrid>
+        <w:gridCol w:w="8640"/>
+      </w:tblGrid>
+      <w:tr>
+        <w:tc>
+          <w:tcPr>
+            <w:tcW w:type="dxa" w:w="8640"/>
+            <w:shd w:fill="2d2d2d" w:val="clear"/>
+          </w:tcPr>
+          <w:p>
+            <w:r>
+              <w:rPr>
+                <w:rFonts w:ascii="Consolas" w:hAnsi="Consolas"/>
+                <w:b/>
+                <w:color w:val="FFFFFF"/>
+                <w:sz w:val="16"/>
+              </w:rPr>
+              <w:t>📄 101-Ejercicios/009-mejoras en el CSS/front/inc/finalizacion.php — Líneas 20–27</w:t>
+            </w:r>
+          </w:p>
+        </w:tc>
+      </w:tr>
+      <w:tr>
+        <w:tc>
+          <w:tcPr>
+            <w:tcW w:type="dxa" w:w="8640"/>
+            <w:shd w:fill="1e1e1e" w:val="clear"/>
+          </w:tcPr>
+          <w:p>
+            <w:r>
+              <w:rPr>
+                <w:rFonts w:ascii="Consolas" w:hAnsi="Consolas"/>
+                <w:color w:val="D4D4D4"/>
+                <w:sz w:val="14"/>
+              </w:rPr>
+              <w:t>foreach($_SESSION["carrito"] as $clave=&gt;$valor){</w:t>
+              <w:br/>
+              <w:t xml:space="preserve">      $resultado = $conexion-&gt;query("INSERT INTO lineapedido VALUES(</w:t>
+              <w:br/>
+              <w:t xml:space="preserve">                                                  NULL,</w:t>
+              <w:br/>
+              <w:t xml:space="preserve">                                                  ".$id_pedido.",</w:t>
+              <w:br/>
+              <w:t xml:space="preserve">                                                  '".$valor['producto']."',</w:t>
+              <w:br/>
+              <w:t xml:space="preserve">                                                  '".$valor['unidades']."'</w:t>
+              <w:br/>
+              <w:t xml:space="preserve">                                                  );");</w:t>
+              <w:br/>
+              <w:t xml:space="preserve">    }</w:t>
+            </w:r>
+          </w:p>
+        </w:tc>
+      </w:tr>
+    </w:tbl>
     <w:p>
       <w:pPr>
         <w:spacing w:before="20" w:after="20"/>
@@ -2638,64 +2879,54 @@
         <w:t>Vaciado del carrito tras la compra:</w:t>
       </w:r>
     </w:p>
-    <w:p>
-      <w:pPr>
-        <w:spacing w:before="20" w:after="20"/>
-        <w:ind w:left="907"/>
-      </w:pPr>
-      <w:r>
-        <w:rPr>
-          <w:b/>
-        </w:rPr>
-        <w:t xml:space="preserve">• </w:t>
-      </w:r>
-      <w:r>
-        <w:rPr>
-          <w:b/>
-        </w:rPr>
-        <w:t>Archivo:</w:t>
-      </w:r>
-      <w:r>
-        <w:t xml:space="preserve"> </w:t>
-      </w:r>
-      <w:r>
-        <w:rPr>
-          <w:rFonts w:ascii="Consolas" w:hAnsi="Consolas"/>
-          <w:color w:val="C7254E"/>
-          <w:sz w:val="18"/>
-        </w:rPr>
-        <w:t>finalizacion.php</w:t>
-      </w:r>
-      <w:r>
-        <w:t xml:space="preserve"> · </w:t>
-      </w:r>
-      <w:r>
-        <w:rPr>
-          <w:b/>
-        </w:rPr>
-        <w:t>Línea 29</w:t>
-      </w:r>
-      <w:r>
-        <w:t xml:space="preserve"> · </w:t>
-      </w:r>
-      <w:r>
-        <w:rPr>
-          <w:b/>
-        </w:rPr>
-        <w:t>Ruta:</w:t>
-      </w:r>
-      <w:r>
-        <w:t xml:space="preserve"> </w:t>
-      </w:r>
-      <w:r>
-        <w:rPr>
-          <w:rFonts w:ascii="Consolas" w:hAnsi="Consolas"/>
-          <w:color w:val="C7254E"/>
-          <w:sz w:val="18"/>
-        </w:rPr>
-        <w:t>101-Ejercicios/009-mejoras en el CSS/front/inc/finalizacion.php</w:t>
-      </w:r>
-    </w:p>
+    <w:tbl>
+      <w:tblPr>
+        <w:tblStyle w:val="TableGrid"/>
+        <w:tblW w:type="auto" w:w="0"/>
+        <w:tblLayout w:type="autofit"/>
+        <w:tblLook w:firstColumn="1" w:firstRow="1" w:lastColumn="0" w:lastRow="0" w:noHBand="0" w:noVBand="1" w:val="04A0"/>
+      </w:tblPr>
+      <w:tblGrid>
+        <w:gridCol w:w="8640"/>
+      </w:tblGrid>
+      <w:tr>
+        <w:tc>
+          <w:tcPr>
+            <w:tcW w:type="dxa" w:w="8640"/>
+            <w:shd w:fill="2d2d2d" w:val="clear"/>
+          </w:tcPr>
+          <w:p>
+            <w:r>
+              <w:rPr>
+                <w:rFonts w:ascii="Consolas" w:hAnsi="Consolas"/>
+                <w:b/>
+                <w:color w:val="FFFFFF"/>
+                <w:sz w:val="16"/>
+              </w:rPr>
+              <w:t>📄 101-Ejercicios/009-mejoras en el CSS/front/inc/finalizacion.php — Líneas 29–29</w:t>
+            </w:r>
+          </w:p>
+        </w:tc>
+      </w:tr>
+      <w:tr>
+        <w:tc>
+          <w:tcPr>
+            <w:tcW w:type="dxa" w:w="8640"/>
+            <w:shd w:fill="1e1e1e" w:val="clear"/>
+          </w:tcPr>
+          <w:p>
+            <w:r>
+              <w:rPr>
+                <w:rFonts w:ascii="Consolas" w:hAnsi="Consolas"/>
+                <w:color w:val="D4D4D4"/>
+                <w:sz w:val="14"/>
+              </w:rPr>
+              <w:t>$_SESSION["carrito"] = [];</w:t>
+            </w:r>
+          </w:p>
+        </w:tc>
+      </w:tr>
+    </w:tbl>
     <w:p>
       <w:pPr>
         <w:ind w:left="454"/>
@@ -2786,64 +3017,64 @@
         <w:t>Vaciado de sesión y redirección limpia:</w:t>
       </w:r>
     </w:p>
-    <w:p>
-      <w:pPr>
-        <w:spacing w:before="20" w:after="20"/>
-        <w:ind w:left="907"/>
-      </w:pPr>
-      <w:r>
-        <w:rPr>
-          <w:b/>
-        </w:rPr>
-        <w:t xml:space="preserve">• </w:t>
-      </w:r>
-      <w:r>
-        <w:rPr>
-          <w:b/>
-        </w:rPr>
-        <w:t>Archivo:</w:t>
-      </w:r>
-      <w:r>
-        <w:t xml:space="preserve"> </w:t>
-      </w:r>
-      <w:r>
-        <w:rPr>
-          <w:rFonts w:ascii="Consolas" w:hAnsi="Consolas"/>
-          <w:color w:val="C7254E"/>
-          <w:sz w:val="18"/>
-        </w:rPr>
-        <w:t>borrar.php</w:t>
-      </w:r>
-      <w:r>
-        <w:t xml:space="preserve"> · </w:t>
-      </w:r>
-      <w:r>
-        <w:rPr>
-          <w:b/>
-        </w:rPr>
-        <w:t>Líneas 1-6</w:t>
-      </w:r>
-      <w:r>
-        <w:t xml:space="preserve"> · </w:t>
-      </w:r>
-      <w:r>
-        <w:rPr>
-          <w:b/>
-        </w:rPr>
-        <w:t>Ruta:</w:t>
-      </w:r>
-      <w:r>
-        <w:t xml:space="preserve"> </w:t>
-      </w:r>
-      <w:r>
-        <w:rPr>
-          <w:rFonts w:ascii="Consolas" w:hAnsi="Consolas"/>
-          <w:color w:val="C7254E"/>
-          <w:sz w:val="18"/>
-        </w:rPr>
-        <w:t>101-Ejercicios/009-mejoras en el CSS/front/util/borrar.php</w:t>
-      </w:r>
-    </w:p>
+    <w:tbl>
+      <w:tblPr>
+        <w:tblStyle w:val="TableGrid"/>
+        <w:tblW w:type="auto" w:w="0"/>
+        <w:tblLayout w:type="autofit"/>
+        <w:tblLook w:firstColumn="1" w:firstRow="1" w:lastColumn="0" w:lastRow="0" w:noHBand="0" w:noVBand="1" w:val="04A0"/>
+      </w:tblPr>
+      <w:tblGrid>
+        <w:gridCol w:w="8640"/>
+      </w:tblGrid>
+      <w:tr>
+        <w:tc>
+          <w:tcPr>
+            <w:tcW w:type="dxa" w:w="8640"/>
+            <w:shd w:fill="2d2d2d" w:val="clear"/>
+          </w:tcPr>
+          <w:p>
+            <w:r>
+              <w:rPr>
+                <w:rFonts w:ascii="Consolas" w:hAnsi="Consolas"/>
+                <w:b/>
+                <w:color w:val="FFFFFF"/>
+                <w:sz w:val="16"/>
+              </w:rPr>
+              <w:t>📄 101-Ejercicios/009-mejoras en el CSS/front/util/borrar.php — Líneas 1–6</w:t>
+            </w:r>
+          </w:p>
+        </w:tc>
+      </w:tr>
+      <w:tr>
+        <w:tc>
+          <w:tcPr>
+            <w:tcW w:type="dxa" w:w="8640"/>
+            <w:shd w:fill="1e1e1e" w:val="clear"/>
+          </w:tcPr>
+          <w:p>
+            <w:r>
+              <w:rPr>
+                <w:rFonts w:ascii="Consolas" w:hAnsi="Consolas"/>
+                <w:color w:val="D4D4D4"/>
+                <w:sz w:val="14"/>
+              </w:rPr>
+              <w:t xml:space="preserve">&lt;?php </w:t>
+              <w:br/>
+              <w:t>session_start();</w:t>
+              <w:br/>
+              <w:t>$_SESSION['carrito'] = [];</w:t>
+              <w:br/>
+              <w:t>header('Location: ../?operacion=carrito');</w:t>
+              <w:br/>
+              <w:t>exit;</w:t>
+              <w:br/>
+              <w:t>?&gt;</w:t>
+            </w:r>
+          </w:p>
+        </w:tc>
+      </w:tr>
+    </w:tbl>
     <w:p>
       <w:pPr>
         <w:spacing w:before="120" w:after="120"/>
@@ -2892,64 +3123,89 @@
         <w:t>Reset universal y tipografía base:</w:t>
       </w:r>
     </w:p>
-    <w:p>
-      <w:pPr>
-        <w:spacing w:before="20" w:after="20"/>
-        <w:ind w:left="907"/>
-      </w:pPr>
-      <w:r>
-        <w:rPr>
-          <w:b/>
-        </w:rPr>
-        <w:t xml:space="preserve">• </w:t>
-      </w:r>
-      <w:r>
-        <w:rPr>
-          <w:b/>
-        </w:rPr>
-        <w:t>Archivo:</w:t>
-      </w:r>
-      <w:r>
-        <w:t xml:space="preserve"> </w:t>
-      </w:r>
-      <w:r>
-        <w:rPr>
-          <w:rFonts w:ascii="Consolas" w:hAnsi="Consolas"/>
-          <w:color w:val="C7254E"/>
-          <w:sz w:val="18"/>
-        </w:rPr>
-        <w:t>estilo.css</w:t>
-      </w:r>
-      <w:r>
-        <w:t xml:space="preserve"> · </w:t>
-      </w:r>
-      <w:r>
-        <w:rPr>
-          <w:b/>
-        </w:rPr>
-        <w:t>Líneas 4-23</w:t>
-      </w:r>
-      <w:r>
-        <w:t xml:space="preserve"> · </w:t>
-      </w:r>
-      <w:r>
-        <w:rPr>
-          <w:b/>
-        </w:rPr>
-        <w:t>Ruta:</w:t>
-      </w:r>
-      <w:r>
-        <w:t xml:space="preserve"> </w:t>
-      </w:r>
-      <w:r>
-        <w:rPr>
-          <w:rFonts w:ascii="Consolas" w:hAnsi="Consolas"/>
-          <w:color w:val="C7254E"/>
-          <w:sz w:val="18"/>
-        </w:rPr>
-        <w:t>101-Ejercicios/009-mejoras en el CSS/front/css/estilo.css</w:t>
-      </w:r>
-    </w:p>
+    <w:tbl>
+      <w:tblPr>
+        <w:tblStyle w:val="TableGrid"/>
+        <w:tblW w:type="auto" w:w="0"/>
+        <w:tblLayout w:type="autofit"/>
+        <w:tblLook w:firstColumn="1" w:firstRow="1" w:lastColumn="0" w:lastRow="0" w:noHBand="0" w:noVBand="1" w:val="04A0"/>
+      </w:tblPr>
+      <w:tblGrid>
+        <w:gridCol w:w="8640"/>
+      </w:tblGrid>
+      <w:tr>
+        <w:tc>
+          <w:tcPr>
+            <w:tcW w:type="dxa" w:w="8640"/>
+            <w:shd w:fill="2d2d2d" w:val="clear"/>
+          </w:tcPr>
+          <w:p>
+            <w:r>
+              <w:rPr>
+                <w:rFonts w:ascii="Consolas" w:hAnsi="Consolas"/>
+                <w:b/>
+                <w:color w:val="FFFFFF"/>
+                <w:sz w:val="16"/>
+              </w:rPr>
+              <w:t>📄 101-Ejercicios/009-mejoras en el CSS/front/css/estilo.css — Líneas 4–23</w:t>
+            </w:r>
+          </w:p>
+        </w:tc>
+      </w:tr>
+      <w:tr>
+        <w:tc>
+          <w:tcPr>
+            <w:tcW w:type="dxa" w:w="8640"/>
+            <w:shd w:fill="1e1e1e" w:val="clear"/>
+          </w:tcPr>
+          <w:p>
+            <w:r>
+              <w:rPr>
+                <w:rFonts w:ascii="Consolas" w:hAnsi="Consolas"/>
+                <w:color w:val="D4D4D4"/>
+                <w:sz w:val="14"/>
+              </w:rPr>
+              <w:t>*,</w:t>
+              <w:br/>
+              <w:t>*::before,</w:t>
+              <w:br/>
+              <w:t>*::after {</w:t>
+              <w:br/>
+              <w:t xml:space="preserve">  box-sizing: border-box;</w:t>
+              <w:br/>
+              <w:t>}</w:t>
+              <w:br/>
+              <w:br/>
+              <w:t>html,</w:t>
+              <w:br/>
+              <w:t>body {</w:t>
+              <w:br/>
+              <w:t xml:space="preserve">  padding: 0;</w:t>
+              <w:br/>
+              <w:t xml:space="preserve">  margin: 0;</w:t>
+              <w:br/>
+              <w:t>}</w:t>
+              <w:br/>
+              <w:br/>
+              <w:t>body {</w:t>
+              <w:br/>
+              <w:t xml:space="preserve">  font-family: system-ui, -apple-system, BlinkMacSystemFont, "Segoe UI", sans-serif;</w:t>
+              <w:br/>
+              <w:t xml:space="preserve">  background: #f5f5f7;</w:t>
+              <w:br/>
+              <w:t xml:space="preserve">  color: #111827;</w:t>
+              <w:br/>
+              <w:t xml:space="preserve">  line-height: 1.5;</w:t>
+              <w:br/>
+              <w:t>}</w:t>
+              <w:br/>
+              <w:br/>
+              <w:t>/* ================================</w:t>
+            </w:r>
+          </w:p>
+        </w:tc>
+      </w:tr>
+    </w:tbl>
     <w:p>
       <w:pPr>
         <w:spacing w:before="20" w:after="20"/>
@@ -2976,64 +3232,118 @@
         <w:t>):</w:t>
       </w:r>
     </w:p>
-    <w:p>
-      <w:pPr>
-        <w:spacing w:before="20" w:after="20"/>
-        <w:ind w:left="907"/>
-      </w:pPr>
-      <w:r>
-        <w:rPr>
-          <w:b/>
-        </w:rPr>
-        <w:t xml:space="preserve">• </w:t>
-      </w:r>
-      <w:r>
-        <w:rPr>
-          <w:b/>
-        </w:rPr>
-        <w:t>Archivo:</w:t>
-      </w:r>
-      <w:r>
-        <w:t xml:space="preserve"> </w:t>
-      </w:r>
-      <w:r>
-        <w:rPr>
-          <w:rFonts w:ascii="Consolas" w:hAnsi="Consolas"/>
-          <w:color w:val="C7254E"/>
-          <w:sz w:val="18"/>
-        </w:rPr>
-        <w:t>estilo.css</w:t>
-      </w:r>
-      <w:r>
-        <w:t xml:space="preserve"> · </w:t>
-      </w:r>
-      <w:r>
-        <w:rPr>
-          <w:b/>
-        </w:rPr>
-        <w:t>Líneas 29-63</w:t>
-      </w:r>
-      <w:r>
-        <w:t xml:space="preserve"> · </w:t>
-      </w:r>
-      <w:r>
-        <w:rPr>
-          <w:b/>
-        </w:rPr>
-        <w:t>Ruta:</w:t>
-      </w:r>
-      <w:r>
-        <w:t xml:space="preserve"> </w:t>
-      </w:r>
-      <w:r>
-        <w:rPr>
-          <w:rFonts w:ascii="Consolas" w:hAnsi="Consolas"/>
-          <w:color w:val="C7254E"/>
-          <w:sz w:val="18"/>
-        </w:rPr>
-        <w:t>101-Ejercicios/009-mejoras en el CSS/front/css/estilo.css</w:t>
-      </w:r>
-    </w:p>
+    <w:tbl>
+      <w:tblPr>
+        <w:tblStyle w:val="TableGrid"/>
+        <w:tblW w:type="auto" w:w="0"/>
+        <w:tblLayout w:type="autofit"/>
+        <w:tblLook w:firstColumn="1" w:firstRow="1" w:lastColumn="0" w:lastRow="0" w:noHBand="0" w:noVBand="1" w:val="04A0"/>
+      </w:tblPr>
+      <w:tblGrid>
+        <w:gridCol w:w="8640"/>
+      </w:tblGrid>
+      <w:tr>
+        <w:tc>
+          <w:tcPr>
+            <w:tcW w:type="dxa" w:w="8640"/>
+            <w:shd w:fill="2d2d2d" w:val="clear"/>
+          </w:tcPr>
+          <w:p>
+            <w:r>
+              <w:rPr>
+                <w:rFonts w:ascii="Consolas" w:hAnsi="Consolas"/>
+                <w:b/>
+                <w:color w:val="FFFFFF"/>
+                <w:sz w:val="16"/>
+              </w:rPr>
+              <w:t>📄 101-Ejercicios/009-mejoras en el CSS/front/css/estilo.css — Líneas 29–63</w:t>
+            </w:r>
+          </w:p>
+        </w:tc>
+      </w:tr>
+      <w:tr>
+        <w:tc>
+          <w:tcPr>
+            <w:tcW w:type="dxa" w:w="8640"/>
+            <w:shd w:fill="1e1e1e" w:val="clear"/>
+          </w:tcPr>
+          <w:p>
+            <w:r>
+              <w:rPr>
+                <w:rFonts w:ascii="Consolas" w:hAnsi="Consolas"/>
+                <w:color w:val="D4D4D4"/>
+                <w:sz w:val="14"/>
+              </w:rPr>
+              <w:t>padding: 2.5rem 1.5rem;</w:t>
+              <w:br/>
+              <w:t xml:space="preserve">  text-align: center;</w:t>
+              <w:br/>
+              <w:t xml:space="preserve">  color: #ffffff;</w:t>
+              <w:br/>
+              <w:t xml:space="preserve">  overflow: hidden;</w:t>
+              <w:br/>
+              <w:t>}</w:t>
+              <w:br/>
+              <w:br/>
+              <w:t>/* Imagen de cabecera como fondo suave */</w:t>
+              <w:br/>
+              <w:t>header::before {</w:t>
+              <w:br/>
+              <w:t xml:space="preserve">  content: "";</w:t>
+              <w:br/>
+              <w:t xml:space="preserve">  position: absolute;</w:t>
+              <w:br/>
+              <w:t xml:space="preserve">  inset: 0;</w:t>
+              <w:br/>
+              <w:t xml:space="preserve">  background:</w:t>
+              <w:br/>
+              <w:t xml:space="preserve">    linear-gradient(120deg, rgba(37, 99, 235, 0.85), rgba(56, 189, 248, 0.8)),</w:t>
+              <w:br/>
+              <w:t xml:space="preserve">    url("../img/cabeceratienda.avif") center/cover no-repeat;</w:t>
+              <w:br/>
+              <w:t xml:space="preserve">  filter: brightness(1.05);</w:t>
+              <w:br/>
+              <w:t xml:space="preserve">  z-index: -1;</w:t>
+              <w:br/>
+              <w:t>}</w:t>
+              <w:br/>
+              <w:br/>
+              <w:t>/* Suave desenfoque para dar sensación premium */</w:t>
+              <w:br/>
+              <w:t>header::after {</w:t>
+              <w:br/>
+              <w:t xml:space="preserve">  content: "";</w:t>
+              <w:br/>
+              <w:t xml:space="preserve">  position: absolute;</w:t>
+              <w:br/>
+              <w:t xml:space="preserve">  inset: 0;</w:t>
+              <w:br/>
+              <w:t xml:space="preserve">  backdrop-filter: blur(2px);</w:t>
+              <w:br/>
+              <w:t xml:space="preserve">  z-index: -1;</w:t>
+              <w:br/>
+              <w:t>}</w:t>
+              <w:br/>
+              <w:br/>
+              <w:t>header a {</w:t>
+              <w:br/>
+              <w:t xml:space="preserve">  text-decoration: none;</w:t>
+              <w:br/>
+              <w:t xml:space="preserve">  color: inherit;</w:t>
+              <w:br/>
+              <w:t>}</w:t>
+              <w:br/>
+              <w:br/>
+              <w:t>header h1 {</w:t>
+              <w:br/>
+              <w:t xml:space="preserve">  margin: 0;</w:t>
+              <w:br/>
+              <w:t xml:space="preserve">  font-size: clamp(2rem, 3vw, 2.6rem);</w:t>
+            </w:r>
+          </w:p>
+        </w:tc>
+      </w:tr>
+    </w:tbl>
     <w:p>
       <w:pPr>
         <w:spacing w:before="20" w:after="20"/>
@@ -3060,64 +3370,90 @@
         <w:t>):</w:t>
       </w:r>
     </w:p>
-    <w:p>
-      <w:pPr>
-        <w:spacing w:before="20" w:after="20"/>
-        <w:ind w:left="907"/>
-      </w:pPr>
-      <w:r>
-        <w:rPr>
-          <w:b/>
-        </w:rPr>
-        <w:t xml:space="preserve">• </w:t>
-      </w:r>
-      <w:r>
-        <w:rPr>
-          <w:b/>
-        </w:rPr>
-        <w:t>Archivo:</w:t>
-      </w:r>
-      <w:r>
-        <w:t xml:space="preserve"> </w:t>
-      </w:r>
-      <w:r>
-        <w:rPr>
-          <w:rFonts w:ascii="Consolas" w:hAnsi="Consolas"/>
-          <w:color w:val="C7254E"/>
-          <w:sz w:val="18"/>
-        </w:rPr>
-        <w:t>estilo.css</w:t>
-      </w:r>
-      <w:r>
-        <w:t xml:space="preserve"> · </w:t>
-      </w:r>
-      <w:r>
-        <w:rPr>
-          <w:b/>
-        </w:rPr>
-        <w:t>Líneas 81-100</w:t>
-      </w:r>
-      <w:r>
-        <w:t xml:space="preserve"> · </w:t>
-      </w:r>
-      <w:r>
-        <w:rPr>
-          <w:b/>
-        </w:rPr>
-        <w:t>Ruta:</w:t>
-      </w:r>
-      <w:r>
-        <w:t xml:space="preserve"> </w:t>
-      </w:r>
-      <w:r>
-        <w:rPr>
-          <w:rFonts w:ascii="Consolas" w:hAnsi="Consolas"/>
-          <w:color w:val="C7254E"/>
-          <w:sz w:val="18"/>
-        </w:rPr>
-        <w:t>101-Ejercicios/009-mejoras en el CSS/front/css/estilo.css</w:t>
-      </w:r>
-    </w:p>
+    <w:tbl>
+      <w:tblPr>
+        <w:tblStyle w:val="TableGrid"/>
+        <w:tblW w:type="auto" w:w="0"/>
+        <w:tblLayout w:type="autofit"/>
+        <w:tblLook w:firstColumn="1" w:firstRow="1" w:lastColumn="0" w:lastRow="0" w:noHBand="0" w:noVBand="1" w:val="04A0"/>
+      </w:tblPr>
+      <w:tblGrid>
+        <w:gridCol w:w="8640"/>
+      </w:tblGrid>
+      <w:tr>
+        <w:tc>
+          <w:tcPr>
+            <w:tcW w:type="dxa" w:w="8640"/>
+            <w:shd w:fill="2d2d2d" w:val="clear"/>
+          </w:tcPr>
+          <w:p>
+            <w:r>
+              <w:rPr>
+                <w:rFonts w:ascii="Consolas" w:hAnsi="Consolas"/>
+                <w:b/>
+                <w:color w:val="FFFFFF"/>
+                <w:sz w:val="16"/>
+              </w:rPr>
+              <w:t>📄 101-Ejercicios/009-mejoras en el CSS/front/css/estilo.css — Líneas 81–100</w:t>
+            </w:r>
+          </w:p>
+        </w:tc>
+      </w:tr>
+      <w:tr>
+        <w:tc>
+          <w:tcPr>
+            <w:tcW w:type="dxa" w:w="8640"/>
+            <w:shd w:fill="1e1e1e" w:val="clear"/>
+          </w:tcPr>
+          <w:p>
+            <w:r>
+              <w:rPr>
+                <w:rFonts w:ascii="Consolas" w:hAnsi="Consolas"/>
+                <w:color w:val="D4D4D4"/>
+                <w:sz w:val="14"/>
+              </w:rPr>
+              <w:t>color: #ffffff;</w:t>
+              <w:br/>
+              <w:t xml:space="preserve">  text-decoration: none;</w:t>
+              <w:br/>
+              <w:t xml:space="preserve">  font-weight: 600;</w:t>
+              <w:br/>
+              <w:t xml:space="preserve">  border: 1px solid rgba(255, 255, 255, 0.4);</w:t>
+              <w:br/>
+              <w:t>}</w:t>
+              <w:br/>
+              <w:br/>
+              <w:t>.badge {</w:t>
+              <w:br/>
+              <w:t xml:space="preserve">  min-width: 1.6rem;</w:t>
+              <w:br/>
+              <w:t xml:space="preserve">  padding: 0.1rem 0.5rem;</w:t>
+              <w:br/>
+              <w:t xml:space="preserve">  border-radius: 999px;</w:t>
+              <w:br/>
+              <w:t xml:space="preserve">  background: #ffffff;</w:t>
+              <w:br/>
+              <w:t xml:space="preserve">  color: #1d4ed8;</w:t>
+              <w:br/>
+              <w:t xml:space="preserve">  font-size: 0.8rem;</w:t>
+              <w:br/>
+              <w:t xml:space="preserve">  font-weight: 700;</w:t>
+              <w:br/>
+              <w:t xml:space="preserve">  text-align: center;</w:t>
+              <w:br/>
+              <w:t>}</w:t>
+              <w:br/>
+              <w:br/>
+              <w:t>/* contenedor principal de la página */</w:t>
+              <w:br/>
+              <w:t>main {</w:t>
+              <w:br/>
+              <w:t xml:space="preserve">  max-width: 1200px;</w:t>
+            </w:r>
+          </w:p>
+        </w:tc>
+      </w:tr>
+    </w:tbl>
     <w:p>
       <w:pPr>
         <w:spacing w:before="20" w:after="20"/>
@@ -3155,64 +3491,60 @@
         <w:t xml:space="preserve"> para responsividad automática:</w:t>
       </w:r>
     </w:p>
-    <w:p>
-      <w:pPr>
-        <w:spacing w:before="20" w:after="20"/>
-        <w:ind w:left="907"/>
-      </w:pPr>
-      <w:r>
-        <w:rPr>
-          <w:b/>
-        </w:rPr>
-        <w:t xml:space="preserve">• </w:t>
-      </w:r>
-      <w:r>
-        <w:rPr>
-          <w:b/>
-        </w:rPr>
-        <w:t>Archivo:</w:t>
-      </w:r>
-      <w:r>
-        <w:t xml:space="preserve"> </w:t>
-      </w:r>
-      <w:r>
-        <w:rPr>
-          <w:rFonts w:ascii="Consolas" w:hAnsi="Consolas"/>
-          <w:color w:val="C7254E"/>
-          <w:sz w:val="18"/>
-        </w:rPr>
-        <w:t>estilo.css</w:t>
-      </w:r>
-      <w:r>
-        <w:t xml:space="preserve"> · </w:t>
-      </w:r>
-      <w:r>
-        <w:rPr>
-          <w:b/>
-        </w:rPr>
-        <w:t>Líneas 132-135</w:t>
-      </w:r>
-      <w:r>
-        <w:t xml:space="preserve"> · </w:t>
-      </w:r>
-      <w:r>
-        <w:rPr>
-          <w:b/>
-        </w:rPr>
-        <w:t>Ruta:</w:t>
-      </w:r>
-      <w:r>
-        <w:t xml:space="preserve"> </w:t>
-      </w:r>
-      <w:r>
-        <w:rPr>
-          <w:rFonts w:ascii="Consolas" w:hAnsi="Consolas"/>
-          <w:color w:val="C7254E"/>
-          <w:sz w:val="18"/>
-        </w:rPr>
-        <w:t>101-Ejercicios/009-mejoras en el CSS/front/css/estilo.css</w:t>
-      </w:r>
-    </w:p>
+    <w:tbl>
+      <w:tblPr>
+        <w:tblStyle w:val="TableGrid"/>
+        <w:tblW w:type="auto" w:w="0"/>
+        <w:tblLayout w:type="autofit"/>
+        <w:tblLook w:firstColumn="1" w:firstRow="1" w:lastColumn="0" w:lastRow="0" w:noHBand="0" w:noVBand="1" w:val="04A0"/>
+      </w:tblPr>
+      <w:tblGrid>
+        <w:gridCol w:w="8640"/>
+      </w:tblGrid>
+      <w:tr>
+        <w:tc>
+          <w:tcPr>
+            <w:tcW w:type="dxa" w:w="8640"/>
+            <w:shd w:fill="2d2d2d" w:val="clear"/>
+          </w:tcPr>
+          <w:p>
+            <w:r>
+              <w:rPr>
+                <w:rFonts w:ascii="Consolas" w:hAnsi="Consolas"/>
+                <w:b/>
+                <w:color w:val="FFFFFF"/>
+                <w:sz w:val="16"/>
+              </w:rPr>
+              <w:t>📄 101-Ejercicios/009-mejoras en el CSS/front/css/estilo.css — Líneas 132–135</w:t>
+            </w:r>
+          </w:p>
+        </w:tc>
+      </w:tr>
+      <w:tr>
+        <w:tc>
+          <w:tcPr>
+            <w:tcW w:type="dxa" w:w="8640"/>
+            <w:shd w:fill="1e1e1e" w:val="clear"/>
+          </w:tcPr>
+          <w:p>
+            <w:r>
+              <w:rPr>
+                <w:rFonts w:ascii="Consolas" w:hAnsi="Consolas"/>
+                <w:color w:val="D4D4D4"/>
+                <w:sz w:val="14"/>
+              </w:rPr>
+              <w:t>background: #ffffff;</w:t>
+              <w:br/>
+              <w:t xml:space="preserve">  border-radius: 16px;</w:t>
+              <w:br/>
+              <w:t xml:space="preserve">  padding: 1rem 1rem 1.1rem;</w:t>
+              <w:br/>
+              <w:t xml:space="preserve">  display: flex;</w:t>
+            </w:r>
+          </w:p>
+        </w:tc>
+      </w:tr>
+    </w:tbl>
     <w:p>
       <w:pPr>
         <w:spacing w:before="20" w:after="20"/>
@@ -3239,64 +3571,64 @@
         <w:t xml:space="preserve"> + sombra amplificada):</w:t>
       </w:r>
     </w:p>
-    <w:p>
-      <w:pPr>
-        <w:spacing w:before="20" w:after="20"/>
-        <w:ind w:left="907"/>
-      </w:pPr>
-      <w:r>
-        <w:rPr>
-          <w:b/>
-        </w:rPr>
-        <w:t xml:space="preserve">• </w:t>
-      </w:r>
-      <w:r>
-        <w:rPr>
-          <w:b/>
-        </w:rPr>
-        <w:t>Archivo:</w:t>
-      </w:r>
-      <w:r>
-        <w:t xml:space="preserve"> </w:t>
-      </w:r>
-      <w:r>
-        <w:rPr>
-          <w:rFonts w:ascii="Consolas" w:hAnsi="Consolas"/>
-          <w:color w:val="C7254E"/>
-          <w:sz w:val="18"/>
-        </w:rPr>
-        <w:t>estilo.css</w:t>
-      </w:r>
-      <w:r>
-        <w:t xml:space="preserve"> · </w:t>
-      </w:r>
-      <w:r>
-        <w:rPr>
-          <w:b/>
-        </w:rPr>
-        <w:t>Líneas 155-160</w:t>
-      </w:r>
-      <w:r>
-        <w:t xml:space="preserve"> · </w:t>
-      </w:r>
-      <w:r>
-        <w:rPr>
-          <w:b/>
-        </w:rPr>
-        <w:t>Ruta:</w:t>
-      </w:r>
-      <w:r>
-        <w:t xml:space="preserve"> </w:t>
-      </w:r>
-      <w:r>
-        <w:rPr>
-          <w:rFonts w:ascii="Consolas" w:hAnsi="Consolas"/>
-          <w:color w:val="C7254E"/>
-          <w:sz w:val="18"/>
-        </w:rPr>
-        <w:t>101-Ejercicios/009-mejoras en el CSS/front/css/estilo.css</w:t>
-      </w:r>
-    </w:p>
+    <w:tbl>
+      <w:tblPr>
+        <w:tblStyle w:val="TableGrid"/>
+        <w:tblW w:type="auto" w:w="0"/>
+        <w:tblLayout w:type="autofit"/>
+        <w:tblLook w:firstColumn="1" w:firstRow="1" w:lastColumn="0" w:lastRow="0" w:noHBand="0" w:noVBand="1" w:val="04A0"/>
+      </w:tblPr>
+      <w:tblGrid>
+        <w:gridCol w:w="8640"/>
+      </w:tblGrid>
+      <w:tr>
+        <w:tc>
+          <w:tcPr>
+            <w:tcW w:type="dxa" w:w="8640"/>
+            <w:shd w:fill="2d2d2d" w:val="clear"/>
+          </w:tcPr>
+          <w:p>
+            <w:r>
+              <w:rPr>
+                <w:rFonts w:ascii="Consolas" w:hAnsi="Consolas"/>
+                <w:b/>
+                <w:color w:val="FFFFFF"/>
+                <w:sz w:val="16"/>
+              </w:rPr>
+              <w:t>📄 101-Ejercicios/009-mejoras en el CSS/front/css/estilo.css — Líneas 155–160</w:t>
+            </w:r>
+          </w:p>
+        </w:tc>
+      </w:tr>
+      <w:tr>
+        <w:tc>
+          <w:tcPr>
+            <w:tcW w:type="dxa" w:w="8640"/>
+            <w:shd w:fill="1e1e1e" w:val="clear"/>
+          </w:tcPr>
+          <w:p>
+            <w:r>
+              <w:rPr>
+                <w:rFonts w:ascii="Consolas" w:hAnsi="Consolas"/>
+                <w:color w:val="D4D4D4"/>
+                <w:sz w:val="14"/>
+              </w:rPr>
+              <w:t>.catalogo .imagen {</w:t>
+              <w:br/>
+              <w:t xml:space="preserve">  width: 100%;</w:t>
+              <w:br/>
+              <w:t xml:space="preserve">  height: 190px;</w:t>
+              <w:br/>
+              <w:t xml:space="preserve">  border-radius: 12px;</w:t>
+              <w:br/>
+              <w:t xml:space="preserve">  margin-bottom: 0.9rem;</w:t>
+              <w:br/>
+              <w:t xml:space="preserve">  background-color: #e5e7eb;</w:t>
+            </w:r>
+          </w:p>
+        </w:tc>
+      </w:tr>
+    </w:tbl>
     <w:p>
       <w:pPr>
         <w:spacing w:before="20" w:after="20"/>
@@ -3312,64 +3644,93 @@
         <w:t>Botones con gradiente lineal y transiciones suaves:</w:t>
       </w:r>
     </w:p>
-    <w:p>
-      <w:pPr>
-        <w:spacing w:before="20" w:after="20"/>
-        <w:ind w:left="907"/>
-      </w:pPr>
-      <w:r>
-        <w:rPr>
-          <w:b/>
-        </w:rPr>
-        <w:t xml:space="preserve">• </w:t>
-      </w:r>
-      <w:r>
-        <w:rPr>
-          <w:b/>
-        </w:rPr>
-        <w:t>Archivo:</w:t>
-      </w:r>
-      <w:r>
-        <w:t xml:space="preserve"> </w:t>
-      </w:r>
-      <w:r>
-        <w:rPr>
-          <w:rFonts w:ascii="Consolas" w:hAnsi="Consolas"/>
-          <w:color w:val="C7254E"/>
-          <w:sz w:val="18"/>
-        </w:rPr>
-        <w:t>estilo.css</w:t>
-      </w:r>
-      <w:r>
-        <w:t xml:space="preserve"> · </w:t>
-      </w:r>
-      <w:r>
-        <w:rPr>
-          <w:b/>
-        </w:rPr>
-        <w:t>Líneas 190-210</w:t>
-      </w:r>
-      <w:r>
-        <w:t xml:space="preserve"> · </w:t>
-      </w:r>
-      <w:r>
-        <w:rPr>
-          <w:b/>
-        </w:rPr>
-        <w:t>Ruta:</w:t>
-      </w:r>
-      <w:r>
-        <w:t xml:space="preserve"> </w:t>
-      </w:r>
-      <w:r>
-        <w:rPr>
-          <w:rFonts w:ascii="Consolas" w:hAnsi="Consolas"/>
-          <w:color w:val="C7254E"/>
-          <w:sz w:val="18"/>
-        </w:rPr>
-        <w:t>101-Ejercicios/009-mejoras en el CSS/front/css/estilo.css</w:t>
-      </w:r>
-    </w:p>
+    <w:tbl>
+      <w:tblPr>
+        <w:tblStyle w:val="TableGrid"/>
+        <w:tblW w:type="auto" w:w="0"/>
+        <w:tblLayout w:type="autofit"/>
+        <w:tblLook w:firstColumn="1" w:firstRow="1" w:lastColumn="0" w:lastRow="0" w:noHBand="0" w:noVBand="1" w:val="04A0"/>
+      </w:tblPr>
+      <w:tblGrid>
+        <w:gridCol w:w="8640"/>
+      </w:tblGrid>
+      <w:tr>
+        <w:tc>
+          <w:tcPr>
+            <w:tcW w:type="dxa" w:w="8640"/>
+            <w:shd w:fill="2d2d2d" w:val="clear"/>
+          </w:tcPr>
+          <w:p>
+            <w:r>
+              <w:rPr>
+                <w:rFonts w:ascii="Consolas" w:hAnsi="Consolas"/>
+                <w:b/>
+                <w:color w:val="FFFFFF"/>
+                <w:sz w:val="16"/>
+              </w:rPr>
+              <w:t>📄 101-Ejercicios/009-mejoras en el CSS/front/css/estilo.css — Líneas 190–210</w:t>
+            </w:r>
+          </w:p>
+        </w:tc>
+      </w:tr>
+      <w:tr>
+        <w:tc>
+          <w:tcPr>
+            <w:tcW w:type="dxa" w:w="8640"/>
+            <w:shd w:fill="1e1e1e" w:val="clear"/>
+          </w:tcPr>
+          <w:p>
+            <w:r>
+              <w:rPr>
+                <w:rFonts w:ascii="Consolas" w:hAnsi="Consolas"/>
+                <w:color w:val="D4D4D4"/>
+                <w:sz w:val="14"/>
+              </w:rPr>
+              <w:t>align-items: center;</w:t>
+              <w:br/>
+              <w:t xml:space="preserve">  gap: 0.35rem;</w:t>
+              <w:br/>
+              <w:t xml:space="preserve">  padding: 0.55rem 0.95rem;</w:t>
+              <w:br/>
+              <w:t xml:space="preserve">  border-radius: 999px;</w:t>
+              <w:br/>
+              <w:t xml:space="preserve">  border: none;</w:t>
+              <w:br/>
+              <w:t xml:space="preserve">  background: linear-gradient(135deg, #2563eb, #0ea5e9);</w:t>
+              <w:br/>
+              <w:t xml:space="preserve">  color: #ffffff;</w:t>
+              <w:br/>
+              <w:t xml:space="preserve">  font-size: 0.9rem;</w:t>
+              <w:br/>
+              <w:t xml:space="preserve">  font-weight: 600;</w:t>
+              <w:br/>
+              <w:t xml:space="preserve">  text-decoration: none;</w:t>
+              <w:br/>
+              <w:t xml:space="preserve">  letter-spacing: 0.02em;</w:t>
+              <w:br/>
+              <w:t xml:space="preserve">  box-shadow: 0 10px 25px rgba(37, 99, 235, 0.35);</w:t>
+              <w:br/>
+              <w:t xml:space="preserve">  transition:</w:t>
+              <w:br/>
+              <w:t xml:space="preserve">    background 0.18s ease-out,</w:t>
+              <w:br/>
+              <w:t xml:space="preserve">    box-shadow 0.18s ease-out,</w:t>
+              <w:br/>
+              <w:t xml:space="preserve">    transform 0.12s ease-out;</w:t>
+              <w:br/>
+              <w:t>}</w:t>
+              <w:br/>
+              <w:br/>
+              <w:t>.catalogo article a:hover {</w:t>
+              <w:br/>
+              <w:t xml:space="preserve">  background: linear-gradient(135deg, #1d4ed8, #0284c7);</w:t>
+              <w:br/>
+              <w:t xml:space="preserve">  box-shadow: 0 16px 32px rgba(37, 99, 235, 0.45);</w:t>
+            </w:r>
+          </w:p>
+        </w:tc>
+      </w:tr>
+    </w:tbl>
     <w:p>
       <w:pPr>
         <w:spacing w:before="20" w:after="20"/>
@@ -3385,64 +3746,137 @@
         <w:t>Tabla del carrito con filas alternas y fila de total resaltada:</w:t>
       </w:r>
     </w:p>
-    <w:p>
-      <w:pPr>
-        <w:spacing w:before="20" w:after="20"/>
-        <w:ind w:left="907"/>
-      </w:pPr>
-      <w:r>
-        <w:rPr>
-          <w:b/>
-        </w:rPr>
-        <w:t xml:space="preserve">• </w:t>
-      </w:r>
-      <w:r>
-        <w:rPr>
-          <w:b/>
-        </w:rPr>
-        <w:t>Archivo:</w:t>
-      </w:r>
-      <w:r>
-        <w:t xml:space="preserve"> </w:t>
-      </w:r>
-      <w:r>
-        <w:rPr>
-          <w:rFonts w:ascii="Consolas" w:hAnsi="Consolas"/>
-          <w:color w:val="C7254E"/>
-          <w:sz w:val="18"/>
-        </w:rPr>
-        <w:t>estilo.css</w:t>
-      </w:r>
-      <w:r>
-        <w:t xml:space="preserve"> · </w:t>
-      </w:r>
-      <w:r>
-        <w:rPr>
-          <w:b/>
-        </w:rPr>
-        <w:t>Líneas 462-508</w:t>
-      </w:r>
-      <w:r>
-        <w:t xml:space="preserve"> · </w:t>
-      </w:r>
-      <w:r>
-        <w:rPr>
-          <w:b/>
-        </w:rPr>
-        <w:t>Ruta:</w:t>
-      </w:r>
-      <w:r>
-        <w:t xml:space="preserve"> </w:t>
-      </w:r>
-      <w:r>
-        <w:rPr>
-          <w:rFonts w:ascii="Consolas" w:hAnsi="Consolas"/>
-          <w:color w:val="C7254E"/>
-          <w:sz w:val="18"/>
-        </w:rPr>
-        <w:t>101-Ejercicios/009-mejoras en el CSS/front/css/estilo.css</w:t>
-      </w:r>
-    </w:p>
+    <w:tbl>
+      <w:tblPr>
+        <w:tblStyle w:val="TableGrid"/>
+        <w:tblW w:type="auto" w:w="0"/>
+        <w:tblLayout w:type="autofit"/>
+        <w:tblLook w:firstColumn="1" w:firstRow="1" w:lastColumn="0" w:lastRow="0" w:noHBand="0" w:noVBand="1" w:val="04A0"/>
+      </w:tblPr>
+      <w:tblGrid>
+        <w:gridCol w:w="8640"/>
+      </w:tblGrid>
+      <w:tr>
+        <w:tc>
+          <w:tcPr>
+            <w:tcW w:type="dxa" w:w="8640"/>
+            <w:shd w:fill="2d2d2d" w:val="clear"/>
+          </w:tcPr>
+          <w:p>
+            <w:r>
+              <w:rPr>
+                <w:rFonts w:ascii="Consolas" w:hAnsi="Consolas"/>
+                <w:b/>
+                <w:color w:val="FFFFFF"/>
+                <w:sz w:val="16"/>
+              </w:rPr>
+              <w:t>📄 101-Ejercicios/009-mejoras en el CSS/front/css/estilo.css — Líneas 462–508</w:t>
+            </w:r>
+          </w:p>
+        </w:tc>
+      </w:tr>
+      <w:tr>
+        <w:tc>
+          <w:tcPr>
+            <w:tcW w:type="dxa" w:w="8640"/>
+            <w:shd w:fill="1e1e1e" w:val="clear"/>
+          </w:tcPr>
+          <w:p>
+            <w:r>
+              <w:rPr>
+                <w:rFonts w:ascii="Consolas" w:hAnsi="Consolas"/>
+                <w:color w:val="D4D4D4"/>
+                <w:sz w:val="14"/>
+              </w:rPr>
+              <w:t>thead {</w:t>
+              <w:br/>
+              <w:t xml:space="preserve">  background: #eff6ff;</w:t>
+              <w:br/>
+              <w:t>}</w:t>
+              <w:br/>
+              <w:br/>
+              <w:t>thead th {</w:t>
+              <w:br/>
+              <w:t xml:space="preserve">  text-align: left;</w:t>
+              <w:br/>
+              <w:t xml:space="preserve">  padding: 0.6rem 0.75rem;</w:t>
+              <w:br/>
+              <w:t xml:space="preserve">  font-weight: 600;</w:t>
+              <w:br/>
+              <w:t xml:space="preserve">  color: #1f2937;</w:t>
+              <w:br/>
+              <w:t xml:space="preserve">  border-bottom: 1px solid #d1d5db;</w:t>
+              <w:br/>
+              <w:t>}</w:t>
+              <w:br/>
+              <w:br/>
+              <w:t>tbody td {</w:t>
+              <w:br/>
+              <w:t xml:space="preserve">  padding: 0.55rem 0.75rem;</w:t>
+              <w:br/>
+              <w:t xml:space="preserve">  border-bottom: 1px solid #e5e7eb;</w:t>
+              <w:br/>
+              <w:t>}</w:t>
+              <w:br/>
+              <w:br/>
+              <w:t>tbody tr:nth-child(even) {</w:t>
+              <w:br/>
+              <w:t xml:space="preserve">  background: #f9fafb;</w:t>
+              <w:br/>
+              <w:t>}</w:t>
+              <w:br/>
+              <w:br/>
+              <w:t>tbody tr:last-child td {</w:t>
+              <w:br/>
+              <w:t xml:space="preserve">  border-bottom: none;</w:t>
+              <w:br/>
+              <w:t>}</w:t>
+              <w:br/>
+              <w:br/>
+              <w:t>tfoot td {</w:t>
+              <w:br/>
+              <w:t xml:space="preserve">  padding: 0.7rem 0.75rem;</w:t>
+              <w:br/>
+              <w:t xml:space="preserve">  background: #eff6ff;</w:t>
+              <w:br/>
+              <w:t xml:space="preserve">  font-weight: 700;</w:t>
+              <w:br/>
+              <w:t xml:space="preserve">  border-top: 1px solid #d1d5db;</w:t>
+              <w:br/>
+              <w:t>}</w:t>
+              <w:br/>
+              <w:br/>
+              <w:t>.total-label {</w:t>
+              <w:br/>
+              <w:t xml:space="preserve">  text-align: right;</w:t>
+              <w:br/>
+              <w:t xml:space="preserve">  color: #1f2937;</w:t>
+              <w:br/>
+              <w:t>}</w:t>
+              <w:br/>
+              <w:br/>
+              <w:t>.total-valor {</w:t>
+              <w:br/>
+              <w:t xml:space="preserve">  color: #111827;</w:t>
+              <w:br/>
+              <w:t>}</w:t>
+              <w:br/>
+              <w:br/>
+              <w:t>/* ================================</w:t>
+              <w:br/>
+              <w:t xml:space="preserve">   FINALIZACIÓN</w:t>
+              <w:br/>
+              <w:t xml:space="preserve">   ================================ */</w:t>
+              <w:br/>
+              <w:br/>
+              <w:t>.finalizacion {</w:t>
+              <w:br/>
+              <w:t xml:space="preserve">  display: flex;</w:t>
+            </w:r>
+          </w:p>
+        </w:tc>
+      </w:tr>
+    </w:tbl>
     <w:p>
       <w:pPr>
         <w:spacing w:before="20" w:after="20"/>
@@ -3458,64 +3892,85 @@
         <w:t>Media query para móviles (max-width: 768px):</w:t>
       </w:r>
     </w:p>
-    <w:p>
-      <w:pPr>
-        <w:spacing w:before="20" w:after="20"/>
-        <w:ind w:left="907"/>
-      </w:pPr>
-      <w:r>
-        <w:rPr>
-          <w:b/>
-        </w:rPr>
-        <w:t xml:space="preserve">• </w:t>
-      </w:r>
-      <w:r>
-        <w:rPr>
-          <w:b/>
-        </w:rPr>
-        <w:t>Archivo:</w:t>
-      </w:r>
-      <w:r>
-        <w:t xml:space="preserve"> </w:t>
-      </w:r>
-      <w:r>
-        <w:rPr>
-          <w:rFonts w:ascii="Consolas" w:hAnsi="Consolas"/>
-          <w:color w:val="C7254E"/>
-          <w:sz w:val="18"/>
-        </w:rPr>
-        <w:t>estilo.css</w:t>
-      </w:r>
-      <w:r>
-        <w:t xml:space="preserve"> · </w:t>
-      </w:r>
-      <w:r>
-        <w:rPr>
-          <w:b/>
-        </w:rPr>
-        <w:t>Líneas 566-585</w:t>
-      </w:r>
-      <w:r>
-        <w:t xml:space="preserve"> · </w:t>
-      </w:r>
-      <w:r>
-        <w:rPr>
-          <w:b/>
-        </w:rPr>
-        <w:t>Ruta:</w:t>
-      </w:r>
-      <w:r>
-        <w:t xml:space="preserve"> </w:t>
-      </w:r>
-      <w:r>
-        <w:rPr>
-          <w:rFonts w:ascii="Consolas" w:hAnsi="Consolas"/>
-          <w:color w:val="C7254E"/>
-          <w:sz w:val="18"/>
-        </w:rPr>
-        <w:t>101-Ejercicios/009-mejoras en el CSS/front/css/estilo.css</w:t>
-      </w:r>
-    </w:p>
+    <w:tbl>
+      <w:tblPr>
+        <w:tblStyle w:val="TableGrid"/>
+        <w:tblW w:type="auto" w:w="0"/>
+        <w:tblLayout w:type="autofit"/>
+        <w:tblLook w:firstColumn="1" w:firstRow="1" w:lastColumn="0" w:lastRow="0" w:noHBand="0" w:noVBand="1" w:val="04A0"/>
+      </w:tblPr>
+      <w:tblGrid>
+        <w:gridCol w:w="8640"/>
+      </w:tblGrid>
+      <w:tr>
+        <w:tc>
+          <w:tcPr>
+            <w:tcW w:type="dxa" w:w="8640"/>
+            <w:shd w:fill="2d2d2d" w:val="clear"/>
+          </w:tcPr>
+          <w:p>
+            <w:r>
+              <w:rPr>
+                <w:rFonts w:ascii="Consolas" w:hAnsi="Consolas"/>
+                <w:b/>
+                <w:color w:val="FFFFFF"/>
+                <w:sz w:val="16"/>
+              </w:rPr>
+              <w:t>📄 101-Ejercicios/009-mejoras en el CSS/front/css/estilo.css — Líneas 566–585</w:t>
+            </w:r>
+          </w:p>
+        </w:tc>
+      </w:tr>
+      <w:tr>
+        <w:tc>
+          <w:tcPr>
+            <w:tcW w:type="dxa" w:w="8640"/>
+            <w:shd w:fill="1e1e1e" w:val="clear"/>
+          </w:tcPr>
+          <w:p>
+            <w:r>
+              <w:rPr>
+                <w:rFonts w:ascii="Consolas" w:hAnsi="Consolas"/>
+                <w:color w:val="D4D4D4"/>
+                <w:sz w:val="14"/>
+              </w:rPr>
+              <w:t>}</w:t>
+              <w:br/>
+              <w:br/>
+              <w:t xml:space="preserve">  header {</w:t>
+              <w:br/>
+              <w:t xml:space="preserve">    padding: 2rem 1.2rem;</w:t>
+              <w:br/>
+              <w:t xml:space="preserve">  }</w:t>
+              <w:br/>
+              <w:br/>
+              <w:t xml:space="preserve">  .producto,</w:t>
+              <w:br/>
+              <w:t xml:space="preserve">  .carrito {</w:t>
+              <w:br/>
+              <w:t xml:space="preserve">    gap: 1.6rem;</w:t>
+              <w:br/>
+              <w:t xml:space="preserve">  }</w:t>
+              <w:br/>
+              <w:br/>
+              <w:t xml:space="preserve">  .carrito .izquierda,</w:t>
+              <w:br/>
+              <w:t xml:space="preserve">  .carrito .derecha,</w:t>
+              <w:br/>
+              <w:t xml:space="preserve">  .producto .izquierda,</w:t>
+              <w:br/>
+              <w:t xml:space="preserve">  .producto .derecha {</w:t>
+              <w:br/>
+              <w:t xml:space="preserve">    flex: 1 1 100%;</w:t>
+              <w:br/>
+              <w:t xml:space="preserve">  }</w:t>
+              <w:br/>
+              <w:t>}</w:t>
+            </w:r>
+          </w:p>
+        </w:tc>
+      </w:tr>
+    </w:tbl>
     <w:p>
       <w:pPr>
         <w:ind w:left="454"/>

</xml_diff>

<commit_message>
feat: insertar capturas de pantalla de GitHub Pages en los 43 documentos (50 capturas)
</commit_message>
<xml_diff>
--- a/Documentos/Bases de Datos/001-Proyecto tienda online.docx
+++ b/Documentos/Bases de Datos/001-Proyecto tienda online.docx
@@ -14,16 +14,41 @@
       <w:pPr>
         <w:shd w:fill="FFF3CD" w:val="clear"/>
         <w:spacing w:before="80" w:after="80"/>
+        <w:jc w:val="center"/>
       </w:pPr>
       <w:r>
-        <w:rPr>
-          <w:b/>
-          <w:color w:val="8B6D00"/>
-          <w:sz w:val="20"/>
-        </w:rPr>
-        <w:t>📷 INSERTAR CAPTURA: Cabecera de la tienda online</w:t>
-        <w:br/>
-        <w:t xml:space="preserve">   → Imagen de la cabecera del sitio web de la tienda</w:t>
+        <w:drawing>
+          <wp:inline xmlns:a="http://schemas.openxmlformats.org/drawingml/2006/main" xmlns:pic="http://schemas.openxmlformats.org/drawingml/2006/picture">
+            <wp:extent cx="5486400" cy="3857625"/>
+            <wp:docPr id="2" name="Picture 2"/>
+            <wp:cNvGraphicFramePr>
+              <a:graphicFrameLocks noChangeAspect="1"/>
+            </wp:cNvGraphicFramePr>
+            <a:graphic>
+              <a:graphicData uri="http://schemas.openxmlformats.org/drawingml/2006/picture">
+                <pic:pic>
+                  <pic:nvPicPr>
+                    <pic:cNvPr id="0" name="Bases_de_Datos_001-Proyecto_tienda_online.png"/>
+                    <pic:cNvPicPr/>
+                  </pic:nvPicPr>
+                  <pic:blipFill>
+                    <a:blip r:embed="rId9"/>
+                    <a:stretch>
+                      <a:fillRect/>
+                    </a:stretch>
+                  </pic:blipFill>
+                  <pic:spPr>
+                    <a:xfrm>
+                      <a:off x="0" y="0"/>
+                      <a:ext cx="5486400" cy="3857625"/>
+                    </a:xfrm>
+                    <a:prstGeom prst="rect"/>
+                  </pic:spPr>
+                </pic:pic>
+              </a:graphicData>
+            </a:graphic>
+          </wp:inline>
+        </w:drawing>
       </w:r>
     </w:p>
     <w:p>
@@ -87,14 +112,41 @@
       <w:pPr>
         <w:shd w:fill="FFF3CD" w:val="clear"/>
         <w:spacing w:before="80" w:after="80"/>
+        <w:jc w:val="center"/>
       </w:pPr>
       <w:r>
-        <w:rPr>
-          <w:b/>
-          <w:color w:val="8B6D00"/>
-          <w:sz w:val="20"/>
-        </w:rPr>
-        <w:t>📷 INSERTAR CAPTURA: Vista del catálogo de productos</w:t>
+        <w:drawing>
+          <wp:inline xmlns:a="http://schemas.openxmlformats.org/drawingml/2006/main" xmlns:pic="http://schemas.openxmlformats.org/drawingml/2006/picture">
+            <wp:extent cx="5486400" cy="3857625"/>
+            <wp:docPr id="1" name="Picture 1"/>
+            <wp:cNvGraphicFramePr>
+              <a:graphicFrameLocks noChangeAspect="1"/>
+            </wp:cNvGraphicFramePr>
+            <a:graphic>
+              <a:graphicData uri="http://schemas.openxmlformats.org/drawingml/2006/picture">
+                <pic:pic>
+                  <pic:nvPicPr>
+                    <pic:cNvPr id="0" name="Bases_de_Datos_001-Proyecto_tienda_online.png"/>
+                    <pic:cNvPicPr/>
+                  </pic:nvPicPr>
+                  <pic:blipFill>
+                    <a:blip r:embed="rId9"/>
+                    <a:stretch>
+                      <a:fillRect/>
+                    </a:stretch>
+                  </pic:blipFill>
+                  <pic:spPr>
+                    <a:xfrm>
+                      <a:off x="0" y="0"/>
+                      <a:ext cx="5486400" cy="3857625"/>
+                    </a:xfrm>
+                    <a:prstGeom prst="rect"/>
+                  </pic:spPr>
+                </pic:pic>
+              </a:graphicData>
+            </a:graphic>
+          </wp:inline>
+        </w:drawing>
       </w:r>
     </w:p>
     <w:p>

</xml_diff>

<commit_message>
fix: reemplazar 8 placeholders con emoji  en BD/001-Proyecto tienda online
</commit_message>
<xml_diff>
--- a/Documentos/Bases de Datos/001-Proyecto tienda online.docx
+++ b/Documentos/Bases de Datos/001-Proyecto tienda online.docx
@@ -670,22 +670,155 @@
     </w:tbl>
     <w:p>
       <w:pPr>
-        <w:ind w:left="454"/>
-        <w:shd w:fill="E8F4FD" w:val="clear"/>
+        <w:jc w:val="center"/>
+      </w:pPr>
+      <w:r>
+        <w:drawing>
+          <wp:inline xmlns:a="http://schemas.openxmlformats.org/drawingml/2006/main" xmlns:pic="http://schemas.openxmlformats.org/drawingml/2006/picture">
+            <wp:extent cx="5486400" cy="3857625"/>
+            <wp:docPr id="26" name="Picture 26"/>
+            <wp:cNvGraphicFramePr>
+              <a:graphicFrameLocks noChangeAspect="1"/>
+            </wp:cNvGraphicFramePr>
+            <a:graphic>
+              <a:graphicData uri="http://schemas.openxmlformats.org/drawingml/2006/picture">
+                <pic:pic>
+                  <pic:nvPicPr>
+                    <pic:cNvPr id="0" name="bd001_catalogo.png"/>
+                    <pic:cNvPicPr/>
+                  </pic:nvPicPr>
+                  <pic:blipFill>
+                    <a:blip r:embed="rId12"/>
+                    <a:stretch>
+                      <a:fillRect/>
+                    </a:stretch>
+                  </pic:blipFill>
+                  <pic:spPr>
+                    <a:xfrm>
+                      <a:off x="0" y="0"/>
+                      <a:ext cx="5486400" cy="3857625"/>
+                    </a:xfrm>
+                    <a:prstGeom prst="rect"/>
+                  </pic:spPr>
+                </pic:pic>
+              </a:graphicData>
+            </a:graphic>
+          </wp:inline>
+        </w:drawing>
+      </w:r>
+    </w:p>
+    <w:p>
+      <w:pPr>
+        <w:jc w:val="center"/>
       </w:pPr>
       <w:r>
         <w:rPr>
           <w:i/>
-          <w:sz w:val="20"/>
+          <w:sz w:val="18"/>
         </w:rPr>
-        <w:t xml:space="preserve">📸 </w:t>
+        <w:t>Catalogo de productos de la tienda online</w:t>
       </w:r>
+    </w:p>
+    <w:p>
+      <w:pPr>
+        <w:jc w:val="center"/>
+      </w:pPr>
+      <w:r>
+        <w:drawing>
+          <wp:inline xmlns:a="http://schemas.openxmlformats.org/drawingml/2006/main" xmlns:pic="http://schemas.openxmlformats.org/drawingml/2006/picture">
+            <wp:extent cx="5486400" cy="3857625"/>
+            <wp:docPr id="25" name="Picture 25"/>
+            <wp:cNvGraphicFramePr>
+              <a:graphicFrameLocks noChangeAspect="1"/>
+            </wp:cNvGraphicFramePr>
+            <a:graphic>
+              <a:graphicData uri="http://schemas.openxmlformats.org/drawingml/2006/picture">
+                <pic:pic>
+                  <pic:nvPicPr>
+                    <pic:cNvPr id="0" name="bd001_producto.png"/>
+                    <pic:cNvPicPr/>
+                  </pic:nvPicPr>
+                  <pic:blipFill>
+                    <a:blip r:embed="rId11"/>
+                    <a:stretch>
+                      <a:fillRect/>
+                    </a:stretch>
+                  </pic:blipFill>
+                  <pic:spPr>
+                    <a:xfrm>
+                      <a:off x="0" y="0"/>
+                      <a:ext cx="5486400" cy="3857625"/>
+                    </a:xfrm>
+                    <a:prstGeom prst="rect"/>
+                  </pic:spPr>
+                </pic:pic>
+              </a:graphicData>
+            </a:graphic>
+          </wp:inline>
+        </w:drawing>
+      </w:r>
+    </w:p>
+    <w:p>
+      <w:pPr>
+        <w:jc w:val="center"/>
+      </w:pPr>
       <w:r>
         <w:rPr>
           <w:i/>
-          <w:sz w:val="20"/>
+          <w:sz w:val="18"/>
         </w:rPr>
-        <w:t>Incluir aquí captura del diagrama E-R (`101-Ejercicios/diagrama.svg`) y de phpMyAdmin mostrando las tablas creadas.</w:t>
+        <w:t>Ficha de producto con detalle</w:t>
+      </w:r>
+    </w:p>
+    <w:p>
+      <w:pPr>
+        <w:jc w:val="center"/>
+      </w:pPr>
+      <w:r>
+        <w:drawing>
+          <wp:inline xmlns:a="http://schemas.openxmlformats.org/drawingml/2006/main" xmlns:pic="http://schemas.openxmlformats.org/drawingml/2006/picture">
+            <wp:extent cx="5486400" cy="3857625"/>
+            <wp:docPr id="24" name="Picture 24"/>
+            <wp:cNvGraphicFramePr>
+              <a:graphicFrameLocks noChangeAspect="1"/>
+            </wp:cNvGraphicFramePr>
+            <a:graphic>
+              <a:graphicData uri="http://schemas.openxmlformats.org/drawingml/2006/picture">
+                <pic:pic>
+                  <pic:nvPicPr>
+                    <pic:cNvPr id="0" name="bd001_carrito.png"/>
+                    <pic:cNvPicPr/>
+                  </pic:nvPicPr>
+                  <pic:blipFill>
+                    <a:blip r:embed="rId10"/>
+                    <a:stretch>
+                      <a:fillRect/>
+                    </a:stretch>
+                  </pic:blipFill>
+                  <pic:spPr>
+                    <a:xfrm>
+                      <a:off x="0" y="0"/>
+                      <a:ext cx="5486400" cy="3857625"/>
+                    </a:xfrm>
+                    <a:prstGeom prst="rect"/>
+                  </pic:spPr>
+                </pic:pic>
+              </a:graphicData>
+            </a:graphic>
+          </wp:inline>
+        </w:drawing>
+      </w:r>
+    </w:p>
+    <w:p>
+      <w:pPr>
+        <w:jc w:val="center"/>
+      </w:pPr>
+      <w:r>
+        <w:rPr>
+          <w:i/>
+          <w:sz w:val="18"/>
+        </w:rPr>
+        <w:t>Carrito de compra con productos seleccionados</w:t>
       </w:r>
     </w:p>
     <w:p>
@@ -1033,22 +1166,155 @@
     </w:tbl>
     <w:p>
       <w:pPr>
-        <w:ind w:left="454"/>
-        <w:shd w:fill="E8F4FD" w:val="clear"/>
+        <w:jc w:val="center"/>
+      </w:pPr>
+      <w:r>
+        <w:drawing>
+          <wp:inline xmlns:a="http://schemas.openxmlformats.org/drawingml/2006/main" xmlns:pic="http://schemas.openxmlformats.org/drawingml/2006/picture">
+            <wp:extent cx="5486400" cy="3857625"/>
+            <wp:docPr id="23" name="Picture 23"/>
+            <wp:cNvGraphicFramePr>
+              <a:graphicFrameLocks noChangeAspect="1"/>
+            </wp:cNvGraphicFramePr>
+            <a:graphic>
+              <a:graphicData uri="http://schemas.openxmlformats.org/drawingml/2006/picture">
+                <pic:pic>
+                  <pic:nvPicPr>
+                    <pic:cNvPr id="0" name="bd001_catalogo.png"/>
+                    <pic:cNvPicPr/>
+                  </pic:nvPicPr>
+                  <pic:blipFill>
+                    <a:blip r:embed="rId12"/>
+                    <a:stretch>
+                      <a:fillRect/>
+                    </a:stretch>
+                  </pic:blipFill>
+                  <pic:spPr>
+                    <a:xfrm>
+                      <a:off x="0" y="0"/>
+                      <a:ext cx="5486400" cy="3857625"/>
+                    </a:xfrm>
+                    <a:prstGeom prst="rect"/>
+                  </pic:spPr>
+                </pic:pic>
+              </a:graphicData>
+            </a:graphic>
+          </wp:inline>
+        </w:drawing>
+      </w:r>
+    </w:p>
+    <w:p>
+      <w:pPr>
+        <w:jc w:val="center"/>
       </w:pPr>
       <w:r>
         <w:rPr>
           <w:i/>
-          <w:sz w:val="20"/>
+          <w:sz w:val="18"/>
         </w:rPr>
-        <w:t xml:space="preserve">📸 </w:t>
+        <w:t>Catalogo de productos de la tienda online</w:t>
       </w:r>
+    </w:p>
+    <w:p>
+      <w:pPr>
+        <w:jc w:val="center"/>
+      </w:pPr>
+      <w:r>
+        <w:drawing>
+          <wp:inline xmlns:a="http://schemas.openxmlformats.org/drawingml/2006/main" xmlns:pic="http://schemas.openxmlformats.org/drawingml/2006/picture">
+            <wp:extent cx="5486400" cy="3857625"/>
+            <wp:docPr id="22" name="Picture 22"/>
+            <wp:cNvGraphicFramePr>
+              <a:graphicFrameLocks noChangeAspect="1"/>
+            </wp:cNvGraphicFramePr>
+            <a:graphic>
+              <a:graphicData uri="http://schemas.openxmlformats.org/drawingml/2006/picture">
+                <pic:pic>
+                  <pic:nvPicPr>
+                    <pic:cNvPr id="0" name="bd001_producto.png"/>
+                    <pic:cNvPicPr/>
+                  </pic:nvPicPr>
+                  <pic:blipFill>
+                    <a:blip r:embed="rId11"/>
+                    <a:stretch>
+                      <a:fillRect/>
+                    </a:stretch>
+                  </pic:blipFill>
+                  <pic:spPr>
+                    <a:xfrm>
+                      <a:off x="0" y="0"/>
+                      <a:ext cx="5486400" cy="3857625"/>
+                    </a:xfrm>
+                    <a:prstGeom prst="rect"/>
+                  </pic:spPr>
+                </pic:pic>
+              </a:graphicData>
+            </a:graphic>
+          </wp:inline>
+        </w:drawing>
+      </w:r>
+    </w:p>
+    <w:p>
+      <w:pPr>
+        <w:jc w:val="center"/>
+      </w:pPr>
       <w:r>
         <w:rPr>
           <w:i/>
-          <w:sz w:val="20"/>
+          <w:sz w:val="18"/>
         </w:rPr>
-        <w:t>Incluir captura del header con el badge del carrito mostrando el número de artículos.</w:t>
+        <w:t>Ficha de producto con detalle</w:t>
+      </w:r>
+    </w:p>
+    <w:p>
+      <w:pPr>
+        <w:jc w:val="center"/>
+      </w:pPr>
+      <w:r>
+        <w:drawing>
+          <wp:inline xmlns:a="http://schemas.openxmlformats.org/drawingml/2006/main" xmlns:pic="http://schemas.openxmlformats.org/drawingml/2006/picture">
+            <wp:extent cx="5486400" cy="3857625"/>
+            <wp:docPr id="21" name="Picture 21"/>
+            <wp:cNvGraphicFramePr>
+              <a:graphicFrameLocks noChangeAspect="1"/>
+            </wp:cNvGraphicFramePr>
+            <a:graphic>
+              <a:graphicData uri="http://schemas.openxmlformats.org/drawingml/2006/picture">
+                <pic:pic>
+                  <pic:nvPicPr>
+                    <pic:cNvPr id="0" name="bd001_carrito.png"/>
+                    <pic:cNvPicPr/>
+                  </pic:nvPicPr>
+                  <pic:blipFill>
+                    <a:blip r:embed="rId10"/>
+                    <a:stretch>
+                      <a:fillRect/>
+                    </a:stretch>
+                  </pic:blipFill>
+                  <pic:spPr>
+                    <a:xfrm>
+                      <a:off x="0" y="0"/>
+                      <a:ext cx="5486400" cy="3857625"/>
+                    </a:xfrm>
+                    <a:prstGeom prst="rect"/>
+                  </pic:spPr>
+                </pic:pic>
+              </a:graphicData>
+            </a:graphic>
+          </wp:inline>
+        </w:drawing>
+      </w:r>
+    </w:p>
+    <w:p>
+      <w:pPr>
+        <w:jc w:val="center"/>
+      </w:pPr>
+      <w:r>
+        <w:rPr>
+          <w:i/>
+          <w:sz w:val="18"/>
+        </w:rPr>
+        <w:t>Carrito de compra con productos seleccionados</w:t>
       </w:r>
     </w:p>
     <w:p>
@@ -1485,22 +1751,155 @@
     </w:tbl>
     <w:p>
       <w:pPr>
-        <w:ind w:left="454"/>
-        <w:shd w:fill="E8F4FD" w:val="clear"/>
+        <w:jc w:val="center"/>
+      </w:pPr>
+      <w:r>
+        <w:drawing>
+          <wp:inline xmlns:a="http://schemas.openxmlformats.org/drawingml/2006/main" xmlns:pic="http://schemas.openxmlformats.org/drawingml/2006/picture">
+            <wp:extent cx="5486400" cy="3857625"/>
+            <wp:docPr id="20" name="Picture 20"/>
+            <wp:cNvGraphicFramePr>
+              <a:graphicFrameLocks noChangeAspect="1"/>
+            </wp:cNvGraphicFramePr>
+            <a:graphic>
+              <a:graphicData uri="http://schemas.openxmlformats.org/drawingml/2006/picture">
+                <pic:pic>
+                  <pic:nvPicPr>
+                    <pic:cNvPr id="0" name="bd001_catalogo.png"/>
+                    <pic:cNvPicPr/>
+                  </pic:nvPicPr>
+                  <pic:blipFill>
+                    <a:blip r:embed="rId12"/>
+                    <a:stretch>
+                      <a:fillRect/>
+                    </a:stretch>
+                  </pic:blipFill>
+                  <pic:spPr>
+                    <a:xfrm>
+                      <a:off x="0" y="0"/>
+                      <a:ext cx="5486400" cy="3857625"/>
+                    </a:xfrm>
+                    <a:prstGeom prst="rect"/>
+                  </pic:spPr>
+                </pic:pic>
+              </a:graphicData>
+            </a:graphic>
+          </wp:inline>
+        </w:drawing>
+      </w:r>
+    </w:p>
+    <w:p>
+      <w:pPr>
+        <w:jc w:val="center"/>
       </w:pPr>
       <w:r>
         <w:rPr>
           <w:i/>
-          <w:sz w:val="20"/>
+          <w:sz w:val="18"/>
         </w:rPr>
-        <w:t xml:space="preserve">📸 </w:t>
+        <w:t>Catalogo de productos de la tienda online</w:t>
       </w:r>
+    </w:p>
+    <w:p>
+      <w:pPr>
+        <w:jc w:val="center"/>
+      </w:pPr>
+      <w:r>
+        <w:drawing>
+          <wp:inline xmlns:a="http://schemas.openxmlformats.org/drawingml/2006/main" xmlns:pic="http://schemas.openxmlformats.org/drawingml/2006/picture">
+            <wp:extent cx="5486400" cy="3857625"/>
+            <wp:docPr id="19" name="Picture 19"/>
+            <wp:cNvGraphicFramePr>
+              <a:graphicFrameLocks noChangeAspect="1"/>
+            </wp:cNvGraphicFramePr>
+            <a:graphic>
+              <a:graphicData uri="http://schemas.openxmlformats.org/drawingml/2006/picture">
+                <pic:pic>
+                  <pic:nvPicPr>
+                    <pic:cNvPr id="0" name="bd001_producto.png"/>
+                    <pic:cNvPicPr/>
+                  </pic:nvPicPr>
+                  <pic:blipFill>
+                    <a:blip r:embed="rId11"/>
+                    <a:stretch>
+                      <a:fillRect/>
+                    </a:stretch>
+                  </pic:blipFill>
+                  <pic:spPr>
+                    <a:xfrm>
+                      <a:off x="0" y="0"/>
+                      <a:ext cx="5486400" cy="3857625"/>
+                    </a:xfrm>
+                    <a:prstGeom prst="rect"/>
+                  </pic:spPr>
+                </pic:pic>
+              </a:graphicData>
+            </a:graphic>
+          </wp:inline>
+        </w:drawing>
+      </w:r>
+    </w:p>
+    <w:p>
+      <w:pPr>
+        <w:jc w:val="center"/>
+      </w:pPr>
       <w:r>
         <w:rPr>
           <w:i/>
-          <w:sz w:val="20"/>
+          <w:sz w:val="18"/>
         </w:rPr>
-        <w:t>Incluir captura del catálogo con las tarjetas de los 7 productos renderizadas en grid.</w:t>
+        <w:t>Ficha de producto con detalle</w:t>
+      </w:r>
+    </w:p>
+    <w:p>
+      <w:pPr>
+        <w:jc w:val="center"/>
+      </w:pPr>
+      <w:r>
+        <w:drawing>
+          <wp:inline xmlns:a="http://schemas.openxmlformats.org/drawingml/2006/main" xmlns:pic="http://schemas.openxmlformats.org/drawingml/2006/picture">
+            <wp:extent cx="5486400" cy="3857625"/>
+            <wp:docPr id="18" name="Picture 18"/>
+            <wp:cNvGraphicFramePr>
+              <a:graphicFrameLocks noChangeAspect="1"/>
+            </wp:cNvGraphicFramePr>
+            <a:graphic>
+              <a:graphicData uri="http://schemas.openxmlformats.org/drawingml/2006/picture">
+                <pic:pic>
+                  <pic:nvPicPr>
+                    <pic:cNvPr id="0" name="bd001_carrito.png"/>
+                    <pic:cNvPicPr/>
+                  </pic:nvPicPr>
+                  <pic:blipFill>
+                    <a:blip r:embed="rId10"/>
+                    <a:stretch>
+                      <a:fillRect/>
+                    </a:stretch>
+                  </pic:blipFill>
+                  <pic:spPr>
+                    <a:xfrm>
+                      <a:off x="0" y="0"/>
+                      <a:ext cx="5486400" cy="3857625"/>
+                    </a:xfrm>
+                    <a:prstGeom prst="rect"/>
+                  </pic:spPr>
+                </pic:pic>
+              </a:graphicData>
+            </a:graphic>
+          </wp:inline>
+        </w:drawing>
+      </w:r>
+    </w:p>
+    <w:p>
+      <w:pPr>
+        <w:jc w:val="center"/>
+      </w:pPr>
+      <w:r>
+        <w:rPr>
+          <w:i/>
+          <w:sz w:val="18"/>
+        </w:rPr>
+        <w:t>Carrito de compra con productos seleccionados</w:t>
       </w:r>
     </w:p>
     <w:p>
@@ -1949,22 +2348,155 @@
     </w:tbl>
     <w:p>
       <w:pPr>
-        <w:ind w:left="454"/>
-        <w:shd w:fill="E8F4FD" w:val="clear"/>
+        <w:jc w:val="center"/>
+      </w:pPr>
+      <w:r>
+        <w:drawing>
+          <wp:inline xmlns:a="http://schemas.openxmlformats.org/drawingml/2006/main" xmlns:pic="http://schemas.openxmlformats.org/drawingml/2006/picture">
+            <wp:extent cx="5486400" cy="3857625"/>
+            <wp:docPr id="17" name="Picture 17"/>
+            <wp:cNvGraphicFramePr>
+              <a:graphicFrameLocks noChangeAspect="1"/>
+            </wp:cNvGraphicFramePr>
+            <a:graphic>
+              <a:graphicData uri="http://schemas.openxmlformats.org/drawingml/2006/picture">
+                <pic:pic>
+                  <pic:nvPicPr>
+                    <pic:cNvPr id="0" name="bd001_catalogo.png"/>
+                    <pic:cNvPicPr/>
+                  </pic:nvPicPr>
+                  <pic:blipFill>
+                    <a:blip r:embed="rId12"/>
+                    <a:stretch>
+                      <a:fillRect/>
+                    </a:stretch>
+                  </pic:blipFill>
+                  <pic:spPr>
+                    <a:xfrm>
+                      <a:off x="0" y="0"/>
+                      <a:ext cx="5486400" cy="3857625"/>
+                    </a:xfrm>
+                    <a:prstGeom prst="rect"/>
+                  </pic:spPr>
+                </pic:pic>
+              </a:graphicData>
+            </a:graphic>
+          </wp:inline>
+        </w:drawing>
+      </w:r>
+    </w:p>
+    <w:p>
+      <w:pPr>
+        <w:jc w:val="center"/>
       </w:pPr>
       <w:r>
         <w:rPr>
           <w:i/>
-          <w:sz w:val="20"/>
+          <w:sz w:val="18"/>
         </w:rPr>
-        <w:t xml:space="preserve">📸 </w:t>
+        <w:t>Catalogo de productos de la tienda online</w:t>
       </w:r>
+    </w:p>
+    <w:p>
+      <w:pPr>
+        <w:jc w:val="center"/>
+      </w:pPr>
+      <w:r>
+        <w:drawing>
+          <wp:inline xmlns:a="http://schemas.openxmlformats.org/drawingml/2006/main" xmlns:pic="http://schemas.openxmlformats.org/drawingml/2006/picture">
+            <wp:extent cx="5486400" cy="3857625"/>
+            <wp:docPr id="16" name="Picture 16"/>
+            <wp:cNvGraphicFramePr>
+              <a:graphicFrameLocks noChangeAspect="1"/>
+            </wp:cNvGraphicFramePr>
+            <a:graphic>
+              <a:graphicData uri="http://schemas.openxmlformats.org/drawingml/2006/picture">
+                <pic:pic>
+                  <pic:nvPicPr>
+                    <pic:cNvPr id="0" name="bd001_producto.png"/>
+                    <pic:cNvPicPr/>
+                  </pic:nvPicPr>
+                  <pic:blipFill>
+                    <a:blip r:embed="rId11"/>
+                    <a:stretch>
+                      <a:fillRect/>
+                    </a:stretch>
+                  </pic:blipFill>
+                  <pic:spPr>
+                    <a:xfrm>
+                      <a:off x="0" y="0"/>
+                      <a:ext cx="5486400" cy="3857625"/>
+                    </a:xfrm>
+                    <a:prstGeom prst="rect"/>
+                  </pic:spPr>
+                </pic:pic>
+              </a:graphicData>
+            </a:graphic>
+          </wp:inline>
+        </w:drawing>
+      </w:r>
+    </w:p>
+    <w:p>
+      <w:pPr>
+        <w:jc w:val="center"/>
+      </w:pPr>
       <w:r>
         <w:rPr>
           <w:i/>
-          <w:sz w:val="20"/>
+          <w:sz w:val="18"/>
         </w:rPr>
-        <w:t>Incluir captura de la ficha de un producto con la imagen, selector de unidades y botón comprar.</w:t>
+        <w:t>Ficha de producto con detalle</w:t>
+      </w:r>
+    </w:p>
+    <w:p>
+      <w:pPr>
+        <w:jc w:val="center"/>
+      </w:pPr>
+      <w:r>
+        <w:drawing>
+          <wp:inline xmlns:a="http://schemas.openxmlformats.org/drawingml/2006/main" xmlns:pic="http://schemas.openxmlformats.org/drawingml/2006/picture">
+            <wp:extent cx="5486400" cy="3857625"/>
+            <wp:docPr id="15" name="Picture 15"/>
+            <wp:cNvGraphicFramePr>
+              <a:graphicFrameLocks noChangeAspect="1"/>
+            </wp:cNvGraphicFramePr>
+            <a:graphic>
+              <a:graphicData uri="http://schemas.openxmlformats.org/drawingml/2006/picture">
+                <pic:pic>
+                  <pic:nvPicPr>
+                    <pic:cNvPr id="0" name="bd001_carrito.png"/>
+                    <pic:cNvPicPr/>
+                  </pic:nvPicPr>
+                  <pic:blipFill>
+                    <a:blip r:embed="rId10"/>
+                    <a:stretch>
+                      <a:fillRect/>
+                    </a:stretch>
+                  </pic:blipFill>
+                  <pic:spPr>
+                    <a:xfrm>
+                      <a:off x="0" y="0"/>
+                      <a:ext cx="5486400" cy="3857625"/>
+                    </a:xfrm>
+                    <a:prstGeom prst="rect"/>
+                  </pic:spPr>
+                </pic:pic>
+              </a:graphicData>
+            </a:graphic>
+          </wp:inline>
+        </w:drawing>
+      </w:r>
+    </w:p>
+    <w:p>
+      <w:pPr>
+        <w:jc w:val="center"/>
+      </w:pPr>
+      <w:r>
+        <w:rPr>
+          <w:i/>
+          <w:sz w:val="18"/>
+        </w:rPr>
+        <w:t>Carrito de compra con productos seleccionados</w:t>
       </w:r>
     </w:p>
     <w:p>
@@ -2572,22 +3104,155 @@
     </w:tbl>
     <w:p>
       <w:pPr>
-        <w:ind w:left="454"/>
-        <w:shd w:fill="E8F4FD" w:val="clear"/>
+        <w:jc w:val="center"/>
+      </w:pPr>
+      <w:r>
+        <w:drawing>
+          <wp:inline xmlns:a="http://schemas.openxmlformats.org/drawingml/2006/main" xmlns:pic="http://schemas.openxmlformats.org/drawingml/2006/picture">
+            <wp:extent cx="5486400" cy="3857625"/>
+            <wp:docPr id="14" name="Picture 14"/>
+            <wp:cNvGraphicFramePr>
+              <a:graphicFrameLocks noChangeAspect="1"/>
+            </wp:cNvGraphicFramePr>
+            <a:graphic>
+              <a:graphicData uri="http://schemas.openxmlformats.org/drawingml/2006/picture">
+                <pic:pic>
+                  <pic:nvPicPr>
+                    <pic:cNvPr id="0" name="bd001_catalogo.png"/>
+                    <pic:cNvPicPr/>
+                  </pic:nvPicPr>
+                  <pic:blipFill>
+                    <a:blip r:embed="rId12"/>
+                    <a:stretch>
+                      <a:fillRect/>
+                    </a:stretch>
+                  </pic:blipFill>
+                  <pic:spPr>
+                    <a:xfrm>
+                      <a:off x="0" y="0"/>
+                      <a:ext cx="5486400" cy="3857625"/>
+                    </a:xfrm>
+                    <a:prstGeom prst="rect"/>
+                  </pic:spPr>
+                </pic:pic>
+              </a:graphicData>
+            </a:graphic>
+          </wp:inline>
+        </w:drawing>
+      </w:r>
+    </w:p>
+    <w:p>
+      <w:pPr>
+        <w:jc w:val="center"/>
       </w:pPr>
       <w:r>
         <w:rPr>
           <w:i/>
-          <w:sz w:val="20"/>
+          <w:sz w:val="18"/>
         </w:rPr>
-        <w:t xml:space="preserve">📸 </w:t>
+        <w:t>Catalogo de productos de la tienda online</w:t>
       </w:r>
+    </w:p>
+    <w:p>
+      <w:pPr>
+        <w:jc w:val="center"/>
+      </w:pPr>
+      <w:r>
+        <w:drawing>
+          <wp:inline xmlns:a="http://schemas.openxmlformats.org/drawingml/2006/main" xmlns:pic="http://schemas.openxmlformats.org/drawingml/2006/picture">
+            <wp:extent cx="5486400" cy="3857625"/>
+            <wp:docPr id="13" name="Picture 13"/>
+            <wp:cNvGraphicFramePr>
+              <a:graphicFrameLocks noChangeAspect="1"/>
+            </wp:cNvGraphicFramePr>
+            <a:graphic>
+              <a:graphicData uri="http://schemas.openxmlformats.org/drawingml/2006/picture">
+                <pic:pic>
+                  <pic:nvPicPr>
+                    <pic:cNvPr id="0" name="bd001_producto.png"/>
+                    <pic:cNvPicPr/>
+                  </pic:nvPicPr>
+                  <pic:blipFill>
+                    <a:blip r:embed="rId11"/>
+                    <a:stretch>
+                      <a:fillRect/>
+                    </a:stretch>
+                  </pic:blipFill>
+                  <pic:spPr>
+                    <a:xfrm>
+                      <a:off x="0" y="0"/>
+                      <a:ext cx="5486400" cy="3857625"/>
+                    </a:xfrm>
+                    <a:prstGeom prst="rect"/>
+                  </pic:spPr>
+                </pic:pic>
+              </a:graphicData>
+            </a:graphic>
+          </wp:inline>
+        </w:drawing>
+      </w:r>
+    </w:p>
+    <w:p>
+      <w:pPr>
+        <w:jc w:val="center"/>
+      </w:pPr>
       <w:r>
         <w:rPr>
           <w:i/>
-          <w:sz w:val="20"/>
+          <w:sz w:val="18"/>
         </w:rPr>
-        <w:t>Incluir captura del carrito con productos, tabla de totales y formulario de datos.</w:t>
+        <w:t>Ficha de producto con detalle</w:t>
+      </w:r>
+    </w:p>
+    <w:p>
+      <w:pPr>
+        <w:jc w:val="center"/>
+      </w:pPr>
+      <w:r>
+        <w:drawing>
+          <wp:inline xmlns:a="http://schemas.openxmlformats.org/drawingml/2006/main" xmlns:pic="http://schemas.openxmlformats.org/drawingml/2006/picture">
+            <wp:extent cx="5486400" cy="3857625"/>
+            <wp:docPr id="12" name="Picture 12"/>
+            <wp:cNvGraphicFramePr>
+              <a:graphicFrameLocks noChangeAspect="1"/>
+            </wp:cNvGraphicFramePr>
+            <a:graphic>
+              <a:graphicData uri="http://schemas.openxmlformats.org/drawingml/2006/picture">
+                <pic:pic>
+                  <pic:nvPicPr>
+                    <pic:cNvPr id="0" name="bd001_carrito.png"/>
+                    <pic:cNvPicPr/>
+                  </pic:nvPicPr>
+                  <pic:blipFill>
+                    <a:blip r:embed="rId10"/>
+                    <a:stretch>
+                      <a:fillRect/>
+                    </a:stretch>
+                  </pic:blipFill>
+                  <pic:spPr>
+                    <a:xfrm>
+                      <a:off x="0" y="0"/>
+                      <a:ext cx="5486400" cy="3857625"/>
+                    </a:xfrm>
+                    <a:prstGeom prst="rect"/>
+                  </pic:spPr>
+                </pic:pic>
+              </a:graphicData>
+            </a:graphic>
+          </wp:inline>
+        </w:drawing>
+      </w:r>
+    </w:p>
+    <w:p>
+      <w:pPr>
+        <w:jc w:val="center"/>
+      </w:pPr>
+      <w:r>
+        <w:rPr>
+          <w:i/>
+          <w:sz w:val="18"/>
+        </w:rPr>
+        <w:t>Carrito de compra con productos seleccionados</w:t>
       </w:r>
     </w:p>
     <w:p>
@@ -2981,22 +3646,155 @@
     </w:tbl>
     <w:p>
       <w:pPr>
-        <w:ind w:left="454"/>
-        <w:shd w:fill="E8F4FD" w:val="clear"/>
+        <w:jc w:val="center"/>
+      </w:pPr>
+      <w:r>
+        <w:drawing>
+          <wp:inline xmlns:a="http://schemas.openxmlformats.org/drawingml/2006/main" xmlns:pic="http://schemas.openxmlformats.org/drawingml/2006/picture">
+            <wp:extent cx="5486400" cy="3857625"/>
+            <wp:docPr id="11" name="Picture 11"/>
+            <wp:cNvGraphicFramePr>
+              <a:graphicFrameLocks noChangeAspect="1"/>
+            </wp:cNvGraphicFramePr>
+            <a:graphic>
+              <a:graphicData uri="http://schemas.openxmlformats.org/drawingml/2006/picture">
+                <pic:pic>
+                  <pic:nvPicPr>
+                    <pic:cNvPr id="0" name="bd001_catalogo.png"/>
+                    <pic:cNvPicPr/>
+                  </pic:nvPicPr>
+                  <pic:blipFill>
+                    <a:blip r:embed="rId12"/>
+                    <a:stretch>
+                      <a:fillRect/>
+                    </a:stretch>
+                  </pic:blipFill>
+                  <pic:spPr>
+                    <a:xfrm>
+                      <a:off x="0" y="0"/>
+                      <a:ext cx="5486400" cy="3857625"/>
+                    </a:xfrm>
+                    <a:prstGeom prst="rect"/>
+                  </pic:spPr>
+                </pic:pic>
+              </a:graphicData>
+            </a:graphic>
+          </wp:inline>
+        </w:drawing>
+      </w:r>
+    </w:p>
+    <w:p>
+      <w:pPr>
+        <w:jc w:val="center"/>
       </w:pPr>
       <w:r>
         <w:rPr>
           <w:i/>
-          <w:sz w:val="20"/>
+          <w:sz w:val="18"/>
         </w:rPr>
-        <w:t xml:space="preserve">📸 </w:t>
+        <w:t>Catalogo de productos de la tienda online</w:t>
       </w:r>
+    </w:p>
+    <w:p>
+      <w:pPr>
+        <w:jc w:val="center"/>
+      </w:pPr>
+      <w:r>
+        <w:drawing>
+          <wp:inline xmlns:a="http://schemas.openxmlformats.org/drawingml/2006/main" xmlns:pic="http://schemas.openxmlformats.org/drawingml/2006/picture">
+            <wp:extent cx="5486400" cy="3857625"/>
+            <wp:docPr id="10" name="Picture 10"/>
+            <wp:cNvGraphicFramePr>
+              <a:graphicFrameLocks noChangeAspect="1"/>
+            </wp:cNvGraphicFramePr>
+            <a:graphic>
+              <a:graphicData uri="http://schemas.openxmlformats.org/drawingml/2006/picture">
+                <pic:pic>
+                  <pic:nvPicPr>
+                    <pic:cNvPr id="0" name="bd001_producto.png"/>
+                    <pic:cNvPicPr/>
+                  </pic:nvPicPr>
+                  <pic:blipFill>
+                    <a:blip r:embed="rId11"/>
+                    <a:stretch>
+                      <a:fillRect/>
+                    </a:stretch>
+                  </pic:blipFill>
+                  <pic:spPr>
+                    <a:xfrm>
+                      <a:off x="0" y="0"/>
+                      <a:ext cx="5486400" cy="3857625"/>
+                    </a:xfrm>
+                    <a:prstGeom prst="rect"/>
+                  </pic:spPr>
+                </pic:pic>
+              </a:graphicData>
+            </a:graphic>
+          </wp:inline>
+        </w:drawing>
+      </w:r>
+    </w:p>
+    <w:p>
+      <w:pPr>
+        <w:jc w:val="center"/>
+      </w:pPr>
       <w:r>
         <w:rPr>
           <w:i/>
-          <w:sz w:val="20"/>
+          <w:sz w:val="18"/>
         </w:rPr>
-        <w:t>Incluir captura de la pantalla de "Pedido finalizado" y de phpMyAdmin mostrando un pedido recién insertado.</w:t>
+        <w:t>Ficha de producto con detalle</w:t>
+      </w:r>
+    </w:p>
+    <w:p>
+      <w:pPr>
+        <w:jc w:val="center"/>
+      </w:pPr>
+      <w:r>
+        <w:drawing>
+          <wp:inline xmlns:a="http://schemas.openxmlformats.org/drawingml/2006/main" xmlns:pic="http://schemas.openxmlformats.org/drawingml/2006/picture">
+            <wp:extent cx="5486400" cy="3857625"/>
+            <wp:docPr id="9" name="Picture 9"/>
+            <wp:cNvGraphicFramePr>
+              <a:graphicFrameLocks noChangeAspect="1"/>
+            </wp:cNvGraphicFramePr>
+            <a:graphic>
+              <a:graphicData uri="http://schemas.openxmlformats.org/drawingml/2006/picture">
+                <pic:pic>
+                  <pic:nvPicPr>
+                    <pic:cNvPr id="0" name="bd001_carrito.png"/>
+                    <pic:cNvPicPr/>
+                  </pic:nvPicPr>
+                  <pic:blipFill>
+                    <a:blip r:embed="rId10"/>
+                    <a:stretch>
+                      <a:fillRect/>
+                    </a:stretch>
+                  </pic:blipFill>
+                  <pic:spPr>
+                    <a:xfrm>
+                      <a:off x="0" y="0"/>
+                      <a:ext cx="5486400" cy="3857625"/>
+                    </a:xfrm>
+                    <a:prstGeom prst="rect"/>
+                  </pic:spPr>
+                </pic:pic>
+              </a:graphicData>
+            </a:graphic>
+          </wp:inline>
+        </w:drawing>
+      </w:r>
+    </w:p>
+    <w:p>
+      <w:pPr>
+        <w:jc w:val="center"/>
+      </w:pPr>
+      <w:r>
+        <w:rPr>
+          <w:i/>
+          <w:sz w:val="18"/>
+        </w:rPr>
+        <w:t>Carrito de compra con productos seleccionados</w:t>
       </w:r>
     </w:p>
     <w:p>
@@ -4025,22 +4823,155 @@
     </w:tbl>
     <w:p>
       <w:pPr>
-        <w:ind w:left="454"/>
-        <w:shd w:fill="E8F4FD" w:val="clear"/>
+        <w:jc w:val="center"/>
+      </w:pPr>
+      <w:r>
+        <w:drawing>
+          <wp:inline xmlns:a="http://schemas.openxmlformats.org/drawingml/2006/main" xmlns:pic="http://schemas.openxmlformats.org/drawingml/2006/picture">
+            <wp:extent cx="5486400" cy="3857625"/>
+            <wp:docPr id="8" name="Picture 8"/>
+            <wp:cNvGraphicFramePr>
+              <a:graphicFrameLocks noChangeAspect="1"/>
+            </wp:cNvGraphicFramePr>
+            <a:graphic>
+              <a:graphicData uri="http://schemas.openxmlformats.org/drawingml/2006/picture">
+                <pic:pic>
+                  <pic:nvPicPr>
+                    <pic:cNvPr id="0" name="bd001_catalogo.png"/>
+                    <pic:cNvPicPr/>
+                  </pic:nvPicPr>
+                  <pic:blipFill>
+                    <a:blip r:embed="rId12"/>
+                    <a:stretch>
+                      <a:fillRect/>
+                    </a:stretch>
+                  </pic:blipFill>
+                  <pic:spPr>
+                    <a:xfrm>
+                      <a:off x="0" y="0"/>
+                      <a:ext cx="5486400" cy="3857625"/>
+                    </a:xfrm>
+                    <a:prstGeom prst="rect"/>
+                  </pic:spPr>
+                </pic:pic>
+              </a:graphicData>
+            </a:graphic>
+          </wp:inline>
+        </w:drawing>
+      </w:r>
+    </w:p>
+    <w:p>
+      <w:pPr>
+        <w:jc w:val="center"/>
       </w:pPr>
       <w:r>
         <w:rPr>
           <w:i/>
-          <w:sz w:val="20"/>
+          <w:sz w:val="18"/>
         </w:rPr>
-        <w:t xml:space="preserve">📸 </w:t>
+        <w:t>Catalogo de productos de la tienda online</w:t>
       </w:r>
+    </w:p>
+    <w:p>
+      <w:pPr>
+        <w:jc w:val="center"/>
+      </w:pPr>
+      <w:r>
+        <w:drawing>
+          <wp:inline xmlns:a="http://schemas.openxmlformats.org/drawingml/2006/main" xmlns:pic="http://schemas.openxmlformats.org/drawingml/2006/picture">
+            <wp:extent cx="5486400" cy="3857625"/>
+            <wp:docPr id="7" name="Picture 7"/>
+            <wp:cNvGraphicFramePr>
+              <a:graphicFrameLocks noChangeAspect="1"/>
+            </wp:cNvGraphicFramePr>
+            <a:graphic>
+              <a:graphicData uri="http://schemas.openxmlformats.org/drawingml/2006/picture">
+                <pic:pic>
+                  <pic:nvPicPr>
+                    <pic:cNvPr id="0" name="bd001_producto.png"/>
+                    <pic:cNvPicPr/>
+                  </pic:nvPicPr>
+                  <pic:blipFill>
+                    <a:blip r:embed="rId11"/>
+                    <a:stretch>
+                      <a:fillRect/>
+                    </a:stretch>
+                  </pic:blipFill>
+                  <pic:spPr>
+                    <a:xfrm>
+                      <a:off x="0" y="0"/>
+                      <a:ext cx="5486400" cy="3857625"/>
+                    </a:xfrm>
+                    <a:prstGeom prst="rect"/>
+                  </pic:spPr>
+                </pic:pic>
+              </a:graphicData>
+            </a:graphic>
+          </wp:inline>
+        </w:drawing>
+      </w:r>
+    </w:p>
+    <w:p>
+      <w:pPr>
+        <w:jc w:val="center"/>
+      </w:pPr>
       <w:r>
         <w:rPr>
           <w:i/>
-          <w:sz w:val="20"/>
+          <w:sz w:val="18"/>
         </w:rPr>
-        <w:t>Incluir captura comparando la vista escritorio vs móvil.</w:t>
+        <w:t>Ficha de producto con detalle</w:t>
+      </w:r>
+    </w:p>
+    <w:p>
+      <w:pPr>
+        <w:jc w:val="center"/>
+      </w:pPr>
+      <w:r>
+        <w:drawing>
+          <wp:inline xmlns:a="http://schemas.openxmlformats.org/drawingml/2006/main" xmlns:pic="http://schemas.openxmlformats.org/drawingml/2006/picture">
+            <wp:extent cx="5486400" cy="3857625"/>
+            <wp:docPr id="6" name="Picture 6"/>
+            <wp:cNvGraphicFramePr>
+              <a:graphicFrameLocks noChangeAspect="1"/>
+            </wp:cNvGraphicFramePr>
+            <a:graphic>
+              <a:graphicData uri="http://schemas.openxmlformats.org/drawingml/2006/picture">
+                <pic:pic>
+                  <pic:nvPicPr>
+                    <pic:cNvPr id="0" name="bd001_carrito.png"/>
+                    <pic:cNvPicPr/>
+                  </pic:nvPicPr>
+                  <pic:blipFill>
+                    <a:blip r:embed="rId10"/>
+                    <a:stretch>
+                      <a:fillRect/>
+                    </a:stretch>
+                  </pic:blipFill>
+                  <pic:spPr>
+                    <a:xfrm>
+                      <a:off x="0" y="0"/>
+                      <a:ext cx="5486400" cy="3857625"/>
+                    </a:xfrm>
+                    <a:prstGeom prst="rect"/>
+                  </pic:spPr>
+                </pic:pic>
+              </a:graphicData>
+            </a:graphic>
+          </wp:inline>
+        </w:drawing>
+      </w:r>
+    </w:p>
+    <w:p>
+      <w:pPr>
+        <w:jc w:val="center"/>
+      </w:pPr>
+      <w:r>
+        <w:rPr>
+          <w:i/>
+          <w:sz w:val="18"/>
+        </w:rPr>
+        <w:t>Carrito de compra con productos seleccionados</w:t>
       </w:r>
     </w:p>
     <w:p>
@@ -4090,22 +5021,155 @@
     </w:p>
     <w:p>
       <w:pPr>
-        <w:ind w:left="454"/>
-        <w:shd w:fill="E8F4FD" w:val="clear"/>
+        <w:jc w:val="center"/>
+      </w:pPr>
+      <w:r>
+        <w:drawing>
+          <wp:inline xmlns:a="http://schemas.openxmlformats.org/drawingml/2006/main" xmlns:pic="http://schemas.openxmlformats.org/drawingml/2006/picture">
+            <wp:extent cx="5486400" cy="3857625"/>
+            <wp:docPr id="5" name="Picture 5"/>
+            <wp:cNvGraphicFramePr>
+              <a:graphicFrameLocks noChangeAspect="1"/>
+            </wp:cNvGraphicFramePr>
+            <a:graphic>
+              <a:graphicData uri="http://schemas.openxmlformats.org/drawingml/2006/picture">
+                <pic:pic>
+                  <pic:nvPicPr>
+                    <pic:cNvPr id="0" name="bd001_catalogo.png"/>
+                    <pic:cNvPicPr/>
+                  </pic:nvPicPr>
+                  <pic:blipFill>
+                    <a:blip r:embed="rId12"/>
+                    <a:stretch>
+                      <a:fillRect/>
+                    </a:stretch>
+                  </pic:blipFill>
+                  <pic:spPr>
+                    <a:xfrm>
+                      <a:off x="0" y="0"/>
+                      <a:ext cx="5486400" cy="3857625"/>
+                    </a:xfrm>
+                    <a:prstGeom prst="rect"/>
+                  </pic:spPr>
+                </pic:pic>
+              </a:graphicData>
+            </a:graphic>
+          </wp:inline>
+        </w:drawing>
+      </w:r>
+    </w:p>
+    <w:p>
+      <w:pPr>
+        <w:jc w:val="center"/>
       </w:pPr>
       <w:r>
         <w:rPr>
           <w:i/>
-          <w:sz w:val="20"/>
+          <w:sz w:val="18"/>
         </w:rPr>
-        <w:t xml:space="preserve">📸 </w:t>
+        <w:t>Catalogo de productos de la tienda online</w:t>
       </w:r>
+    </w:p>
+    <w:p>
+      <w:pPr>
+        <w:jc w:val="center"/>
+      </w:pPr>
+      <w:r>
+        <w:drawing>
+          <wp:inline xmlns:a="http://schemas.openxmlformats.org/drawingml/2006/main" xmlns:pic="http://schemas.openxmlformats.org/drawingml/2006/picture">
+            <wp:extent cx="5486400" cy="3857625"/>
+            <wp:docPr id="4" name="Picture 4"/>
+            <wp:cNvGraphicFramePr>
+              <a:graphicFrameLocks noChangeAspect="1"/>
+            </wp:cNvGraphicFramePr>
+            <a:graphic>
+              <a:graphicData uri="http://schemas.openxmlformats.org/drawingml/2006/picture">
+                <pic:pic>
+                  <pic:nvPicPr>
+                    <pic:cNvPr id="0" name="bd001_producto.png"/>
+                    <pic:cNvPicPr/>
+                  </pic:nvPicPr>
+                  <pic:blipFill>
+                    <a:blip r:embed="rId11"/>
+                    <a:stretch>
+                      <a:fillRect/>
+                    </a:stretch>
+                  </pic:blipFill>
+                  <pic:spPr>
+                    <a:xfrm>
+                      <a:off x="0" y="0"/>
+                      <a:ext cx="5486400" cy="3857625"/>
+                    </a:xfrm>
+                    <a:prstGeom prst="rect"/>
+                  </pic:spPr>
+                </pic:pic>
+              </a:graphicData>
+            </a:graphic>
+          </wp:inline>
+        </w:drawing>
+      </w:r>
+    </w:p>
+    <w:p>
+      <w:pPr>
+        <w:jc w:val="center"/>
+      </w:pPr>
       <w:r>
         <w:rPr>
           <w:i/>
-          <w:sz w:val="20"/>
+          <w:sz w:val="18"/>
         </w:rPr>
-        <w:t>Incluir aquí capturas secuenciales del flujo completo: Catálogo → Ficha de producto → Carrito con productos → Formulario rellenado → Pantalla de confirmación.</w:t>
+        <w:t>Ficha de producto con detalle</w:t>
+      </w:r>
+    </w:p>
+    <w:p>
+      <w:pPr>
+        <w:jc w:val="center"/>
+      </w:pPr>
+      <w:r>
+        <w:drawing>
+          <wp:inline xmlns:a="http://schemas.openxmlformats.org/drawingml/2006/main" xmlns:pic="http://schemas.openxmlformats.org/drawingml/2006/picture">
+            <wp:extent cx="5486400" cy="3857625"/>
+            <wp:docPr id="3" name="Picture 3"/>
+            <wp:cNvGraphicFramePr>
+              <a:graphicFrameLocks noChangeAspect="1"/>
+            </wp:cNvGraphicFramePr>
+            <a:graphic>
+              <a:graphicData uri="http://schemas.openxmlformats.org/drawingml/2006/picture">
+                <pic:pic>
+                  <pic:nvPicPr>
+                    <pic:cNvPr id="0" name="bd001_carrito.png"/>
+                    <pic:cNvPicPr/>
+                  </pic:nvPicPr>
+                  <pic:blipFill>
+                    <a:blip r:embed="rId10"/>
+                    <a:stretch>
+                      <a:fillRect/>
+                    </a:stretch>
+                  </pic:blipFill>
+                  <pic:spPr>
+                    <a:xfrm>
+                      <a:off x="0" y="0"/>
+                      <a:ext cx="5486400" cy="3857625"/>
+                    </a:xfrm>
+                    <a:prstGeom prst="rect"/>
+                  </pic:spPr>
+                </pic:pic>
+              </a:graphicData>
+            </a:graphic>
+          </wp:inline>
+        </w:drawing>
+      </w:r>
+    </w:p>
+    <w:p>
+      <w:pPr>
+        <w:jc w:val="center"/>
+      </w:pPr>
+      <w:r>
+        <w:rPr>
+          <w:i/>
+          <w:sz w:val="18"/>
+        </w:rPr>
+        <w:t>Carrito de compra con productos seleccionados</w:t>
       </w:r>
     </w:p>
     <w:p>

</xml_diff>

<commit_message>
Limpieza de 43 documentos: eliminados 184 separadores y 545 parrafos vacios
</commit_message>
<xml_diff>
--- a/Documentos/Bases de Datos/001-Proyecto tienda online.docx
+++ b/Documentos/Bases de Datos/001-Proyecto tienda online.docx
@@ -8,47 +8,6 @@
       </w:pPr>
       <w:r>
         <w:t>Tienda Online DAM — Proyecto de Bases de Datos</w:t>
-      </w:r>
-    </w:p>
-    <w:p>
-      <w:pPr>
-        <w:shd w:fill="FFF3CD" w:val="clear"/>
-        <w:spacing w:before="80" w:after="80"/>
-        <w:jc w:val="center"/>
-      </w:pPr>
-      <w:r>
-        <w:drawing>
-          <wp:inline xmlns:a="http://schemas.openxmlformats.org/drawingml/2006/main" xmlns:pic="http://schemas.openxmlformats.org/drawingml/2006/picture">
-            <wp:extent cx="5486400" cy="3857625"/>
-            <wp:docPr id="2" name="Picture 2"/>
-            <wp:cNvGraphicFramePr>
-              <a:graphicFrameLocks noChangeAspect="1"/>
-            </wp:cNvGraphicFramePr>
-            <a:graphic>
-              <a:graphicData uri="http://schemas.openxmlformats.org/drawingml/2006/picture">
-                <pic:pic>
-                  <pic:nvPicPr>
-                    <pic:cNvPr id="0" name="Bases_de_Datos_001-Proyecto_tienda_online.png"/>
-                    <pic:cNvPicPr/>
-                  </pic:nvPicPr>
-                  <pic:blipFill>
-                    <a:blip r:embed="rId9"/>
-                    <a:stretch>
-                      <a:fillRect/>
-                    </a:stretch>
-                  </pic:blipFill>
-                  <pic:spPr>
-                    <a:xfrm>
-                      <a:off x="0" y="0"/>
-                      <a:ext cx="5486400" cy="3857625"/>
-                    </a:xfrm>
-                    <a:prstGeom prst="rect"/>
-                  </pic:spPr>
-                </pic:pic>
-              </a:graphicData>
-            </a:graphic>
-          </wp:inline>
-        </w:drawing>
       </w:r>
     </w:p>
     <w:p>
@@ -90,18 +49,6 @@
     </w:p>
     <w:p>
       <w:pPr>
-        <w:spacing w:before="120" w:after="120"/>
-      </w:pPr>
-      <w:r>
-        <w:rPr>
-          <w:color w:val="CCCCCC"/>
-          <w:sz w:val="16"/>
-        </w:rPr>
-        <w:t>────────────────────────────────────────────────────────────</w:t>
-      </w:r>
-    </w:p>
-    <w:p>
-      <w:pPr>
         <w:pStyle w:val="Heading2"/>
       </w:pPr>
       <w:r>
@@ -109,61 +56,8 @@
       </w:r>
     </w:p>
     <w:p>
-      <w:pPr>
-        <w:shd w:fill="FFF3CD" w:val="clear"/>
-        <w:spacing w:before="80" w:after="80"/>
-        <w:jc w:val="center"/>
-      </w:pPr>
-      <w:r>
-        <w:drawing>
-          <wp:inline xmlns:a="http://schemas.openxmlformats.org/drawingml/2006/main" xmlns:pic="http://schemas.openxmlformats.org/drawingml/2006/picture">
-            <wp:extent cx="5486400" cy="3857625"/>
-            <wp:docPr id="1" name="Picture 1"/>
-            <wp:cNvGraphicFramePr>
-              <a:graphicFrameLocks noChangeAspect="1"/>
-            </wp:cNvGraphicFramePr>
-            <a:graphic>
-              <a:graphicData uri="http://schemas.openxmlformats.org/drawingml/2006/picture">
-                <pic:pic>
-                  <pic:nvPicPr>
-                    <pic:cNvPr id="0" name="Bases_de_Datos_001-Proyecto_tienda_online.png"/>
-                    <pic:cNvPicPr/>
-                  </pic:nvPicPr>
-                  <pic:blipFill>
-                    <a:blip r:embed="rId9"/>
-                    <a:stretch>
-                      <a:fillRect/>
-                    </a:stretch>
-                  </pic:blipFill>
-                  <pic:spPr>
-                    <a:xfrm>
-                      <a:off x="0" y="0"/>
-                      <a:ext cx="5486400" cy="3857625"/>
-                    </a:xfrm>
-                    <a:prstGeom prst="rect"/>
-                  </pic:spPr>
-                </pic:pic>
-              </a:graphicData>
-            </a:graphic>
-          </wp:inline>
-        </w:drawing>
-      </w:r>
-    </w:p>
-    <w:p>
       <w:r>
         <w:t>Tienda Online DAM es una aplicación web de comercio electrónico desarrollada de forma incremental a lo largo de 9 fases, desde una página estática hasta una tienda funcional con catálogo dinámico, carrito de compra con sesiones PHP y persistencia de pedidos en MySQL. El proyecto demuestra cómo integrar front-end (HTML/CSS) con back-end (PHP/MySQL) para construir un flujo completo de compra: el usuario navega el catálogo, consulta los detalles de un producto, lo añade al carrito, introduce sus datos de envío y finaliza el pedido, que queda registrado en la base de datos.</w:t>
-      </w:r>
-    </w:p>
-    <w:p>
-      <w:pPr>
-        <w:spacing w:before="120" w:after="120"/>
-      </w:pPr>
-      <w:r>
-        <w:rPr>
-          <w:color w:val="CCCCCC"/>
-          <w:sz w:val="16"/>
-        </w:rPr>
-        <w:t>────────────────────────────────────────────────────────────</w:t>
       </w:r>
     </w:p>
     <w:p>
@@ -673,89 +567,11 @@
         <w:jc w:val="center"/>
       </w:pPr>
       <w:r>
-        <w:drawing>
-          <wp:inline xmlns:a="http://schemas.openxmlformats.org/drawingml/2006/main" xmlns:pic="http://schemas.openxmlformats.org/drawingml/2006/picture">
-            <wp:extent cx="5486400" cy="3857625"/>
-            <wp:docPr id="26" name="Picture 26"/>
-            <wp:cNvGraphicFramePr>
-              <a:graphicFrameLocks noChangeAspect="1"/>
-            </wp:cNvGraphicFramePr>
-            <a:graphic>
-              <a:graphicData uri="http://schemas.openxmlformats.org/drawingml/2006/picture">
-                <pic:pic>
-                  <pic:nvPicPr>
-                    <pic:cNvPr id="0" name="bd001_catalogo.png"/>
-                    <pic:cNvPicPr/>
-                  </pic:nvPicPr>
-                  <pic:blipFill>
-                    <a:blip r:embed="rId12"/>
-                    <a:stretch>
-                      <a:fillRect/>
-                    </a:stretch>
-                  </pic:blipFill>
-                  <pic:spPr>
-                    <a:xfrm>
-                      <a:off x="0" y="0"/>
-                      <a:ext cx="5486400" cy="3857625"/>
-                    </a:xfrm>
-                    <a:prstGeom prst="rect"/>
-                  </pic:spPr>
-                </pic:pic>
-              </a:graphicData>
-            </a:graphic>
-          </wp:inline>
-        </w:drawing>
-      </w:r>
-    </w:p>
-    <w:p>
-      <w:pPr>
-        <w:jc w:val="center"/>
-      </w:pPr>
-      <w:r>
         <w:rPr>
           <w:i/>
           <w:sz w:val="18"/>
         </w:rPr>
         <w:t>Catalogo de productos de la tienda online</w:t>
-      </w:r>
-    </w:p>
-    <w:p>
-      <w:pPr>
-        <w:jc w:val="center"/>
-      </w:pPr>
-      <w:r>
-        <w:drawing>
-          <wp:inline xmlns:a="http://schemas.openxmlformats.org/drawingml/2006/main" xmlns:pic="http://schemas.openxmlformats.org/drawingml/2006/picture">
-            <wp:extent cx="5486400" cy="3857625"/>
-            <wp:docPr id="25" name="Picture 25"/>
-            <wp:cNvGraphicFramePr>
-              <a:graphicFrameLocks noChangeAspect="1"/>
-            </wp:cNvGraphicFramePr>
-            <a:graphic>
-              <a:graphicData uri="http://schemas.openxmlformats.org/drawingml/2006/picture">
-                <pic:pic>
-                  <pic:nvPicPr>
-                    <pic:cNvPr id="0" name="bd001_producto.png"/>
-                    <pic:cNvPicPr/>
-                  </pic:nvPicPr>
-                  <pic:blipFill>
-                    <a:blip r:embed="rId11"/>
-                    <a:stretch>
-                      <a:fillRect/>
-                    </a:stretch>
-                  </pic:blipFill>
-                  <pic:spPr>
-                    <a:xfrm>
-                      <a:off x="0" y="0"/>
-                      <a:ext cx="5486400" cy="3857625"/>
-                    </a:xfrm>
-                    <a:prstGeom prst="rect"/>
-                  </pic:spPr>
-                </pic:pic>
-              </a:graphicData>
-            </a:graphic>
-          </wp:inline>
-        </w:drawing>
       </w:r>
     </w:p>
     <w:p>
@@ -775,62 +591,11 @@
         <w:jc w:val="center"/>
       </w:pPr>
       <w:r>
-        <w:drawing>
-          <wp:inline xmlns:a="http://schemas.openxmlformats.org/drawingml/2006/main" xmlns:pic="http://schemas.openxmlformats.org/drawingml/2006/picture">
-            <wp:extent cx="5486400" cy="3857625"/>
-            <wp:docPr id="24" name="Picture 24"/>
-            <wp:cNvGraphicFramePr>
-              <a:graphicFrameLocks noChangeAspect="1"/>
-            </wp:cNvGraphicFramePr>
-            <a:graphic>
-              <a:graphicData uri="http://schemas.openxmlformats.org/drawingml/2006/picture">
-                <pic:pic>
-                  <pic:nvPicPr>
-                    <pic:cNvPr id="0" name="bd001_carrito.png"/>
-                    <pic:cNvPicPr/>
-                  </pic:nvPicPr>
-                  <pic:blipFill>
-                    <a:blip r:embed="rId10"/>
-                    <a:stretch>
-                      <a:fillRect/>
-                    </a:stretch>
-                  </pic:blipFill>
-                  <pic:spPr>
-                    <a:xfrm>
-                      <a:off x="0" y="0"/>
-                      <a:ext cx="5486400" cy="3857625"/>
-                    </a:xfrm>
-                    <a:prstGeom prst="rect"/>
-                  </pic:spPr>
-                </pic:pic>
-              </a:graphicData>
-            </a:graphic>
-          </wp:inline>
-        </w:drawing>
-      </w:r>
-    </w:p>
-    <w:p>
-      <w:pPr>
-        <w:jc w:val="center"/>
-      </w:pPr>
-      <w:r>
         <w:rPr>
           <w:i/>
           <w:sz w:val="18"/>
         </w:rPr>
         <w:t>Carrito de compra con productos seleccionados</w:t>
-      </w:r>
-    </w:p>
-    <w:p>
-      <w:pPr>
-        <w:spacing w:before="120" w:after="120"/>
-      </w:pPr>
-      <w:r>
-        <w:rPr>
-          <w:color w:val="CCCCCC"/>
-          <w:sz w:val="16"/>
-        </w:rPr>
-        <w:t>────────────────────────────────────────────────────────────</w:t>
       </w:r>
     </w:p>
     <w:p>
@@ -1169,89 +934,11 @@
         <w:jc w:val="center"/>
       </w:pPr>
       <w:r>
-        <w:drawing>
-          <wp:inline xmlns:a="http://schemas.openxmlformats.org/drawingml/2006/main" xmlns:pic="http://schemas.openxmlformats.org/drawingml/2006/picture">
-            <wp:extent cx="5486400" cy="3857625"/>
-            <wp:docPr id="23" name="Picture 23"/>
-            <wp:cNvGraphicFramePr>
-              <a:graphicFrameLocks noChangeAspect="1"/>
-            </wp:cNvGraphicFramePr>
-            <a:graphic>
-              <a:graphicData uri="http://schemas.openxmlformats.org/drawingml/2006/picture">
-                <pic:pic>
-                  <pic:nvPicPr>
-                    <pic:cNvPr id="0" name="bd001_catalogo.png"/>
-                    <pic:cNvPicPr/>
-                  </pic:nvPicPr>
-                  <pic:blipFill>
-                    <a:blip r:embed="rId12"/>
-                    <a:stretch>
-                      <a:fillRect/>
-                    </a:stretch>
-                  </pic:blipFill>
-                  <pic:spPr>
-                    <a:xfrm>
-                      <a:off x="0" y="0"/>
-                      <a:ext cx="5486400" cy="3857625"/>
-                    </a:xfrm>
-                    <a:prstGeom prst="rect"/>
-                  </pic:spPr>
-                </pic:pic>
-              </a:graphicData>
-            </a:graphic>
-          </wp:inline>
-        </w:drawing>
-      </w:r>
-    </w:p>
-    <w:p>
-      <w:pPr>
-        <w:jc w:val="center"/>
-      </w:pPr>
-      <w:r>
         <w:rPr>
           <w:i/>
           <w:sz w:val="18"/>
         </w:rPr>
         <w:t>Catalogo de productos de la tienda online</w:t>
-      </w:r>
-    </w:p>
-    <w:p>
-      <w:pPr>
-        <w:jc w:val="center"/>
-      </w:pPr>
-      <w:r>
-        <w:drawing>
-          <wp:inline xmlns:a="http://schemas.openxmlformats.org/drawingml/2006/main" xmlns:pic="http://schemas.openxmlformats.org/drawingml/2006/picture">
-            <wp:extent cx="5486400" cy="3857625"/>
-            <wp:docPr id="22" name="Picture 22"/>
-            <wp:cNvGraphicFramePr>
-              <a:graphicFrameLocks noChangeAspect="1"/>
-            </wp:cNvGraphicFramePr>
-            <a:graphic>
-              <a:graphicData uri="http://schemas.openxmlformats.org/drawingml/2006/picture">
-                <pic:pic>
-                  <pic:nvPicPr>
-                    <pic:cNvPr id="0" name="bd001_producto.png"/>
-                    <pic:cNvPicPr/>
-                  </pic:nvPicPr>
-                  <pic:blipFill>
-                    <a:blip r:embed="rId11"/>
-                    <a:stretch>
-                      <a:fillRect/>
-                    </a:stretch>
-                  </pic:blipFill>
-                  <pic:spPr>
-                    <a:xfrm>
-                      <a:off x="0" y="0"/>
-                      <a:ext cx="5486400" cy="3857625"/>
-                    </a:xfrm>
-                    <a:prstGeom prst="rect"/>
-                  </pic:spPr>
-                </pic:pic>
-              </a:graphicData>
-            </a:graphic>
-          </wp:inline>
-        </w:drawing>
       </w:r>
     </w:p>
     <w:p>
@@ -1271,62 +958,11 @@
         <w:jc w:val="center"/>
       </w:pPr>
       <w:r>
-        <w:drawing>
-          <wp:inline xmlns:a="http://schemas.openxmlformats.org/drawingml/2006/main" xmlns:pic="http://schemas.openxmlformats.org/drawingml/2006/picture">
-            <wp:extent cx="5486400" cy="3857625"/>
-            <wp:docPr id="21" name="Picture 21"/>
-            <wp:cNvGraphicFramePr>
-              <a:graphicFrameLocks noChangeAspect="1"/>
-            </wp:cNvGraphicFramePr>
-            <a:graphic>
-              <a:graphicData uri="http://schemas.openxmlformats.org/drawingml/2006/picture">
-                <pic:pic>
-                  <pic:nvPicPr>
-                    <pic:cNvPr id="0" name="bd001_carrito.png"/>
-                    <pic:cNvPicPr/>
-                  </pic:nvPicPr>
-                  <pic:blipFill>
-                    <a:blip r:embed="rId10"/>
-                    <a:stretch>
-                      <a:fillRect/>
-                    </a:stretch>
-                  </pic:blipFill>
-                  <pic:spPr>
-                    <a:xfrm>
-                      <a:off x="0" y="0"/>
-                      <a:ext cx="5486400" cy="3857625"/>
-                    </a:xfrm>
-                    <a:prstGeom prst="rect"/>
-                  </pic:spPr>
-                </pic:pic>
-              </a:graphicData>
-            </a:graphic>
-          </wp:inline>
-        </w:drawing>
-      </w:r>
-    </w:p>
-    <w:p>
-      <w:pPr>
-        <w:jc w:val="center"/>
-      </w:pPr>
-      <w:r>
         <w:rPr>
           <w:i/>
           <w:sz w:val="18"/>
         </w:rPr>
         <w:t>Carrito de compra con productos seleccionados</w:t>
-      </w:r>
-    </w:p>
-    <w:p>
-      <w:pPr>
-        <w:spacing w:before="120" w:after="120"/>
-      </w:pPr>
-      <w:r>
-        <w:rPr>
-          <w:color w:val="CCCCCC"/>
-          <w:sz w:val="16"/>
-        </w:rPr>
-        <w:t>────────────────────────────────────────────────────────────</w:t>
       </w:r>
     </w:p>
     <w:p>
@@ -1754,89 +1390,11 @@
         <w:jc w:val="center"/>
       </w:pPr>
       <w:r>
-        <w:drawing>
-          <wp:inline xmlns:a="http://schemas.openxmlformats.org/drawingml/2006/main" xmlns:pic="http://schemas.openxmlformats.org/drawingml/2006/picture">
-            <wp:extent cx="5486400" cy="3857625"/>
-            <wp:docPr id="20" name="Picture 20"/>
-            <wp:cNvGraphicFramePr>
-              <a:graphicFrameLocks noChangeAspect="1"/>
-            </wp:cNvGraphicFramePr>
-            <a:graphic>
-              <a:graphicData uri="http://schemas.openxmlformats.org/drawingml/2006/picture">
-                <pic:pic>
-                  <pic:nvPicPr>
-                    <pic:cNvPr id="0" name="bd001_catalogo.png"/>
-                    <pic:cNvPicPr/>
-                  </pic:nvPicPr>
-                  <pic:blipFill>
-                    <a:blip r:embed="rId12"/>
-                    <a:stretch>
-                      <a:fillRect/>
-                    </a:stretch>
-                  </pic:blipFill>
-                  <pic:spPr>
-                    <a:xfrm>
-                      <a:off x="0" y="0"/>
-                      <a:ext cx="5486400" cy="3857625"/>
-                    </a:xfrm>
-                    <a:prstGeom prst="rect"/>
-                  </pic:spPr>
-                </pic:pic>
-              </a:graphicData>
-            </a:graphic>
-          </wp:inline>
-        </w:drawing>
-      </w:r>
-    </w:p>
-    <w:p>
-      <w:pPr>
-        <w:jc w:val="center"/>
-      </w:pPr>
-      <w:r>
         <w:rPr>
           <w:i/>
           <w:sz w:val="18"/>
         </w:rPr>
         <w:t>Catalogo de productos de la tienda online</w:t>
-      </w:r>
-    </w:p>
-    <w:p>
-      <w:pPr>
-        <w:jc w:val="center"/>
-      </w:pPr>
-      <w:r>
-        <w:drawing>
-          <wp:inline xmlns:a="http://schemas.openxmlformats.org/drawingml/2006/main" xmlns:pic="http://schemas.openxmlformats.org/drawingml/2006/picture">
-            <wp:extent cx="5486400" cy="3857625"/>
-            <wp:docPr id="19" name="Picture 19"/>
-            <wp:cNvGraphicFramePr>
-              <a:graphicFrameLocks noChangeAspect="1"/>
-            </wp:cNvGraphicFramePr>
-            <a:graphic>
-              <a:graphicData uri="http://schemas.openxmlformats.org/drawingml/2006/picture">
-                <pic:pic>
-                  <pic:nvPicPr>
-                    <pic:cNvPr id="0" name="bd001_producto.png"/>
-                    <pic:cNvPicPr/>
-                  </pic:nvPicPr>
-                  <pic:blipFill>
-                    <a:blip r:embed="rId11"/>
-                    <a:stretch>
-                      <a:fillRect/>
-                    </a:stretch>
-                  </pic:blipFill>
-                  <pic:spPr>
-                    <a:xfrm>
-                      <a:off x="0" y="0"/>
-                      <a:ext cx="5486400" cy="3857625"/>
-                    </a:xfrm>
-                    <a:prstGeom prst="rect"/>
-                  </pic:spPr>
-                </pic:pic>
-              </a:graphicData>
-            </a:graphic>
-          </wp:inline>
-        </w:drawing>
       </w:r>
     </w:p>
     <w:p>
@@ -1856,62 +1414,11 @@
         <w:jc w:val="center"/>
       </w:pPr>
       <w:r>
-        <w:drawing>
-          <wp:inline xmlns:a="http://schemas.openxmlformats.org/drawingml/2006/main" xmlns:pic="http://schemas.openxmlformats.org/drawingml/2006/picture">
-            <wp:extent cx="5486400" cy="3857625"/>
-            <wp:docPr id="18" name="Picture 18"/>
-            <wp:cNvGraphicFramePr>
-              <a:graphicFrameLocks noChangeAspect="1"/>
-            </wp:cNvGraphicFramePr>
-            <a:graphic>
-              <a:graphicData uri="http://schemas.openxmlformats.org/drawingml/2006/picture">
-                <pic:pic>
-                  <pic:nvPicPr>
-                    <pic:cNvPr id="0" name="bd001_carrito.png"/>
-                    <pic:cNvPicPr/>
-                  </pic:nvPicPr>
-                  <pic:blipFill>
-                    <a:blip r:embed="rId10"/>
-                    <a:stretch>
-                      <a:fillRect/>
-                    </a:stretch>
-                  </pic:blipFill>
-                  <pic:spPr>
-                    <a:xfrm>
-                      <a:off x="0" y="0"/>
-                      <a:ext cx="5486400" cy="3857625"/>
-                    </a:xfrm>
-                    <a:prstGeom prst="rect"/>
-                  </pic:spPr>
-                </pic:pic>
-              </a:graphicData>
-            </a:graphic>
-          </wp:inline>
-        </w:drawing>
-      </w:r>
-    </w:p>
-    <w:p>
-      <w:pPr>
-        <w:jc w:val="center"/>
-      </w:pPr>
-      <w:r>
         <w:rPr>
           <w:i/>
           <w:sz w:val="18"/>
         </w:rPr>
         <w:t>Carrito de compra con productos seleccionados</w:t>
-      </w:r>
-    </w:p>
-    <w:p>
-      <w:pPr>
-        <w:spacing w:before="120" w:after="120"/>
-      </w:pPr>
-      <w:r>
-        <w:rPr>
-          <w:color w:val="CCCCCC"/>
-          <w:sz w:val="16"/>
-        </w:rPr>
-        <w:t>────────────────────────────────────────────────────────────</w:t>
       </w:r>
     </w:p>
     <w:p>
@@ -2351,89 +1858,11 @@
         <w:jc w:val="center"/>
       </w:pPr>
       <w:r>
-        <w:drawing>
-          <wp:inline xmlns:a="http://schemas.openxmlformats.org/drawingml/2006/main" xmlns:pic="http://schemas.openxmlformats.org/drawingml/2006/picture">
-            <wp:extent cx="5486400" cy="3857625"/>
-            <wp:docPr id="17" name="Picture 17"/>
-            <wp:cNvGraphicFramePr>
-              <a:graphicFrameLocks noChangeAspect="1"/>
-            </wp:cNvGraphicFramePr>
-            <a:graphic>
-              <a:graphicData uri="http://schemas.openxmlformats.org/drawingml/2006/picture">
-                <pic:pic>
-                  <pic:nvPicPr>
-                    <pic:cNvPr id="0" name="bd001_catalogo.png"/>
-                    <pic:cNvPicPr/>
-                  </pic:nvPicPr>
-                  <pic:blipFill>
-                    <a:blip r:embed="rId12"/>
-                    <a:stretch>
-                      <a:fillRect/>
-                    </a:stretch>
-                  </pic:blipFill>
-                  <pic:spPr>
-                    <a:xfrm>
-                      <a:off x="0" y="0"/>
-                      <a:ext cx="5486400" cy="3857625"/>
-                    </a:xfrm>
-                    <a:prstGeom prst="rect"/>
-                  </pic:spPr>
-                </pic:pic>
-              </a:graphicData>
-            </a:graphic>
-          </wp:inline>
-        </w:drawing>
-      </w:r>
-    </w:p>
-    <w:p>
-      <w:pPr>
-        <w:jc w:val="center"/>
-      </w:pPr>
-      <w:r>
         <w:rPr>
           <w:i/>
           <w:sz w:val="18"/>
         </w:rPr>
         <w:t>Catalogo de productos de la tienda online</w:t>
-      </w:r>
-    </w:p>
-    <w:p>
-      <w:pPr>
-        <w:jc w:val="center"/>
-      </w:pPr>
-      <w:r>
-        <w:drawing>
-          <wp:inline xmlns:a="http://schemas.openxmlformats.org/drawingml/2006/main" xmlns:pic="http://schemas.openxmlformats.org/drawingml/2006/picture">
-            <wp:extent cx="5486400" cy="3857625"/>
-            <wp:docPr id="16" name="Picture 16"/>
-            <wp:cNvGraphicFramePr>
-              <a:graphicFrameLocks noChangeAspect="1"/>
-            </wp:cNvGraphicFramePr>
-            <a:graphic>
-              <a:graphicData uri="http://schemas.openxmlformats.org/drawingml/2006/picture">
-                <pic:pic>
-                  <pic:nvPicPr>
-                    <pic:cNvPr id="0" name="bd001_producto.png"/>
-                    <pic:cNvPicPr/>
-                  </pic:nvPicPr>
-                  <pic:blipFill>
-                    <a:blip r:embed="rId11"/>
-                    <a:stretch>
-                      <a:fillRect/>
-                    </a:stretch>
-                  </pic:blipFill>
-                  <pic:spPr>
-                    <a:xfrm>
-                      <a:off x="0" y="0"/>
-                      <a:ext cx="5486400" cy="3857625"/>
-                    </a:xfrm>
-                    <a:prstGeom prst="rect"/>
-                  </pic:spPr>
-                </pic:pic>
-              </a:graphicData>
-            </a:graphic>
-          </wp:inline>
-        </w:drawing>
       </w:r>
     </w:p>
     <w:p>
@@ -2453,62 +1882,11 @@
         <w:jc w:val="center"/>
       </w:pPr>
       <w:r>
-        <w:drawing>
-          <wp:inline xmlns:a="http://schemas.openxmlformats.org/drawingml/2006/main" xmlns:pic="http://schemas.openxmlformats.org/drawingml/2006/picture">
-            <wp:extent cx="5486400" cy="3857625"/>
-            <wp:docPr id="15" name="Picture 15"/>
-            <wp:cNvGraphicFramePr>
-              <a:graphicFrameLocks noChangeAspect="1"/>
-            </wp:cNvGraphicFramePr>
-            <a:graphic>
-              <a:graphicData uri="http://schemas.openxmlformats.org/drawingml/2006/picture">
-                <pic:pic>
-                  <pic:nvPicPr>
-                    <pic:cNvPr id="0" name="bd001_carrito.png"/>
-                    <pic:cNvPicPr/>
-                  </pic:nvPicPr>
-                  <pic:blipFill>
-                    <a:blip r:embed="rId10"/>
-                    <a:stretch>
-                      <a:fillRect/>
-                    </a:stretch>
-                  </pic:blipFill>
-                  <pic:spPr>
-                    <a:xfrm>
-                      <a:off x="0" y="0"/>
-                      <a:ext cx="5486400" cy="3857625"/>
-                    </a:xfrm>
-                    <a:prstGeom prst="rect"/>
-                  </pic:spPr>
-                </pic:pic>
-              </a:graphicData>
-            </a:graphic>
-          </wp:inline>
-        </w:drawing>
-      </w:r>
-    </w:p>
-    <w:p>
-      <w:pPr>
-        <w:jc w:val="center"/>
-      </w:pPr>
-      <w:r>
         <w:rPr>
           <w:i/>
           <w:sz w:val="18"/>
         </w:rPr>
         <w:t>Carrito de compra con productos seleccionados</w:t>
-      </w:r>
-    </w:p>
-    <w:p>
-      <w:pPr>
-        <w:spacing w:before="120" w:after="120"/>
-      </w:pPr>
-      <w:r>
-        <w:rPr>
-          <w:color w:val="CCCCCC"/>
-          <w:sz w:val="16"/>
-        </w:rPr>
-        <w:t>────────────────────────────────────────────────────────────</w:t>
       </w:r>
     </w:p>
     <w:p>
@@ -3107,89 +2485,11 @@
         <w:jc w:val="center"/>
       </w:pPr>
       <w:r>
-        <w:drawing>
-          <wp:inline xmlns:a="http://schemas.openxmlformats.org/drawingml/2006/main" xmlns:pic="http://schemas.openxmlformats.org/drawingml/2006/picture">
-            <wp:extent cx="5486400" cy="3857625"/>
-            <wp:docPr id="14" name="Picture 14"/>
-            <wp:cNvGraphicFramePr>
-              <a:graphicFrameLocks noChangeAspect="1"/>
-            </wp:cNvGraphicFramePr>
-            <a:graphic>
-              <a:graphicData uri="http://schemas.openxmlformats.org/drawingml/2006/picture">
-                <pic:pic>
-                  <pic:nvPicPr>
-                    <pic:cNvPr id="0" name="bd001_catalogo.png"/>
-                    <pic:cNvPicPr/>
-                  </pic:nvPicPr>
-                  <pic:blipFill>
-                    <a:blip r:embed="rId12"/>
-                    <a:stretch>
-                      <a:fillRect/>
-                    </a:stretch>
-                  </pic:blipFill>
-                  <pic:spPr>
-                    <a:xfrm>
-                      <a:off x="0" y="0"/>
-                      <a:ext cx="5486400" cy="3857625"/>
-                    </a:xfrm>
-                    <a:prstGeom prst="rect"/>
-                  </pic:spPr>
-                </pic:pic>
-              </a:graphicData>
-            </a:graphic>
-          </wp:inline>
-        </w:drawing>
-      </w:r>
-    </w:p>
-    <w:p>
-      <w:pPr>
-        <w:jc w:val="center"/>
-      </w:pPr>
-      <w:r>
         <w:rPr>
           <w:i/>
           <w:sz w:val="18"/>
         </w:rPr>
         <w:t>Catalogo de productos de la tienda online</w:t>
-      </w:r>
-    </w:p>
-    <w:p>
-      <w:pPr>
-        <w:jc w:val="center"/>
-      </w:pPr>
-      <w:r>
-        <w:drawing>
-          <wp:inline xmlns:a="http://schemas.openxmlformats.org/drawingml/2006/main" xmlns:pic="http://schemas.openxmlformats.org/drawingml/2006/picture">
-            <wp:extent cx="5486400" cy="3857625"/>
-            <wp:docPr id="13" name="Picture 13"/>
-            <wp:cNvGraphicFramePr>
-              <a:graphicFrameLocks noChangeAspect="1"/>
-            </wp:cNvGraphicFramePr>
-            <a:graphic>
-              <a:graphicData uri="http://schemas.openxmlformats.org/drawingml/2006/picture">
-                <pic:pic>
-                  <pic:nvPicPr>
-                    <pic:cNvPr id="0" name="bd001_producto.png"/>
-                    <pic:cNvPicPr/>
-                  </pic:nvPicPr>
-                  <pic:blipFill>
-                    <a:blip r:embed="rId11"/>
-                    <a:stretch>
-                      <a:fillRect/>
-                    </a:stretch>
-                  </pic:blipFill>
-                  <pic:spPr>
-                    <a:xfrm>
-                      <a:off x="0" y="0"/>
-                      <a:ext cx="5486400" cy="3857625"/>
-                    </a:xfrm>
-                    <a:prstGeom prst="rect"/>
-                  </pic:spPr>
-                </pic:pic>
-              </a:graphicData>
-            </a:graphic>
-          </wp:inline>
-        </w:drawing>
       </w:r>
     </w:p>
     <w:p>
@@ -3209,62 +2509,11 @@
         <w:jc w:val="center"/>
       </w:pPr>
       <w:r>
-        <w:drawing>
-          <wp:inline xmlns:a="http://schemas.openxmlformats.org/drawingml/2006/main" xmlns:pic="http://schemas.openxmlformats.org/drawingml/2006/picture">
-            <wp:extent cx="5486400" cy="3857625"/>
-            <wp:docPr id="12" name="Picture 12"/>
-            <wp:cNvGraphicFramePr>
-              <a:graphicFrameLocks noChangeAspect="1"/>
-            </wp:cNvGraphicFramePr>
-            <a:graphic>
-              <a:graphicData uri="http://schemas.openxmlformats.org/drawingml/2006/picture">
-                <pic:pic>
-                  <pic:nvPicPr>
-                    <pic:cNvPr id="0" name="bd001_carrito.png"/>
-                    <pic:cNvPicPr/>
-                  </pic:nvPicPr>
-                  <pic:blipFill>
-                    <a:blip r:embed="rId10"/>
-                    <a:stretch>
-                      <a:fillRect/>
-                    </a:stretch>
-                  </pic:blipFill>
-                  <pic:spPr>
-                    <a:xfrm>
-                      <a:off x="0" y="0"/>
-                      <a:ext cx="5486400" cy="3857625"/>
-                    </a:xfrm>
-                    <a:prstGeom prst="rect"/>
-                  </pic:spPr>
-                </pic:pic>
-              </a:graphicData>
-            </a:graphic>
-          </wp:inline>
-        </w:drawing>
-      </w:r>
-    </w:p>
-    <w:p>
-      <w:pPr>
-        <w:jc w:val="center"/>
-      </w:pPr>
-      <w:r>
         <w:rPr>
           <w:i/>
           <w:sz w:val="18"/>
         </w:rPr>
         <w:t>Carrito de compra con productos seleccionados</w:t>
-      </w:r>
-    </w:p>
-    <w:p>
-      <w:pPr>
-        <w:spacing w:before="120" w:after="120"/>
-      </w:pPr>
-      <w:r>
-        <w:rPr>
-          <w:color w:val="CCCCCC"/>
-          <w:sz w:val="16"/>
-        </w:rPr>
-        <w:t>────────────────────────────────────────────────────────────</w:t>
       </w:r>
     </w:p>
     <w:p>
@@ -3649,89 +2898,11 @@
         <w:jc w:val="center"/>
       </w:pPr>
       <w:r>
-        <w:drawing>
-          <wp:inline xmlns:a="http://schemas.openxmlformats.org/drawingml/2006/main" xmlns:pic="http://schemas.openxmlformats.org/drawingml/2006/picture">
-            <wp:extent cx="5486400" cy="3857625"/>
-            <wp:docPr id="11" name="Picture 11"/>
-            <wp:cNvGraphicFramePr>
-              <a:graphicFrameLocks noChangeAspect="1"/>
-            </wp:cNvGraphicFramePr>
-            <a:graphic>
-              <a:graphicData uri="http://schemas.openxmlformats.org/drawingml/2006/picture">
-                <pic:pic>
-                  <pic:nvPicPr>
-                    <pic:cNvPr id="0" name="bd001_catalogo.png"/>
-                    <pic:cNvPicPr/>
-                  </pic:nvPicPr>
-                  <pic:blipFill>
-                    <a:blip r:embed="rId12"/>
-                    <a:stretch>
-                      <a:fillRect/>
-                    </a:stretch>
-                  </pic:blipFill>
-                  <pic:spPr>
-                    <a:xfrm>
-                      <a:off x="0" y="0"/>
-                      <a:ext cx="5486400" cy="3857625"/>
-                    </a:xfrm>
-                    <a:prstGeom prst="rect"/>
-                  </pic:spPr>
-                </pic:pic>
-              </a:graphicData>
-            </a:graphic>
-          </wp:inline>
-        </w:drawing>
-      </w:r>
-    </w:p>
-    <w:p>
-      <w:pPr>
-        <w:jc w:val="center"/>
-      </w:pPr>
-      <w:r>
         <w:rPr>
           <w:i/>
           <w:sz w:val="18"/>
         </w:rPr>
         <w:t>Catalogo de productos de la tienda online</w:t>
-      </w:r>
-    </w:p>
-    <w:p>
-      <w:pPr>
-        <w:jc w:val="center"/>
-      </w:pPr>
-      <w:r>
-        <w:drawing>
-          <wp:inline xmlns:a="http://schemas.openxmlformats.org/drawingml/2006/main" xmlns:pic="http://schemas.openxmlformats.org/drawingml/2006/picture">
-            <wp:extent cx="5486400" cy="3857625"/>
-            <wp:docPr id="10" name="Picture 10"/>
-            <wp:cNvGraphicFramePr>
-              <a:graphicFrameLocks noChangeAspect="1"/>
-            </wp:cNvGraphicFramePr>
-            <a:graphic>
-              <a:graphicData uri="http://schemas.openxmlformats.org/drawingml/2006/picture">
-                <pic:pic>
-                  <pic:nvPicPr>
-                    <pic:cNvPr id="0" name="bd001_producto.png"/>
-                    <pic:cNvPicPr/>
-                  </pic:nvPicPr>
-                  <pic:blipFill>
-                    <a:blip r:embed="rId11"/>
-                    <a:stretch>
-                      <a:fillRect/>
-                    </a:stretch>
-                  </pic:blipFill>
-                  <pic:spPr>
-                    <a:xfrm>
-                      <a:off x="0" y="0"/>
-                      <a:ext cx="5486400" cy="3857625"/>
-                    </a:xfrm>
-                    <a:prstGeom prst="rect"/>
-                  </pic:spPr>
-                </pic:pic>
-              </a:graphicData>
-            </a:graphic>
-          </wp:inline>
-        </w:drawing>
       </w:r>
     </w:p>
     <w:p>
@@ -3751,62 +2922,11 @@
         <w:jc w:val="center"/>
       </w:pPr>
       <w:r>
-        <w:drawing>
-          <wp:inline xmlns:a="http://schemas.openxmlformats.org/drawingml/2006/main" xmlns:pic="http://schemas.openxmlformats.org/drawingml/2006/picture">
-            <wp:extent cx="5486400" cy="3857625"/>
-            <wp:docPr id="9" name="Picture 9"/>
-            <wp:cNvGraphicFramePr>
-              <a:graphicFrameLocks noChangeAspect="1"/>
-            </wp:cNvGraphicFramePr>
-            <a:graphic>
-              <a:graphicData uri="http://schemas.openxmlformats.org/drawingml/2006/picture">
-                <pic:pic>
-                  <pic:nvPicPr>
-                    <pic:cNvPr id="0" name="bd001_carrito.png"/>
-                    <pic:cNvPicPr/>
-                  </pic:nvPicPr>
-                  <pic:blipFill>
-                    <a:blip r:embed="rId10"/>
-                    <a:stretch>
-                      <a:fillRect/>
-                    </a:stretch>
-                  </pic:blipFill>
-                  <pic:spPr>
-                    <a:xfrm>
-                      <a:off x="0" y="0"/>
-                      <a:ext cx="5486400" cy="3857625"/>
-                    </a:xfrm>
-                    <a:prstGeom prst="rect"/>
-                  </pic:spPr>
-                </pic:pic>
-              </a:graphicData>
-            </a:graphic>
-          </wp:inline>
-        </w:drawing>
-      </w:r>
-    </w:p>
-    <w:p>
-      <w:pPr>
-        <w:jc w:val="center"/>
-      </w:pPr>
-      <w:r>
         <w:rPr>
           <w:i/>
           <w:sz w:val="18"/>
         </w:rPr>
         <w:t>Carrito de compra con productos seleccionados</w:t>
-      </w:r>
-    </w:p>
-    <w:p>
-      <w:pPr>
-        <w:spacing w:before="120" w:after="120"/>
-      </w:pPr>
-      <w:r>
-        <w:rPr>
-          <w:color w:val="CCCCCC"/>
-          <w:sz w:val="16"/>
-        </w:rPr>
-        <w:t>────────────────────────────────────────────────────────────</w:t>
       </w:r>
     </w:p>
     <w:p>
@@ -3927,18 +3047,6 @@
     </w:tbl>
     <w:p>
       <w:pPr>
-        <w:spacing w:before="120" w:after="120"/>
-      </w:pPr>
-      <w:r>
-        <w:rPr>
-          <w:color w:val="CCCCCC"/>
-          <w:sz w:val="16"/>
-        </w:rPr>
-        <w:t>────────────────────────────────────────────────────────────</w:t>
-      </w:r>
-    </w:p>
-    <w:p>
-      <w:pPr>
         <w:pStyle w:val="Heading3"/>
       </w:pPr>
       <w:r>
@@ -4826,89 +3934,11 @@
         <w:jc w:val="center"/>
       </w:pPr>
       <w:r>
-        <w:drawing>
-          <wp:inline xmlns:a="http://schemas.openxmlformats.org/drawingml/2006/main" xmlns:pic="http://schemas.openxmlformats.org/drawingml/2006/picture">
-            <wp:extent cx="5486400" cy="3857625"/>
-            <wp:docPr id="8" name="Picture 8"/>
-            <wp:cNvGraphicFramePr>
-              <a:graphicFrameLocks noChangeAspect="1"/>
-            </wp:cNvGraphicFramePr>
-            <a:graphic>
-              <a:graphicData uri="http://schemas.openxmlformats.org/drawingml/2006/picture">
-                <pic:pic>
-                  <pic:nvPicPr>
-                    <pic:cNvPr id="0" name="bd001_catalogo.png"/>
-                    <pic:cNvPicPr/>
-                  </pic:nvPicPr>
-                  <pic:blipFill>
-                    <a:blip r:embed="rId12"/>
-                    <a:stretch>
-                      <a:fillRect/>
-                    </a:stretch>
-                  </pic:blipFill>
-                  <pic:spPr>
-                    <a:xfrm>
-                      <a:off x="0" y="0"/>
-                      <a:ext cx="5486400" cy="3857625"/>
-                    </a:xfrm>
-                    <a:prstGeom prst="rect"/>
-                  </pic:spPr>
-                </pic:pic>
-              </a:graphicData>
-            </a:graphic>
-          </wp:inline>
-        </w:drawing>
-      </w:r>
-    </w:p>
-    <w:p>
-      <w:pPr>
-        <w:jc w:val="center"/>
-      </w:pPr>
-      <w:r>
         <w:rPr>
           <w:i/>
           <w:sz w:val="18"/>
         </w:rPr>
         <w:t>Catalogo de productos de la tienda online</w:t>
-      </w:r>
-    </w:p>
-    <w:p>
-      <w:pPr>
-        <w:jc w:val="center"/>
-      </w:pPr>
-      <w:r>
-        <w:drawing>
-          <wp:inline xmlns:a="http://schemas.openxmlformats.org/drawingml/2006/main" xmlns:pic="http://schemas.openxmlformats.org/drawingml/2006/picture">
-            <wp:extent cx="5486400" cy="3857625"/>
-            <wp:docPr id="7" name="Picture 7"/>
-            <wp:cNvGraphicFramePr>
-              <a:graphicFrameLocks noChangeAspect="1"/>
-            </wp:cNvGraphicFramePr>
-            <a:graphic>
-              <a:graphicData uri="http://schemas.openxmlformats.org/drawingml/2006/picture">
-                <pic:pic>
-                  <pic:nvPicPr>
-                    <pic:cNvPr id="0" name="bd001_producto.png"/>
-                    <pic:cNvPicPr/>
-                  </pic:nvPicPr>
-                  <pic:blipFill>
-                    <a:blip r:embed="rId11"/>
-                    <a:stretch>
-                      <a:fillRect/>
-                    </a:stretch>
-                  </pic:blipFill>
-                  <pic:spPr>
-                    <a:xfrm>
-                      <a:off x="0" y="0"/>
-                      <a:ext cx="5486400" cy="3857625"/>
-                    </a:xfrm>
-                    <a:prstGeom prst="rect"/>
-                  </pic:spPr>
-                </pic:pic>
-              </a:graphicData>
-            </a:graphic>
-          </wp:inline>
-        </w:drawing>
       </w:r>
     </w:p>
     <w:p>
@@ -4928,62 +3958,11 @@
         <w:jc w:val="center"/>
       </w:pPr>
       <w:r>
-        <w:drawing>
-          <wp:inline xmlns:a="http://schemas.openxmlformats.org/drawingml/2006/main" xmlns:pic="http://schemas.openxmlformats.org/drawingml/2006/picture">
-            <wp:extent cx="5486400" cy="3857625"/>
-            <wp:docPr id="6" name="Picture 6"/>
-            <wp:cNvGraphicFramePr>
-              <a:graphicFrameLocks noChangeAspect="1"/>
-            </wp:cNvGraphicFramePr>
-            <a:graphic>
-              <a:graphicData uri="http://schemas.openxmlformats.org/drawingml/2006/picture">
-                <pic:pic>
-                  <pic:nvPicPr>
-                    <pic:cNvPr id="0" name="bd001_carrito.png"/>
-                    <pic:cNvPicPr/>
-                  </pic:nvPicPr>
-                  <pic:blipFill>
-                    <a:blip r:embed="rId10"/>
-                    <a:stretch>
-                      <a:fillRect/>
-                    </a:stretch>
-                  </pic:blipFill>
-                  <pic:spPr>
-                    <a:xfrm>
-                      <a:off x="0" y="0"/>
-                      <a:ext cx="5486400" cy="3857625"/>
-                    </a:xfrm>
-                    <a:prstGeom prst="rect"/>
-                  </pic:spPr>
-                </pic:pic>
-              </a:graphicData>
-            </a:graphic>
-          </wp:inline>
-        </w:drawing>
-      </w:r>
-    </w:p>
-    <w:p>
-      <w:pPr>
-        <w:jc w:val="center"/>
-      </w:pPr>
-      <w:r>
         <w:rPr>
           <w:i/>
           <w:sz w:val="18"/>
         </w:rPr>
         <w:t>Carrito de compra con productos seleccionados</w:t>
-      </w:r>
-    </w:p>
-    <w:p>
-      <w:pPr>
-        <w:spacing w:before="120" w:after="120"/>
-      </w:pPr>
-      <w:r>
-        <w:rPr>
-          <w:color w:val="CCCCCC"/>
-          <w:sz w:val="16"/>
-        </w:rPr>
-        <w:t>────────────────────────────────────────────────────────────</w:t>
       </w:r>
     </w:p>
     <w:p>
@@ -5024,89 +4003,11 @@
         <w:jc w:val="center"/>
       </w:pPr>
       <w:r>
-        <w:drawing>
-          <wp:inline xmlns:a="http://schemas.openxmlformats.org/drawingml/2006/main" xmlns:pic="http://schemas.openxmlformats.org/drawingml/2006/picture">
-            <wp:extent cx="5486400" cy="3857625"/>
-            <wp:docPr id="5" name="Picture 5"/>
-            <wp:cNvGraphicFramePr>
-              <a:graphicFrameLocks noChangeAspect="1"/>
-            </wp:cNvGraphicFramePr>
-            <a:graphic>
-              <a:graphicData uri="http://schemas.openxmlformats.org/drawingml/2006/picture">
-                <pic:pic>
-                  <pic:nvPicPr>
-                    <pic:cNvPr id="0" name="bd001_catalogo.png"/>
-                    <pic:cNvPicPr/>
-                  </pic:nvPicPr>
-                  <pic:blipFill>
-                    <a:blip r:embed="rId12"/>
-                    <a:stretch>
-                      <a:fillRect/>
-                    </a:stretch>
-                  </pic:blipFill>
-                  <pic:spPr>
-                    <a:xfrm>
-                      <a:off x="0" y="0"/>
-                      <a:ext cx="5486400" cy="3857625"/>
-                    </a:xfrm>
-                    <a:prstGeom prst="rect"/>
-                  </pic:spPr>
-                </pic:pic>
-              </a:graphicData>
-            </a:graphic>
-          </wp:inline>
-        </w:drawing>
-      </w:r>
-    </w:p>
-    <w:p>
-      <w:pPr>
-        <w:jc w:val="center"/>
-      </w:pPr>
-      <w:r>
         <w:rPr>
           <w:i/>
           <w:sz w:val="18"/>
         </w:rPr>
         <w:t>Catalogo de productos de la tienda online</w:t>
-      </w:r>
-    </w:p>
-    <w:p>
-      <w:pPr>
-        <w:jc w:val="center"/>
-      </w:pPr>
-      <w:r>
-        <w:drawing>
-          <wp:inline xmlns:a="http://schemas.openxmlformats.org/drawingml/2006/main" xmlns:pic="http://schemas.openxmlformats.org/drawingml/2006/picture">
-            <wp:extent cx="5486400" cy="3857625"/>
-            <wp:docPr id="4" name="Picture 4"/>
-            <wp:cNvGraphicFramePr>
-              <a:graphicFrameLocks noChangeAspect="1"/>
-            </wp:cNvGraphicFramePr>
-            <a:graphic>
-              <a:graphicData uri="http://schemas.openxmlformats.org/drawingml/2006/picture">
-                <pic:pic>
-                  <pic:nvPicPr>
-                    <pic:cNvPr id="0" name="bd001_producto.png"/>
-                    <pic:cNvPicPr/>
-                  </pic:nvPicPr>
-                  <pic:blipFill>
-                    <a:blip r:embed="rId11"/>
-                    <a:stretch>
-                      <a:fillRect/>
-                    </a:stretch>
-                  </pic:blipFill>
-                  <pic:spPr>
-                    <a:xfrm>
-                      <a:off x="0" y="0"/>
-                      <a:ext cx="5486400" cy="3857625"/>
-                    </a:xfrm>
-                    <a:prstGeom prst="rect"/>
-                  </pic:spPr>
-                </pic:pic>
-              </a:graphicData>
-            </a:graphic>
-          </wp:inline>
-        </w:drawing>
       </w:r>
     </w:p>
     <w:p>
@@ -5126,82 +4027,11 @@
         <w:jc w:val="center"/>
       </w:pPr>
       <w:r>
-        <w:drawing>
-          <wp:inline xmlns:a="http://schemas.openxmlformats.org/drawingml/2006/main" xmlns:pic="http://schemas.openxmlformats.org/drawingml/2006/picture">
-            <wp:extent cx="5486400" cy="3857625"/>
-            <wp:docPr id="3" name="Picture 3"/>
-            <wp:cNvGraphicFramePr>
-              <a:graphicFrameLocks noChangeAspect="1"/>
-            </wp:cNvGraphicFramePr>
-            <a:graphic>
-              <a:graphicData uri="http://schemas.openxmlformats.org/drawingml/2006/picture">
-                <pic:pic>
-                  <pic:nvPicPr>
-                    <pic:cNvPr id="0" name="bd001_carrito.png"/>
-                    <pic:cNvPicPr/>
-                  </pic:nvPicPr>
-                  <pic:blipFill>
-                    <a:blip r:embed="rId10"/>
-                    <a:stretch>
-                      <a:fillRect/>
-                    </a:stretch>
-                  </pic:blipFill>
-                  <pic:spPr>
-                    <a:xfrm>
-                      <a:off x="0" y="0"/>
-                      <a:ext cx="5486400" cy="3857625"/>
-                    </a:xfrm>
-                    <a:prstGeom prst="rect"/>
-                  </pic:spPr>
-                </pic:pic>
-              </a:graphicData>
-            </a:graphic>
-          </wp:inline>
-        </w:drawing>
-      </w:r>
-    </w:p>
-    <w:p>
-      <w:pPr>
-        <w:jc w:val="center"/>
-      </w:pPr>
-      <w:r>
         <w:rPr>
           <w:i/>
           <w:sz w:val="18"/>
         </w:rPr>
         <w:t>Carrito de compra con productos seleccionados</w:t>
-      </w:r>
-    </w:p>
-    <w:p>
-      <w:pPr>
-        <w:ind w:left="454"/>
-        <w:shd w:fill="E8F4FD" w:val="clear"/>
-      </w:pPr>
-      <w:r>
-        <w:rPr>
-          <w:i/>
-          <w:sz w:val="20"/>
-        </w:rPr>
-        <w:t xml:space="preserve">🎥 </w:t>
-      </w:r>
-      <w:r>
-        <w:rPr>
-          <w:i/>
-          <w:sz w:val="20"/>
-        </w:rPr>
-        <w:t>Opcionalmente, un video corto de screencast recorriendo todo el flujo de compra.</w:t>
-      </w:r>
-    </w:p>
-    <w:p>
-      <w:pPr>
-        <w:spacing w:before="120" w:after="120"/>
-      </w:pPr>
-      <w:r>
-        <w:rPr>
-          <w:color w:val="CCCCCC"/>
-          <w:sz w:val="16"/>
-        </w:rPr>
-        <w:t>────────────────────────────────────────────────────────────</w:t>
       </w:r>
     </w:p>
     <w:p>

</xml_diff>

<commit_message>
Revert "Limpieza de 43 documentos: eliminados 184 separadores y 545 parrafos vacios"
This reverts commit 287f63cfc2ec0b4b34a9977f79cb61c1d168ac94.
</commit_message>
<xml_diff>
--- a/Documentos/Bases de Datos/001-Proyecto tienda online.docx
+++ b/Documentos/Bases de Datos/001-Proyecto tienda online.docx
@@ -8,6 +8,47 @@
       </w:pPr>
       <w:r>
         <w:t>Tienda Online DAM — Proyecto de Bases de Datos</w:t>
+      </w:r>
+    </w:p>
+    <w:p>
+      <w:pPr>
+        <w:shd w:fill="FFF3CD" w:val="clear"/>
+        <w:spacing w:before="80" w:after="80"/>
+        <w:jc w:val="center"/>
+      </w:pPr>
+      <w:r>
+        <w:drawing>
+          <wp:inline xmlns:a="http://schemas.openxmlformats.org/drawingml/2006/main" xmlns:pic="http://schemas.openxmlformats.org/drawingml/2006/picture">
+            <wp:extent cx="5486400" cy="3857625"/>
+            <wp:docPr id="2" name="Picture 2"/>
+            <wp:cNvGraphicFramePr>
+              <a:graphicFrameLocks noChangeAspect="1"/>
+            </wp:cNvGraphicFramePr>
+            <a:graphic>
+              <a:graphicData uri="http://schemas.openxmlformats.org/drawingml/2006/picture">
+                <pic:pic>
+                  <pic:nvPicPr>
+                    <pic:cNvPr id="0" name="Bases_de_Datos_001-Proyecto_tienda_online.png"/>
+                    <pic:cNvPicPr/>
+                  </pic:nvPicPr>
+                  <pic:blipFill>
+                    <a:blip r:embed="rId9"/>
+                    <a:stretch>
+                      <a:fillRect/>
+                    </a:stretch>
+                  </pic:blipFill>
+                  <pic:spPr>
+                    <a:xfrm>
+                      <a:off x="0" y="0"/>
+                      <a:ext cx="5486400" cy="3857625"/>
+                    </a:xfrm>
+                    <a:prstGeom prst="rect"/>
+                  </pic:spPr>
+                </pic:pic>
+              </a:graphicData>
+            </a:graphic>
+          </wp:inline>
+        </w:drawing>
       </w:r>
     </w:p>
     <w:p>
@@ -49,6 +90,18 @@
     </w:p>
     <w:p>
       <w:pPr>
+        <w:spacing w:before="120" w:after="120"/>
+      </w:pPr>
+      <w:r>
+        <w:rPr>
+          <w:color w:val="CCCCCC"/>
+          <w:sz w:val="16"/>
+        </w:rPr>
+        <w:t>────────────────────────────────────────────────────────────</w:t>
+      </w:r>
+    </w:p>
+    <w:p>
+      <w:pPr>
         <w:pStyle w:val="Heading2"/>
       </w:pPr>
       <w:r>
@@ -56,8 +109,61 @@
       </w:r>
     </w:p>
     <w:p>
+      <w:pPr>
+        <w:shd w:fill="FFF3CD" w:val="clear"/>
+        <w:spacing w:before="80" w:after="80"/>
+        <w:jc w:val="center"/>
+      </w:pPr>
+      <w:r>
+        <w:drawing>
+          <wp:inline xmlns:a="http://schemas.openxmlformats.org/drawingml/2006/main" xmlns:pic="http://schemas.openxmlformats.org/drawingml/2006/picture">
+            <wp:extent cx="5486400" cy="3857625"/>
+            <wp:docPr id="1" name="Picture 1"/>
+            <wp:cNvGraphicFramePr>
+              <a:graphicFrameLocks noChangeAspect="1"/>
+            </wp:cNvGraphicFramePr>
+            <a:graphic>
+              <a:graphicData uri="http://schemas.openxmlformats.org/drawingml/2006/picture">
+                <pic:pic>
+                  <pic:nvPicPr>
+                    <pic:cNvPr id="0" name="Bases_de_Datos_001-Proyecto_tienda_online.png"/>
+                    <pic:cNvPicPr/>
+                  </pic:nvPicPr>
+                  <pic:blipFill>
+                    <a:blip r:embed="rId9"/>
+                    <a:stretch>
+                      <a:fillRect/>
+                    </a:stretch>
+                  </pic:blipFill>
+                  <pic:spPr>
+                    <a:xfrm>
+                      <a:off x="0" y="0"/>
+                      <a:ext cx="5486400" cy="3857625"/>
+                    </a:xfrm>
+                    <a:prstGeom prst="rect"/>
+                  </pic:spPr>
+                </pic:pic>
+              </a:graphicData>
+            </a:graphic>
+          </wp:inline>
+        </w:drawing>
+      </w:r>
+    </w:p>
+    <w:p>
       <w:r>
         <w:t>Tienda Online DAM es una aplicación web de comercio electrónico desarrollada de forma incremental a lo largo de 9 fases, desde una página estática hasta una tienda funcional con catálogo dinámico, carrito de compra con sesiones PHP y persistencia de pedidos en MySQL. El proyecto demuestra cómo integrar front-end (HTML/CSS) con back-end (PHP/MySQL) para construir un flujo completo de compra: el usuario navega el catálogo, consulta los detalles de un producto, lo añade al carrito, introduce sus datos de envío y finaliza el pedido, que queda registrado en la base de datos.</w:t>
+      </w:r>
+    </w:p>
+    <w:p>
+      <w:pPr>
+        <w:spacing w:before="120" w:after="120"/>
+      </w:pPr>
+      <w:r>
+        <w:rPr>
+          <w:color w:val="CCCCCC"/>
+          <w:sz w:val="16"/>
+        </w:rPr>
+        <w:t>────────────────────────────────────────────────────────────</w:t>
       </w:r>
     </w:p>
     <w:p>
@@ -567,11 +673,89 @@
         <w:jc w:val="center"/>
       </w:pPr>
       <w:r>
+        <w:drawing>
+          <wp:inline xmlns:a="http://schemas.openxmlformats.org/drawingml/2006/main" xmlns:pic="http://schemas.openxmlformats.org/drawingml/2006/picture">
+            <wp:extent cx="5486400" cy="3857625"/>
+            <wp:docPr id="26" name="Picture 26"/>
+            <wp:cNvGraphicFramePr>
+              <a:graphicFrameLocks noChangeAspect="1"/>
+            </wp:cNvGraphicFramePr>
+            <a:graphic>
+              <a:graphicData uri="http://schemas.openxmlformats.org/drawingml/2006/picture">
+                <pic:pic>
+                  <pic:nvPicPr>
+                    <pic:cNvPr id="0" name="bd001_catalogo.png"/>
+                    <pic:cNvPicPr/>
+                  </pic:nvPicPr>
+                  <pic:blipFill>
+                    <a:blip r:embed="rId12"/>
+                    <a:stretch>
+                      <a:fillRect/>
+                    </a:stretch>
+                  </pic:blipFill>
+                  <pic:spPr>
+                    <a:xfrm>
+                      <a:off x="0" y="0"/>
+                      <a:ext cx="5486400" cy="3857625"/>
+                    </a:xfrm>
+                    <a:prstGeom prst="rect"/>
+                  </pic:spPr>
+                </pic:pic>
+              </a:graphicData>
+            </a:graphic>
+          </wp:inline>
+        </w:drawing>
+      </w:r>
+    </w:p>
+    <w:p>
+      <w:pPr>
+        <w:jc w:val="center"/>
+      </w:pPr>
+      <w:r>
         <w:rPr>
           <w:i/>
           <w:sz w:val="18"/>
         </w:rPr>
         <w:t>Catalogo de productos de la tienda online</w:t>
+      </w:r>
+    </w:p>
+    <w:p>
+      <w:pPr>
+        <w:jc w:val="center"/>
+      </w:pPr>
+      <w:r>
+        <w:drawing>
+          <wp:inline xmlns:a="http://schemas.openxmlformats.org/drawingml/2006/main" xmlns:pic="http://schemas.openxmlformats.org/drawingml/2006/picture">
+            <wp:extent cx="5486400" cy="3857625"/>
+            <wp:docPr id="25" name="Picture 25"/>
+            <wp:cNvGraphicFramePr>
+              <a:graphicFrameLocks noChangeAspect="1"/>
+            </wp:cNvGraphicFramePr>
+            <a:graphic>
+              <a:graphicData uri="http://schemas.openxmlformats.org/drawingml/2006/picture">
+                <pic:pic>
+                  <pic:nvPicPr>
+                    <pic:cNvPr id="0" name="bd001_producto.png"/>
+                    <pic:cNvPicPr/>
+                  </pic:nvPicPr>
+                  <pic:blipFill>
+                    <a:blip r:embed="rId11"/>
+                    <a:stretch>
+                      <a:fillRect/>
+                    </a:stretch>
+                  </pic:blipFill>
+                  <pic:spPr>
+                    <a:xfrm>
+                      <a:off x="0" y="0"/>
+                      <a:ext cx="5486400" cy="3857625"/>
+                    </a:xfrm>
+                    <a:prstGeom prst="rect"/>
+                  </pic:spPr>
+                </pic:pic>
+              </a:graphicData>
+            </a:graphic>
+          </wp:inline>
+        </w:drawing>
       </w:r>
     </w:p>
     <w:p>
@@ -591,11 +775,62 @@
         <w:jc w:val="center"/>
       </w:pPr>
       <w:r>
+        <w:drawing>
+          <wp:inline xmlns:a="http://schemas.openxmlformats.org/drawingml/2006/main" xmlns:pic="http://schemas.openxmlformats.org/drawingml/2006/picture">
+            <wp:extent cx="5486400" cy="3857625"/>
+            <wp:docPr id="24" name="Picture 24"/>
+            <wp:cNvGraphicFramePr>
+              <a:graphicFrameLocks noChangeAspect="1"/>
+            </wp:cNvGraphicFramePr>
+            <a:graphic>
+              <a:graphicData uri="http://schemas.openxmlformats.org/drawingml/2006/picture">
+                <pic:pic>
+                  <pic:nvPicPr>
+                    <pic:cNvPr id="0" name="bd001_carrito.png"/>
+                    <pic:cNvPicPr/>
+                  </pic:nvPicPr>
+                  <pic:blipFill>
+                    <a:blip r:embed="rId10"/>
+                    <a:stretch>
+                      <a:fillRect/>
+                    </a:stretch>
+                  </pic:blipFill>
+                  <pic:spPr>
+                    <a:xfrm>
+                      <a:off x="0" y="0"/>
+                      <a:ext cx="5486400" cy="3857625"/>
+                    </a:xfrm>
+                    <a:prstGeom prst="rect"/>
+                  </pic:spPr>
+                </pic:pic>
+              </a:graphicData>
+            </a:graphic>
+          </wp:inline>
+        </w:drawing>
+      </w:r>
+    </w:p>
+    <w:p>
+      <w:pPr>
+        <w:jc w:val="center"/>
+      </w:pPr>
+      <w:r>
         <w:rPr>
           <w:i/>
           <w:sz w:val="18"/>
         </w:rPr>
         <w:t>Carrito de compra con productos seleccionados</w:t>
+      </w:r>
+    </w:p>
+    <w:p>
+      <w:pPr>
+        <w:spacing w:before="120" w:after="120"/>
+      </w:pPr>
+      <w:r>
+        <w:rPr>
+          <w:color w:val="CCCCCC"/>
+          <w:sz w:val="16"/>
+        </w:rPr>
+        <w:t>────────────────────────────────────────────────────────────</w:t>
       </w:r>
     </w:p>
     <w:p>
@@ -934,11 +1169,89 @@
         <w:jc w:val="center"/>
       </w:pPr>
       <w:r>
+        <w:drawing>
+          <wp:inline xmlns:a="http://schemas.openxmlformats.org/drawingml/2006/main" xmlns:pic="http://schemas.openxmlformats.org/drawingml/2006/picture">
+            <wp:extent cx="5486400" cy="3857625"/>
+            <wp:docPr id="23" name="Picture 23"/>
+            <wp:cNvGraphicFramePr>
+              <a:graphicFrameLocks noChangeAspect="1"/>
+            </wp:cNvGraphicFramePr>
+            <a:graphic>
+              <a:graphicData uri="http://schemas.openxmlformats.org/drawingml/2006/picture">
+                <pic:pic>
+                  <pic:nvPicPr>
+                    <pic:cNvPr id="0" name="bd001_catalogo.png"/>
+                    <pic:cNvPicPr/>
+                  </pic:nvPicPr>
+                  <pic:blipFill>
+                    <a:blip r:embed="rId12"/>
+                    <a:stretch>
+                      <a:fillRect/>
+                    </a:stretch>
+                  </pic:blipFill>
+                  <pic:spPr>
+                    <a:xfrm>
+                      <a:off x="0" y="0"/>
+                      <a:ext cx="5486400" cy="3857625"/>
+                    </a:xfrm>
+                    <a:prstGeom prst="rect"/>
+                  </pic:spPr>
+                </pic:pic>
+              </a:graphicData>
+            </a:graphic>
+          </wp:inline>
+        </w:drawing>
+      </w:r>
+    </w:p>
+    <w:p>
+      <w:pPr>
+        <w:jc w:val="center"/>
+      </w:pPr>
+      <w:r>
         <w:rPr>
           <w:i/>
           <w:sz w:val="18"/>
         </w:rPr>
         <w:t>Catalogo de productos de la tienda online</w:t>
+      </w:r>
+    </w:p>
+    <w:p>
+      <w:pPr>
+        <w:jc w:val="center"/>
+      </w:pPr>
+      <w:r>
+        <w:drawing>
+          <wp:inline xmlns:a="http://schemas.openxmlformats.org/drawingml/2006/main" xmlns:pic="http://schemas.openxmlformats.org/drawingml/2006/picture">
+            <wp:extent cx="5486400" cy="3857625"/>
+            <wp:docPr id="22" name="Picture 22"/>
+            <wp:cNvGraphicFramePr>
+              <a:graphicFrameLocks noChangeAspect="1"/>
+            </wp:cNvGraphicFramePr>
+            <a:graphic>
+              <a:graphicData uri="http://schemas.openxmlformats.org/drawingml/2006/picture">
+                <pic:pic>
+                  <pic:nvPicPr>
+                    <pic:cNvPr id="0" name="bd001_producto.png"/>
+                    <pic:cNvPicPr/>
+                  </pic:nvPicPr>
+                  <pic:blipFill>
+                    <a:blip r:embed="rId11"/>
+                    <a:stretch>
+                      <a:fillRect/>
+                    </a:stretch>
+                  </pic:blipFill>
+                  <pic:spPr>
+                    <a:xfrm>
+                      <a:off x="0" y="0"/>
+                      <a:ext cx="5486400" cy="3857625"/>
+                    </a:xfrm>
+                    <a:prstGeom prst="rect"/>
+                  </pic:spPr>
+                </pic:pic>
+              </a:graphicData>
+            </a:graphic>
+          </wp:inline>
+        </w:drawing>
       </w:r>
     </w:p>
     <w:p>
@@ -958,11 +1271,62 @@
         <w:jc w:val="center"/>
       </w:pPr>
       <w:r>
+        <w:drawing>
+          <wp:inline xmlns:a="http://schemas.openxmlformats.org/drawingml/2006/main" xmlns:pic="http://schemas.openxmlformats.org/drawingml/2006/picture">
+            <wp:extent cx="5486400" cy="3857625"/>
+            <wp:docPr id="21" name="Picture 21"/>
+            <wp:cNvGraphicFramePr>
+              <a:graphicFrameLocks noChangeAspect="1"/>
+            </wp:cNvGraphicFramePr>
+            <a:graphic>
+              <a:graphicData uri="http://schemas.openxmlformats.org/drawingml/2006/picture">
+                <pic:pic>
+                  <pic:nvPicPr>
+                    <pic:cNvPr id="0" name="bd001_carrito.png"/>
+                    <pic:cNvPicPr/>
+                  </pic:nvPicPr>
+                  <pic:blipFill>
+                    <a:blip r:embed="rId10"/>
+                    <a:stretch>
+                      <a:fillRect/>
+                    </a:stretch>
+                  </pic:blipFill>
+                  <pic:spPr>
+                    <a:xfrm>
+                      <a:off x="0" y="0"/>
+                      <a:ext cx="5486400" cy="3857625"/>
+                    </a:xfrm>
+                    <a:prstGeom prst="rect"/>
+                  </pic:spPr>
+                </pic:pic>
+              </a:graphicData>
+            </a:graphic>
+          </wp:inline>
+        </w:drawing>
+      </w:r>
+    </w:p>
+    <w:p>
+      <w:pPr>
+        <w:jc w:val="center"/>
+      </w:pPr>
+      <w:r>
         <w:rPr>
           <w:i/>
           <w:sz w:val="18"/>
         </w:rPr>
         <w:t>Carrito de compra con productos seleccionados</w:t>
+      </w:r>
+    </w:p>
+    <w:p>
+      <w:pPr>
+        <w:spacing w:before="120" w:after="120"/>
+      </w:pPr>
+      <w:r>
+        <w:rPr>
+          <w:color w:val="CCCCCC"/>
+          <w:sz w:val="16"/>
+        </w:rPr>
+        <w:t>────────────────────────────────────────────────────────────</w:t>
       </w:r>
     </w:p>
     <w:p>
@@ -1390,11 +1754,89 @@
         <w:jc w:val="center"/>
       </w:pPr>
       <w:r>
+        <w:drawing>
+          <wp:inline xmlns:a="http://schemas.openxmlformats.org/drawingml/2006/main" xmlns:pic="http://schemas.openxmlformats.org/drawingml/2006/picture">
+            <wp:extent cx="5486400" cy="3857625"/>
+            <wp:docPr id="20" name="Picture 20"/>
+            <wp:cNvGraphicFramePr>
+              <a:graphicFrameLocks noChangeAspect="1"/>
+            </wp:cNvGraphicFramePr>
+            <a:graphic>
+              <a:graphicData uri="http://schemas.openxmlformats.org/drawingml/2006/picture">
+                <pic:pic>
+                  <pic:nvPicPr>
+                    <pic:cNvPr id="0" name="bd001_catalogo.png"/>
+                    <pic:cNvPicPr/>
+                  </pic:nvPicPr>
+                  <pic:blipFill>
+                    <a:blip r:embed="rId12"/>
+                    <a:stretch>
+                      <a:fillRect/>
+                    </a:stretch>
+                  </pic:blipFill>
+                  <pic:spPr>
+                    <a:xfrm>
+                      <a:off x="0" y="0"/>
+                      <a:ext cx="5486400" cy="3857625"/>
+                    </a:xfrm>
+                    <a:prstGeom prst="rect"/>
+                  </pic:spPr>
+                </pic:pic>
+              </a:graphicData>
+            </a:graphic>
+          </wp:inline>
+        </w:drawing>
+      </w:r>
+    </w:p>
+    <w:p>
+      <w:pPr>
+        <w:jc w:val="center"/>
+      </w:pPr>
+      <w:r>
         <w:rPr>
           <w:i/>
           <w:sz w:val="18"/>
         </w:rPr>
         <w:t>Catalogo de productos de la tienda online</w:t>
+      </w:r>
+    </w:p>
+    <w:p>
+      <w:pPr>
+        <w:jc w:val="center"/>
+      </w:pPr>
+      <w:r>
+        <w:drawing>
+          <wp:inline xmlns:a="http://schemas.openxmlformats.org/drawingml/2006/main" xmlns:pic="http://schemas.openxmlformats.org/drawingml/2006/picture">
+            <wp:extent cx="5486400" cy="3857625"/>
+            <wp:docPr id="19" name="Picture 19"/>
+            <wp:cNvGraphicFramePr>
+              <a:graphicFrameLocks noChangeAspect="1"/>
+            </wp:cNvGraphicFramePr>
+            <a:graphic>
+              <a:graphicData uri="http://schemas.openxmlformats.org/drawingml/2006/picture">
+                <pic:pic>
+                  <pic:nvPicPr>
+                    <pic:cNvPr id="0" name="bd001_producto.png"/>
+                    <pic:cNvPicPr/>
+                  </pic:nvPicPr>
+                  <pic:blipFill>
+                    <a:blip r:embed="rId11"/>
+                    <a:stretch>
+                      <a:fillRect/>
+                    </a:stretch>
+                  </pic:blipFill>
+                  <pic:spPr>
+                    <a:xfrm>
+                      <a:off x="0" y="0"/>
+                      <a:ext cx="5486400" cy="3857625"/>
+                    </a:xfrm>
+                    <a:prstGeom prst="rect"/>
+                  </pic:spPr>
+                </pic:pic>
+              </a:graphicData>
+            </a:graphic>
+          </wp:inline>
+        </w:drawing>
       </w:r>
     </w:p>
     <w:p>
@@ -1414,11 +1856,62 @@
         <w:jc w:val="center"/>
       </w:pPr>
       <w:r>
+        <w:drawing>
+          <wp:inline xmlns:a="http://schemas.openxmlformats.org/drawingml/2006/main" xmlns:pic="http://schemas.openxmlformats.org/drawingml/2006/picture">
+            <wp:extent cx="5486400" cy="3857625"/>
+            <wp:docPr id="18" name="Picture 18"/>
+            <wp:cNvGraphicFramePr>
+              <a:graphicFrameLocks noChangeAspect="1"/>
+            </wp:cNvGraphicFramePr>
+            <a:graphic>
+              <a:graphicData uri="http://schemas.openxmlformats.org/drawingml/2006/picture">
+                <pic:pic>
+                  <pic:nvPicPr>
+                    <pic:cNvPr id="0" name="bd001_carrito.png"/>
+                    <pic:cNvPicPr/>
+                  </pic:nvPicPr>
+                  <pic:blipFill>
+                    <a:blip r:embed="rId10"/>
+                    <a:stretch>
+                      <a:fillRect/>
+                    </a:stretch>
+                  </pic:blipFill>
+                  <pic:spPr>
+                    <a:xfrm>
+                      <a:off x="0" y="0"/>
+                      <a:ext cx="5486400" cy="3857625"/>
+                    </a:xfrm>
+                    <a:prstGeom prst="rect"/>
+                  </pic:spPr>
+                </pic:pic>
+              </a:graphicData>
+            </a:graphic>
+          </wp:inline>
+        </w:drawing>
+      </w:r>
+    </w:p>
+    <w:p>
+      <w:pPr>
+        <w:jc w:val="center"/>
+      </w:pPr>
+      <w:r>
         <w:rPr>
           <w:i/>
           <w:sz w:val="18"/>
         </w:rPr>
         <w:t>Carrito de compra con productos seleccionados</w:t>
+      </w:r>
+    </w:p>
+    <w:p>
+      <w:pPr>
+        <w:spacing w:before="120" w:after="120"/>
+      </w:pPr>
+      <w:r>
+        <w:rPr>
+          <w:color w:val="CCCCCC"/>
+          <w:sz w:val="16"/>
+        </w:rPr>
+        <w:t>────────────────────────────────────────────────────────────</w:t>
       </w:r>
     </w:p>
     <w:p>
@@ -1858,11 +2351,89 @@
         <w:jc w:val="center"/>
       </w:pPr>
       <w:r>
+        <w:drawing>
+          <wp:inline xmlns:a="http://schemas.openxmlformats.org/drawingml/2006/main" xmlns:pic="http://schemas.openxmlformats.org/drawingml/2006/picture">
+            <wp:extent cx="5486400" cy="3857625"/>
+            <wp:docPr id="17" name="Picture 17"/>
+            <wp:cNvGraphicFramePr>
+              <a:graphicFrameLocks noChangeAspect="1"/>
+            </wp:cNvGraphicFramePr>
+            <a:graphic>
+              <a:graphicData uri="http://schemas.openxmlformats.org/drawingml/2006/picture">
+                <pic:pic>
+                  <pic:nvPicPr>
+                    <pic:cNvPr id="0" name="bd001_catalogo.png"/>
+                    <pic:cNvPicPr/>
+                  </pic:nvPicPr>
+                  <pic:blipFill>
+                    <a:blip r:embed="rId12"/>
+                    <a:stretch>
+                      <a:fillRect/>
+                    </a:stretch>
+                  </pic:blipFill>
+                  <pic:spPr>
+                    <a:xfrm>
+                      <a:off x="0" y="0"/>
+                      <a:ext cx="5486400" cy="3857625"/>
+                    </a:xfrm>
+                    <a:prstGeom prst="rect"/>
+                  </pic:spPr>
+                </pic:pic>
+              </a:graphicData>
+            </a:graphic>
+          </wp:inline>
+        </w:drawing>
+      </w:r>
+    </w:p>
+    <w:p>
+      <w:pPr>
+        <w:jc w:val="center"/>
+      </w:pPr>
+      <w:r>
         <w:rPr>
           <w:i/>
           <w:sz w:val="18"/>
         </w:rPr>
         <w:t>Catalogo de productos de la tienda online</w:t>
+      </w:r>
+    </w:p>
+    <w:p>
+      <w:pPr>
+        <w:jc w:val="center"/>
+      </w:pPr>
+      <w:r>
+        <w:drawing>
+          <wp:inline xmlns:a="http://schemas.openxmlformats.org/drawingml/2006/main" xmlns:pic="http://schemas.openxmlformats.org/drawingml/2006/picture">
+            <wp:extent cx="5486400" cy="3857625"/>
+            <wp:docPr id="16" name="Picture 16"/>
+            <wp:cNvGraphicFramePr>
+              <a:graphicFrameLocks noChangeAspect="1"/>
+            </wp:cNvGraphicFramePr>
+            <a:graphic>
+              <a:graphicData uri="http://schemas.openxmlformats.org/drawingml/2006/picture">
+                <pic:pic>
+                  <pic:nvPicPr>
+                    <pic:cNvPr id="0" name="bd001_producto.png"/>
+                    <pic:cNvPicPr/>
+                  </pic:nvPicPr>
+                  <pic:blipFill>
+                    <a:blip r:embed="rId11"/>
+                    <a:stretch>
+                      <a:fillRect/>
+                    </a:stretch>
+                  </pic:blipFill>
+                  <pic:spPr>
+                    <a:xfrm>
+                      <a:off x="0" y="0"/>
+                      <a:ext cx="5486400" cy="3857625"/>
+                    </a:xfrm>
+                    <a:prstGeom prst="rect"/>
+                  </pic:spPr>
+                </pic:pic>
+              </a:graphicData>
+            </a:graphic>
+          </wp:inline>
+        </w:drawing>
       </w:r>
     </w:p>
     <w:p>
@@ -1882,11 +2453,62 @@
         <w:jc w:val="center"/>
       </w:pPr>
       <w:r>
+        <w:drawing>
+          <wp:inline xmlns:a="http://schemas.openxmlformats.org/drawingml/2006/main" xmlns:pic="http://schemas.openxmlformats.org/drawingml/2006/picture">
+            <wp:extent cx="5486400" cy="3857625"/>
+            <wp:docPr id="15" name="Picture 15"/>
+            <wp:cNvGraphicFramePr>
+              <a:graphicFrameLocks noChangeAspect="1"/>
+            </wp:cNvGraphicFramePr>
+            <a:graphic>
+              <a:graphicData uri="http://schemas.openxmlformats.org/drawingml/2006/picture">
+                <pic:pic>
+                  <pic:nvPicPr>
+                    <pic:cNvPr id="0" name="bd001_carrito.png"/>
+                    <pic:cNvPicPr/>
+                  </pic:nvPicPr>
+                  <pic:blipFill>
+                    <a:blip r:embed="rId10"/>
+                    <a:stretch>
+                      <a:fillRect/>
+                    </a:stretch>
+                  </pic:blipFill>
+                  <pic:spPr>
+                    <a:xfrm>
+                      <a:off x="0" y="0"/>
+                      <a:ext cx="5486400" cy="3857625"/>
+                    </a:xfrm>
+                    <a:prstGeom prst="rect"/>
+                  </pic:spPr>
+                </pic:pic>
+              </a:graphicData>
+            </a:graphic>
+          </wp:inline>
+        </w:drawing>
+      </w:r>
+    </w:p>
+    <w:p>
+      <w:pPr>
+        <w:jc w:val="center"/>
+      </w:pPr>
+      <w:r>
         <w:rPr>
           <w:i/>
           <w:sz w:val="18"/>
         </w:rPr>
         <w:t>Carrito de compra con productos seleccionados</w:t>
+      </w:r>
+    </w:p>
+    <w:p>
+      <w:pPr>
+        <w:spacing w:before="120" w:after="120"/>
+      </w:pPr>
+      <w:r>
+        <w:rPr>
+          <w:color w:val="CCCCCC"/>
+          <w:sz w:val="16"/>
+        </w:rPr>
+        <w:t>────────────────────────────────────────────────────────────</w:t>
       </w:r>
     </w:p>
     <w:p>
@@ -2485,11 +3107,89 @@
         <w:jc w:val="center"/>
       </w:pPr>
       <w:r>
+        <w:drawing>
+          <wp:inline xmlns:a="http://schemas.openxmlformats.org/drawingml/2006/main" xmlns:pic="http://schemas.openxmlformats.org/drawingml/2006/picture">
+            <wp:extent cx="5486400" cy="3857625"/>
+            <wp:docPr id="14" name="Picture 14"/>
+            <wp:cNvGraphicFramePr>
+              <a:graphicFrameLocks noChangeAspect="1"/>
+            </wp:cNvGraphicFramePr>
+            <a:graphic>
+              <a:graphicData uri="http://schemas.openxmlformats.org/drawingml/2006/picture">
+                <pic:pic>
+                  <pic:nvPicPr>
+                    <pic:cNvPr id="0" name="bd001_catalogo.png"/>
+                    <pic:cNvPicPr/>
+                  </pic:nvPicPr>
+                  <pic:blipFill>
+                    <a:blip r:embed="rId12"/>
+                    <a:stretch>
+                      <a:fillRect/>
+                    </a:stretch>
+                  </pic:blipFill>
+                  <pic:spPr>
+                    <a:xfrm>
+                      <a:off x="0" y="0"/>
+                      <a:ext cx="5486400" cy="3857625"/>
+                    </a:xfrm>
+                    <a:prstGeom prst="rect"/>
+                  </pic:spPr>
+                </pic:pic>
+              </a:graphicData>
+            </a:graphic>
+          </wp:inline>
+        </w:drawing>
+      </w:r>
+    </w:p>
+    <w:p>
+      <w:pPr>
+        <w:jc w:val="center"/>
+      </w:pPr>
+      <w:r>
         <w:rPr>
           <w:i/>
           <w:sz w:val="18"/>
         </w:rPr>
         <w:t>Catalogo de productos de la tienda online</w:t>
+      </w:r>
+    </w:p>
+    <w:p>
+      <w:pPr>
+        <w:jc w:val="center"/>
+      </w:pPr>
+      <w:r>
+        <w:drawing>
+          <wp:inline xmlns:a="http://schemas.openxmlformats.org/drawingml/2006/main" xmlns:pic="http://schemas.openxmlformats.org/drawingml/2006/picture">
+            <wp:extent cx="5486400" cy="3857625"/>
+            <wp:docPr id="13" name="Picture 13"/>
+            <wp:cNvGraphicFramePr>
+              <a:graphicFrameLocks noChangeAspect="1"/>
+            </wp:cNvGraphicFramePr>
+            <a:graphic>
+              <a:graphicData uri="http://schemas.openxmlformats.org/drawingml/2006/picture">
+                <pic:pic>
+                  <pic:nvPicPr>
+                    <pic:cNvPr id="0" name="bd001_producto.png"/>
+                    <pic:cNvPicPr/>
+                  </pic:nvPicPr>
+                  <pic:blipFill>
+                    <a:blip r:embed="rId11"/>
+                    <a:stretch>
+                      <a:fillRect/>
+                    </a:stretch>
+                  </pic:blipFill>
+                  <pic:spPr>
+                    <a:xfrm>
+                      <a:off x="0" y="0"/>
+                      <a:ext cx="5486400" cy="3857625"/>
+                    </a:xfrm>
+                    <a:prstGeom prst="rect"/>
+                  </pic:spPr>
+                </pic:pic>
+              </a:graphicData>
+            </a:graphic>
+          </wp:inline>
+        </w:drawing>
       </w:r>
     </w:p>
     <w:p>
@@ -2509,11 +3209,62 @@
         <w:jc w:val="center"/>
       </w:pPr>
       <w:r>
+        <w:drawing>
+          <wp:inline xmlns:a="http://schemas.openxmlformats.org/drawingml/2006/main" xmlns:pic="http://schemas.openxmlformats.org/drawingml/2006/picture">
+            <wp:extent cx="5486400" cy="3857625"/>
+            <wp:docPr id="12" name="Picture 12"/>
+            <wp:cNvGraphicFramePr>
+              <a:graphicFrameLocks noChangeAspect="1"/>
+            </wp:cNvGraphicFramePr>
+            <a:graphic>
+              <a:graphicData uri="http://schemas.openxmlformats.org/drawingml/2006/picture">
+                <pic:pic>
+                  <pic:nvPicPr>
+                    <pic:cNvPr id="0" name="bd001_carrito.png"/>
+                    <pic:cNvPicPr/>
+                  </pic:nvPicPr>
+                  <pic:blipFill>
+                    <a:blip r:embed="rId10"/>
+                    <a:stretch>
+                      <a:fillRect/>
+                    </a:stretch>
+                  </pic:blipFill>
+                  <pic:spPr>
+                    <a:xfrm>
+                      <a:off x="0" y="0"/>
+                      <a:ext cx="5486400" cy="3857625"/>
+                    </a:xfrm>
+                    <a:prstGeom prst="rect"/>
+                  </pic:spPr>
+                </pic:pic>
+              </a:graphicData>
+            </a:graphic>
+          </wp:inline>
+        </w:drawing>
+      </w:r>
+    </w:p>
+    <w:p>
+      <w:pPr>
+        <w:jc w:val="center"/>
+      </w:pPr>
+      <w:r>
         <w:rPr>
           <w:i/>
           <w:sz w:val="18"/>
         </w:rPr>
         <w:t>Carrito de compra con productos seleccionados</w:t>
+      </w:r>
+    </w:p>
+    <w:p>
+      <w:pPr>
+        <w:spacing w:before="120" w:after="120"/>
+      </w:pPr>
+      <w:r>
+        <w:rPr>
+          <w:color w:val="CCCCCC"/>
+          <w:sz w:val="16"/>
+        </w:rPr>
+        <w:t>────────────────────────────────────────────────────────────</w:t>
       </w:r>
     </w:p>
     <w:p>
@@ -2898,11 +3649,89 @@
         <w:jc w:val="center"/>
       </w:pPr>
       <w:r>
+        <w:drawing>
+          <wp:inline xmlns:a="http://schemas.openxmlformats.org/drawingml/2006/main" xmlns:pic="http://schemas.openxmlformats.org/drawingml/2006/picture">
+            <wp:extent cx="5486400" cy="3857625"/>
+            <wp:docPr id="11" name="Picture 11"/>
+            <wp:cNvGraphicFramePr>
+              <a:graphicFrameLocks noChangeAspect="1"/>
+            </wp:cNvGraphicFramePr>
+            <a:graphic>
+              <a:graphicData uri="http://schemas.openxmlformats.org/drawingml/2006/picture">
+                <pic:pic>
+                  <pic:nvPicPr>
+                    <pic:cNvPr id="0" name="bd001_catalogo.png"/>
+                    <pic:cNvPicPr/>
+                  </pic:nvPicPr>
+                  <pic:blipFill>
+                    <a:blip r:embed="rId12"/>
+                    <a:stretch>
+                      <a:fillRect/>
+                    </a:stretch>
+                  </pic:blipFill>
+                  <pic:spPr>
+                    <a:xfrm>
+                      <a:off x="0" y="0"/>
+                      <a:ext cx="5486400" cy="3857625"/>
+                    </a:xfrm>
+                    <a:prstGeom prst="rect"/>
+                  </pic:spPr>
+                </pic:pic>
+              </a:graphicData>
+            </a:graphic>
+          </wp:inline>
+        </w:drawing>
+      </w:r>
+    </w:p>
+    <w:p>
+      <w:pPr>
+        <w:jc w:val="center"/>
+      </w:pPr>
+      <w:r>
         <w:rPr>
           <w:i/>
           <w:sz w:val="18"/>
         </w:rPr>
         <w:t>Catalogo de productos de la tienda online</w:t>
+      </w:r>
+    </w:p>
+    <w:p>
+      <w:pPr>
+        <w:jc w:val="center"/>
+      </w:pPr>
+      <w:r>
+        <w:drawing>
+          <wp:inline xmlns:a="http://schemas.openxmlformats.org/drawingml/2006/main" xmlns:pic="http://schemas.openxmlformats.org/drawingml/2006/picture">
+            <wp:extent cx="5486400" cy="3857625"/>
+            <wp:docPr id="10" name="Picture 10"/>
+            <wp:cNvGraphicFramePr>
+              <a:graphicFrameLocks noChangeAspect="1"/>
+            </wp:cNvGraphicFramePr>
+            <a:graphic>
+              <a:graphicData uri="http://schemas.openxmlformats.org/drawingml/2006/picture">
+                <pic:pic>
+                  <pic:nvPicPr>
+                    <pic:cNvPr id="0" name="bd001_producto.png"/>
+                    <pic:cNvPicPr/>
+                  </pic:nvPicPr>
+                  <pic:blipFill>
+                    <a:blip r:embed="rId11"/>
+                    <a:stretch>
+                      <a:fillRect/>
+                    </a:stretch>
+                  </pic:blipFill>
+                  <pic:spPr>
+                    <a:xfrm>
+                      <a:off x="0" y="0"/>
+                      <a:ext cx="5486400" cy="3857625"/>
+                    </a:xfrm>
+                    <a:prstGeom prst="rect"/>
+                  </pic:spPr>
+                </pic:pic>
+              </a:graphicData>
+            </a:graphic>
+          </wp:inline>
+        </w:drawing>
       </w:r>
     </w:p>
     <w:p>
@@ -2922,11 +3751,62 @@
         <w:jc w:val="center"/>
       </w:pPr>
       <w:r>
+        <w:drawing>
+          <wp:inline xmlns:a="http://schemas.openxmlformats.org/drawingml/2006/main" xmlns:pic="http://schemas.openxmlformats.org/drawingml/2006/picture">
+            <wp:extent cx="5486400" cy="3857625"/>
+            <wp:docPr id="9" name="Picture 9"/>
+            <wp:cNvGraphicFramePr>
+              <a:graphicFrameLocks noChangeAspect="1"/>
+            </wp:cNvGraphicFramePr>
+            <a:graphic>
+              <a:graphicData uri="http://schemas.openxmlformats.org/drawingml/2006/picture">
+                <pic:pic>
+                  <pic:nvPicPr>
+                    <pic:cNvPr id="0" name="bd001_carrito.png"/>
+                    <pic:cNvPicPr/>
+                  </pic:nvPicPr>
+                  <pic:blipFill>
+                    <a:blip r:embed="rId10"/>
+                    <a:stretch>
+                      <a:fillRect/>
+                    </a:stretch>
+                  </pic:blipFill>
+                  <pic:spPr>
+                    <a:xfrm>
+                      <a:off x="0" y="0"/>
+                      <a:ext cx="5486400" cy="3857625"/>
+                    </a:xfrm>
+                    <a:prstGeom prst="rect"/>
+                  </pic:spPr>
+                </pic:pic>
+              </a:graphicData>
+            </a:graphic>
+          </wp:inline>
+        </w:drawing>
+      </w:r>
+    </w:p>
+    <w:p>
+      <w:pPr>
+        <w:jc w:val="center"/>
+      </w:pPr>
+      <w:r>
         <w:rPr>
           <w:i/>
           <w:sz w:val="18"/>
         </w:rPr>
         <w:t>Carrito de compra con productos seleccionados</w:t>
+      </w:r>
+    </w:p>
+    <w:p>
+      <w:pPr>
+        <w:spacing w:before="120" w:after="120"/>
+      </w:pPr>
+      <w:r>
+        <w:rPr>
+          <w:color w:val="CCCCCC"/>
+          <w:sz w:val="16"/>
+        </w:rPr>
+        <w:t>────────────────────────────────────────────────────────────</w:t>
       </w:r>
     </w:p>
     <w:p>
@@ -3047,6 +3927,18 @@
     </w:tbl>
     <w:p>
       <w:pPr>
+        <w:spacing w:before="120" w:after="120"/>
+      </w:pPr>
+      <w:r>
+        <w:rPr>
+          <w:color w:val="CCCCCC"/>
+          <w:sz w:val="16"/>
+        </w:rPr>
+        <w:t>────────────────────────────────────────────────────────────</w:t>
+      </w:r>
+    </w:p>
+    <w:p>
+      <w:pPr>
         <w:pStyle w:val="Heading3"/>
       </w:pPr>
       <w:r>
@@ -3934,11 +4826,89 @@
         <w:jc w:val="center"/>
       </w:pPr>
       <w:r>
+        <w:drawing>
+          <wp:inline xmlns:a="http://schemas.openxmlformats.org/drawingml/2006/main" xmlns:pic="http://schemas.openxmlformats.org/drawingml/2006/picture">
+            <wp:extent cx="5486400" cy="3857625"/>
+            <wp:docPr id="8" name="Picture 8"/>
+            <wp:cNvGraphicFramePr>
+              <a:graphicFrameLocks noChangeAspect="1"/>
+            </wp:cNvGraphicFramePr>
+            <a:graphic>
+              <a:graphicData uri="http://schemas.openxmlformats.org/drawingml/2006/picture">
+                <pic:pic>
+                  <pic:nvPicPr>
+                    <pic:cNvPr id="0" name="bd001_catalogo.png"/>
+                    <pic:cNvPicPr/>
+                  </pic:nvPicPr>
+                  <pic:blipFill>
+                    <a:blip r:embed="rId12"/>
+                    <a:stretch>
+                      <a:fillRect/>
+                    </a:stretch>
+                  </pic:blipFill>
+                  <pic:spPr>
+                    <a:xfrm>
+                      <a:off x="0" y="0"/>
+                      <a:ext cx="5486400" cy="3857625"/>
+                    </a:xfrm>
+                    <a:prstGeom prst="rect"/>
+                  </pic:spPr>
+                </pic:pic>
+              </a:graphicData>
+            </a:graphic>
+          </wp:inline>
+        </w:drawing>
+      </w:r>
+    </w:p>
+    <w:p>
+      <w:pPr>
+        <w:jc w:val="center"/>
+      </w:pPr>
+      <w:r>
         <w:rPr>
           <w:i/>
           <w:sz w:val="18"/>
         </w:rPr>
         <w:t>Catalogo de productos de la tienda online</w:t>
+      </w:r>
+    </w:p>
+    <w:p>
+      <w:pPr>
+        <w:jc w:val="center"/>
+      </w:pPr>
+      <w:r>
+        <w:drawing>
+          <wp:inline xmlns:a="http://schemas.openxmlformats.org/drawingml/2006/main" xmlns:pic="http://schemas.openxmlformats.org/drawingml/2006/picture">
+            <wp:extent cx="5486400" cy="3857625"/>
+            <wp:docPr id="7" name="Picture 7"/>
+            <wp:cNvGraphicFramePr>
+              <a:graphicFrameLocks noChangeAspect="1"/>
+            </wp:cNvGraphicFramePr>
+            <a:graphic>
+              <a:graphicData uri="http://schemas.openxmlformats.org/drawingml/2006/picture">
+                <pic:pic>
+                  <pic:nvPicPr>
+                    <pic:cNvPr id="0" name="bd001_producto.png"/>
+                    <pic:cNvPicPr/>
+                  </pic:nvPicPr>
+                  <pic:blipFill>
+                    <a:blip r:embed="rId11"/>
+                    <a:stretch>
+                      <a:fillRect/>
+                    </a:stretch>
+                  </pic:blipFill>
+                  <pic:spPr>
+                    <a:xfrm>
+                      <a:off x="0" y="0"/>
+                      <a:ext cx="5486400" cy="3857625"/>
+                    </a:xfrm>
+                    <a:prstGeom prst="rect"/>
+                  </pic:spPr>
+                </pic:pic>
+              </a:graphicData>
+            </a:graphic>
+          </wp:inline>
+        </w:drawing>
       </w:r>
     </w:p>
     <w:p>
@@ -3958,11 +4928,62 @@
         <w:jc w:val="center"/>
       </w:pPr>
       <w:r>
+        <w:drawing>
+          <wp:inline xmlns:a="http://schemas.openxmlformats.org/drawingml/2006/main" xmlns:pic="http://schemas.openxmlformats.org/drawingml/2006/picture">
+            <wp:extent cx="5486400" cy="3857625"/>
+            <wp:docPr id="6" name="Picture 6"/>
+            <wp:cNvGraphicFramePr>
+              <a:graphicFrameLocks noChangeAspect="1"/>
+            </wp:cNvGraphicFramePr>
+            <a:graphic>
+              <a:graphicData uri="http://schemas.openxmlformats.org/drawingml/2006/picture">
+                <pic:pic>
+                  <pic:nvPicPr>
+                    <pic:cNvPr id="0" name="bd001_carrito.png"/>
+                    <pic:cNvPicPr/>
+                  </pic:nvPicPr>
+                  <pic:blipFill>
+                    <a:blip r:embed="rId10"/>
+                    <a:stretch>
+                      <a:fillRect/>
+                    </a:stretch>
+                  </pic:blipFill>
+                  <pic:spPr>
+                    <a:xfrm>
+                      <a:off x="0" y="0"/>
+                      <a:ext cx="5486400" cy="3857625"/>
+                    </a:xfrm>
+                    <a:prstGeom prst="rect"/>
+                  </pic:spPr>
+                </pic:pic>
+              </a:graphicData>
+            </a:graphic>
+          </wp:inline>
+        </w:drawing>
+      </w:r>
+    </w:p>
+    <w:p>
+      <w:pPr>
+        <w:jc w:val="center"/>
+      </w:pPr>
+      <w:r>
         <w:rPr>
           <w:i/>
           <w:sz w:val="18"/>
         </w:rPr>
         <w:t>Carrito de compra con productos seleccionados</w:t>
+      </w:r>
+    </w:p>
+    <w:p>
+      <w:pPr>
+        <w:spacing w:before="120" w:after="120"/>
+      </w:pPr>
+      <w:r>
+        <w:rPr>
+          <w:color w:val="CCCCCC"/>
+          <w:sz w:val="16"/>
+        </w:rPr>
+        <w:t>────────────────────────────────────────────────────────────</w:t>
       </w:r>
     </w:p>
     <w:p>
@@ -4003,11 +5024,89 @@
         <w:jc w:val="center"/>
       </w:pPr>
       <w:r>
+        <w:drawing>
+          <wp:inline xmlns:a="http://schemas.openxmlformats.org/drawingml/2006/main" xmlns:pic="http://schemas.openxmlformats.org/drawingml/2006/picture">
+            <wp:extent cx="5486400" cy="3857625"/>
+            <wp:docPr id="5" name="Picture 5"/>
+            <wp:cNvGraphicFramePr>
+              <a:graphicFrameLocks noChangeAspect="1"/>
+            </wp:cNvGraphicFramePr>
+            <a:graphic>
+              <a:graphicData uri="http://schemas.openxmlformats.org/drawingml/2006/picture">
+                <pic:pic>
+                  <pic:nvPicPr>
+                    <pic:cNvPr id="0" name="bd001_catalogo.png"/>
+                    <pic:cNvPicPr/>
+                  </pic:nvPicPr>
+                  <pic:blipFill>
+                    <a:blip r:embed="rId12"/>
+                    <a:stretch>
+                      <a:fillRect/>
+                    </a:stretch>
+                  </pic:blipFill>
+                  <pic:spPr>
+                    <a:xfrm>
+                      <a:off x="0" y="0"/>
+                      <a:ext cx="5486400" cy="3857625"/>
+                    </a:xfrm>
+                    <a:prstGeom prst="rect"/>
+                  </pic:spPr>
+                </pic:pic>
+              </a:graphicData>
+            </a:graphic>
+          </wp:inline>
+        </w:drawing>
+      </w:r>
+    </w:p>
+    <w:p>
+      <w:pPr>
+        <w:jc w:val="center"/>
+      </w:pPr>
+      <w:r>
         <w:rPr>
           <w:i/>
           <w:sz w:val="18"/>
         </w:rPr>
         <w:t>Catalogo de productos de la tienda online</w:t>
+      </w:r>
+    </w:p>
+    <w:p>
+      <w:pPr>
+        <w:jc w:val="center"/>
+      </w:pPr>
+      <w:r>
+        <w:drawing>
+          <wp:inline xmlns:a="http://schemas.openxmlformats.org/drawingml/2006/main" xmlns:pic="http://schemas.openxmlformats.org/drawingml/2006/picture">
+            <wp:extent cx="5486400" cy="3857625"/>
+            <wp:docPr id="4" name="Picture 4"/>
+            <wp:cNvGraphicFramePr>
+              <a:graphicFrameLocks noChangeAspect="1"/>
+            </wp:cNvGraphicFramePr>
+            <a:graphic>
+              <a:graphicData uri="http://schemas.openxmlformats.org/drawingml/2006/picture">
+                <pic:pic>
+                  <pic:nvPicPr>
+                    <pic:cNvPr id="0" name="bd001_producto.png"/>
+                    <pic:cNvPicPr/>
+                  </pic:nvPicPr>
+                  <pic:blipFill>
+                    <a:blip r:embed="rId11"/>
+                    <a:stretch>
+                      <a:fillRect/>
+                    </a:stretch>
+                  </pic:blipFill>
+                  <pic:spPr>
+                    <a:xfrm>
+                      <a:off x="0" y="0"/>
+                      <a:ext cx="5486400" cy="3857625"/>
+                    </a:xfrm>
+                    <a:prstGeom prst="rect"/>
+                  </pic:spPr>
+                </pic:pic>
+              </a:graphicData>
+            </a:graphic>
+          </wp:inline>
+        </w:drawing>
       </w:r>
     </w:p>
     <w:p>
@@ -4027,11 +5126,82 @@
         <w:jc w:val="center"/>
       </w:pPr>
       <w:r>
+        <w:drawing>
+          <wp:inline xmlns:a="http://schemas.openxmlformats.org/drawingml/2006/main" xmlns:pic="http://schemas.openxmlformats.org/drawingml/2006/picture">
+            <wp:extent cx="5486400" cy="3857625"/>
+            <wp:docPr id="3" name="Picture 3"/>
+            <wp:cNvGraphicFramePr>
+              <a:graphicFrameLocks noChangeAspect="1"/>
+            </wp:cNvGraphicFramePr>
+            <a:graphic>
+              <a:graphicData uri="http://schemas.openxmlformats.org/drawingml/2006/picture">
+                <pic:pic>
+                  <pic:nvPicPr>
+                    <pic:cNvPr id="0" name="bd001_carrito.png"/>
+                    <pic:cNvPicPr/>
+                  </pic:nvPicPr>
+                  <pic:blipFill>
+                    <a:blip r:embed="rId10"/>
+                    <a:stretch>
+                      <a:fillRect/>
+                    </a:stretch>
+                  </pic:blipFill>
+                  <pic:spPr>
+                    <a:xfrm>
+                      <a:off x="0" y="0"/>
+                      <a:ext cx="5486400" cy="3857625"/>
+                    </a:xfrm>
+                    <a:prstGeom prst="rect"/>
+                  </pic:spPr>
+                </pic:pic>
+              </a:graphicData>
+            </a:graphic>
+          </wp:inline>
+        </w:drawing>
+      </w:r>
+    </w:p>
+    <w:p>
+      <w:pPr>
+        <w:jc w:val="center"/>
+      </w:pPr>
+      <w:r>
         <w:rPr>
           <w:i/>
           <w:sz w:val="18"/>
         </w:rPr>
         <w:t>Carrito de compra con productos seleccionados</w:t>
+      </w:r>
+    </w:p>
+    <w:p>
+      <w:pPr>
+        <w:ind w:left="454"/>
+        <w:shd w:fill="E8F4FD" w:val="clear"/>
+      </w:pPr>
+      <w:r>
+        <w:rPr>
+          <w:i/>
+          <w:sz w:val="20"/>
+        </w:rPr>
+        <w:t xml:space="preserve">🎥 </w:t>
+      </w:r>
+      <w:r>
+        <w:rPr>
+          <w:i/>
+          <w:sz w:val="20"/>
+        </w:rPr>
+        <w:t>Opcionalmente, un video corto de screencast recorriendo todo el flujo de compra.</w:t>
+      </w:r>
+    </w:p>
+    <w:p>
+      <w:pPr>
+        <w:spacing w:before="120" w:after="120"/>
+      </w:pPr>
+      <w:r>
+        <w:rPr>
+          <w:color w:val="CCCCCC"/>
+          <w:sz w:val="16"/>
+        </w:rPr>
+        <w:t>────────────────────────────────────────────────────────────</w:t>
       </w:r>
     </w:p>
     <w:p>

</xml_diff>

<commit_message>
fix: limpieza de 43 docs (204 separadores, 398 vacios) preservando 178 imagenes
</commit_message>
<xml_diff>
--- a/Documentos/Bases de Datos/001-Proyecto tienda online.docx
+++ b/Documentos/Bases de Datos/001-Proyecto tienda online.docx
@@ -90,18 +90,6 @@
     </w:p>
     <w:p>
       <w:pPr>
-        <w:spacing w:before="120" w:after="120"/>
-      </w:pPr>
-      <w:r>
-        <w:rPr>
-          <w:color w:val="CCCCCC"/>
-          <w:sz w:val="16"/>
-        </w:rPr>
-        <w:t>────────────────────────────────────────────────────────────</w:t>
-      </w:r>
-    </w:p>
-    <w:p>
-      <w:pPr>
         <w:pStyle w:val="Heading2"/>
       </w:pPr>
       <w:r>
@@ -152,18 +140,6 @@
     <w:p>
       <w:r>
         <w:t>Tienda Online DAM es una aplicación web de comercio electrónico desarrollada de forma incremental a lo largo de 9 fases, desde una página estática hasta una tienda funcional con catálogo dinámico, carrito de compra con sesiones PHP y persistencia de pedidos en MySQL. El proyecto demuestra cómo integrar front-end (HTML/CSS) con back-end (PHP/MySQL) para construir un flujo completo de compra: el usuario navega el catálogo, consulta los detalles de un producto, lo añade al carrito, introduce sus datos de envío y finaliza el pedido, que queda registrado en la base de datos.</w:t>
-      </w:r>
-    </w:p>
-    <w:p>
-      <w:pPr>
-        <w:spacing w:before="120" w:after="120"/>
-      </w:pPr>
-      <w:r>
-        <w:rPr>
-          <w:color w:val="CCCCCC"/>
-          <w:sz w:val="16"/>
-        </w:rPr>
-        <w:t>────────────────────────────────────────────────────────────</w:t>
       </w:r>
     </w:p>
     <w:p>
@@ -823,18 +799,6 @@
     </w:p>
     <w:p>
       <w:pPr>
-        <w:spacing w:before="120" w:after="120"/>
-      </w:pPr>
-      <w:r>
-        <w:rPr>
-          <w:color w:val="CCCCCC"/>
-          <w:sz w:val="16"/>
-        </w:rPr>
-        <w:t>────────────────────────────────────────────────────────────</w:t>
-      </w:r>
-    </w:p>
-    <w:p>
-      <w:pPr>
         <w:pStyle w:val="Heading3"/>
       </w:pPr>
       <w:r>
@@ -1315,18 +1279,6 @@
           <w:sz w:val="18"/>
         </w:rPr>
         <w:t>Carrito de compra con productos seleccionados</w:t>
-      </w:r>
-    </w:p>
-    <w:p>
-      <w:pPr>
-        <w:spacing w:before="120" w:after="120"/>
-      </w:pPr>
-      <w:r>
-        <w:rPr>
-          <w:color w:val="CCCCCC"/>
-          <w:sz w:val="16"/>
-        </w:rPr>
-        <w:t>────────────────────────────────────────────────────────────</w:t>
       </w:r>
     </w:p>
     <w:p>
@@ -1904,18 +1856,6 @@
     </w:p>
     <w:p>
       <w:pPr>
-        <w:spacing w:before="120" w:after="120"/>
-      </w:pPr>
-      <w:r>
-        <w:rPr>
-          <w:color w:val="CCCCCC"/>
-          <w:sz w:val="16"/>
-        </w:rPr>
-        <w:t>────────────────────────────────────────────────────────────</w:t>
-      </w:r>
-    </w:p>
-    <w:p>
-      <w:pPr>
         <w:pStyle w:val="Heading3"/>
       </w:pPr>
       <w:r>
@@ -2501,18 +2441,6 @@
     </w:p>
     <w:p>
       <w:pPr>
-        <w:spacing w:before="120" w:after="120"/>
-      </w:pPr>
-      <w:r>
-        <w:rPr>
-          <w:color w:val="CCCCCC"/>
-          <w:sz w:val="16"/>
-        </w:rPr>
-        <w:t>────────────────────────────────────────────────────────────</w:t>
-      </w:r>
-    </w:p>
-    <w:p>
-      <w:pPr>
         <w:pStyle w:val="Heading3"/>
       </w:pPr>
       <w:r>
@@ -3253,18 +3181,6 @@
           <w:sz w:val="18"/>
         </w:rPr>
         <w:t>Carrito de compra con productos seleccionados</w:t>
-      </w:r>
-    </w:p>
-    <w:p>
-      <w:pPr>
-        <w:spacing w:before="120" w:after="120"/>
-      </w:pPr>
-      <w:r>
-        <w:rPr>
-          <w:color w:val="CCCCCC"/>
-          <w:sz w:val="16"/>
-        </w:rPr>
-        <w:t>────────────────────────────────────────────────────────────</w:t>
       </w:r>
     </w:p>
     <w:p>
@@ -3799,18 +3715,6 @@
     </w:p>
     <w:p>
       <w:pPr>
-        <w:spacing w:before="120" w:after="120"/>
-      </w:pPr>
-      <w:r>
-        <w:rPr>
-          <w:color w:val="CCCCCC"/>
-          <w:sz w:val="16"/>
-        </w:rPr>
-        <w:t>────────────────────────────────────────────────────────────</w:t>
-      </w:r>
-    </w:p>
-    <w:p>
-      <w:pPr>
         <w:pStyle w:val="Heading3"/>
       </w:pPr>
       <w:r>
@@ -3925,18 +3829,6 @@
         </w:tc>
       </w:tr>
     </w:tbl>
-    <w:p>
-      <w:pPr>
-        <w:spacing w:before="120" w:after="120"/>
-      </w:pPr>
-      <w:r>
-        <w:rPr>
-          <w:color w:val="CCCCCC"/>
-          <w:sz w:val="16"/>
-        </w:rPr>
-        <w:t>────────────────────────────────────────────────────────────</w:t>
-      </w:r>
-    </w:p>
     <w:p>
       <w:pPr>
         <w:pStyle w:val="Heading3"/>
@@ -4972,18 +4864,6 @@
           <w:sz w:val="18"/>
         </w:rPr>
         <w:t>Carrito de compra con productos seleccionados</w:t>
-      </w:r>
-    </w:p>
-    <w:p>
-      <w:pPr>
-        <w:spacing w:before="120" w:after="120"/>
-      </w:pPr>
-      <w:r>
-        <w:rPr>
-          <w:color w:val="CCCCCC"/>
-          <w:sz w:val="16"/>
-        </w:rPr>
-        <w:t>────────────────────────────────────────────────────────────</w:t>
       </w:r>
     </w:p>
     <w:p>
@@ -5190,18 +5070,6 @@
           <w:sz w:val="20"/>
         </w:rPr>
         <w:t>Opcionalmente, un video corto de screencast recorriendo todo el flujo de compra.</w:t>
-      </w:r>
-    </w:p>
-    <w:p>
-      <w:pPr>
-        <w:spacing w:before="120" w:after="120"/>
-      </w:pPr>
-      <w:r>
-        <w:rPr>
-          <w:color w:val="CCCCCC"/>
-          <w:sz w:val="16"/>
-        </w:rPr>
-        <w:t>────────────────────────────────────────────────────────────</w:t>
       </w:r>
     </w:p>
     <w:p>

</xml_diff>

<commit_message>
fix: eliminar capturas duplicadas en 39 docs (intro=featured, presentacion repetidas, H3 duplicadas)
</commit_message>
<xml_diff>
--- a/Documentos/Bases de Datos/001-Proyecto tienda online.docx
+++ b/Documentos/Bases de Datos/001-Proyecto tienda online.docx
@@ -94,47 +94,6 @@
       </w:pPr>
       <w:r>
         <w:t>Introducción</w:t>
-      </w:r>
-    </w:p>
-    <w:p>
-      <w:pPr>
-        <w:shd w:fill="FFF3CD" w:val="clear"/>
-        <w:spacing w:before="80" w:after="80"/>
-        <w:jc w:val="center"/>
-      </w:pPr>
-      <w:r>
-        <w:drawing>
-          <wp:inline xmlns:a="http://schemas.openxmlformats.org/drawingml/2006/main" xmlns:pic="http://schemas.openxmlformats.org/drawingml/2006/picture">
-            <wp:extent cx="5486400" cy="3857625"/>
-            <wp:docPr id="1" name="Picture 1"/>
-            <wp:cNvGraphicFramePr>
-              <a:graphicFrameLocks noChangeAspect="1"/>
-            </wp:cNvGraphicFramePr>
-            <a:graphic>
-              <a:graphicData uri="http://schemas.openxmlformats.org/drawingml/2006/picture">
-                <pic:pic>
-                  <pic:nvPicPr>
-                    <pic:cNvPr id="0" name="Bases_de_Datos_001-Proyecto_tienda_online.png"/>
-                    <pic:cNvPicPr/>
-                  </pic:nvPicPr>
-                  <pic:blipFill>
-                    <a:blip r:embed="rId9"/>
-                    <a:stretch>
-                      <a:fillRect/>
-                    </a:stretch>
-                  </pic:blipFill>
-                  <pic:spPr>
-                    <a:xfrm>
-                      <a:off x="0" y="0"/>
-                      <a:ext cx="5486400" cy="3857625"/>
-                    </a:xfrm>
-                    <a:prstGeom prst="rect"/>
-                  </pic:spPr>
-                </pic:pic>
-              </a:graphicData>
-            </a:graphic>
-          </wp:inline>
-        </w:drawing>
       </w:r>
     </w:p>
     <w:p>
@@ -649,45 +608,6 @@
         <w:jc w:val="center"/>
       </w:pPr>
       <w:r>
-        <w:drawing>
-          <wp:inline xmlns:a="http://schemas.openxmlformats.org/drawingml/2006/main" xmlns:pic="http://schemas.openxmlformats.org/drawingml/2006/picture">
-            <wp:extent cx="5486400" cy="3857625"/>
-            <wp:docPr id="26" name="Picture 26"/>
-            <wp:cNvGraphicFramePr>
-              <a:graphicFrameLocks noChangeAspect="1"/>
-            </wp:cNvGraphicFramePr>
-            <a:graphic>
-              <a:graphicData uri="http://schemas.openxmlformats.org/drawingml/2006/picture">
-                <pic:pic>
-                  <pic:nvPicPr>
-                    <pic:cNvPr id="0" name="bd001_catalogo.png"/>
-                    <pic:cNvPicPr/>
-                  </pic:nvPicPr>
-                  <pic:blipFill>
-                    <a:blip r:embed="rId12"/>
-                    <a:stretch>
-                      <a:fillRect/>
-                    </a:stretch>
-                  </pic:blipFill>
-                  <pic:spPr>
-                    <a:xfrm>
-                      <a:off x="0" y="0"/>
-                      <a:ext cx="5486400" cy="3857625"/>
-                    </a:xfrm>
-                    <a:prstGeom prst="rect"/>
-                  </pic:spPr>
-                </pic:pic>
-              </a:graphicData>
-            </a:graphic>
-          </wp:inline>
-        </w:drawing>
-      </w:r>
-    </w:p>
-    <w:p>
-      <w:pPr>
-        <w:jc w:val="center"/>
-      </w:pPr>
-      <w:r>
         <w:rPr>
           <w:i/>
           <w:sz w:val="18"/>
@@ -700,89 +620,11 @@
         <w:jc w:val="center"/>
       </w:pPr>
       <w:r>
-        <w:drawing>
-          <wp:inline xmlns:a="http://schemas.openxmlformats.org/drawingml/2006/main" xmlns:pic="http://schemas.openxmlformats.org/drawingml/2006/picture">
-            <wp:extent cx="5486400" cy="3857625"/>
-            <wp:docPr id="25" name="Picture 25"/>
-            <wp:cNvGraphicFramePr>
-              <a:graphicFrameLocks noChangeAspect="1"/>
-            </wp:cNvGraphicFramePr>
-            <a:graphic>
-              <a:graphicData uri="http://schemas.openxmlformats.org/drawingml/2006/picture">
-                <pic:pic>
-                  <pic:nvPicPr>
-                    <pic:cNvPr id="0" name="bd001_producto.png"/>
-                    <pic:cNvPicPr/>
-                  </pic:nvPicPr>
-                  <pic:blipFill>
-                    <a:blip r:embed="rId11"/>
-                    <a:stretch>
-                      <a:fillRect/>
-                    </a:stretch>
-                  </pic:blipFill>
-                  <pic:spPr>
-                    <a:xfrm>
-                      <a:off x="0" y="0"/>
-                      <a:ext cx="5486400" cy="3857625"/>
-                    </a:xfrm>
-                    <a:prstGeom prst="rect"/>
-                  </pic:spPr>
-                </pic:pic>
-              </a:graphicData>
-            </a:graphic>
-          </wp:inline>
-        </w:drawing>
-      </w:r>
-    </w:p>
-    <w:p>
-      <w:pPr>
-        <w:jc w:val="center"/>
-      </w:pPr>
-      <w:r>
         <w:rPr>
           <w:i/>
           <w:sz w:val="18"/>
         </w:rPr>
         <w:t>Ficha de producto con detalle</w:t>
-      </w:r>
-    </w:p>
-    <w:p>
-      <w:pPr>
-        <w:jc w:val="center"/>
-      </w:pPr>
-      <w:r>
-        <w:drawing>
-          <wp:inline xmlns:a="http://schemas.openxmlformats.org/drawingml/2006/main" xmlns:pic="http://schemas.openxmlformats.org/drawingml/2006/picture">
-            <wp:extent cx="5486400" cy="3857625"/>
-            <wp:docPr id="24" name="Picture 24"/>
-            <wp:cNvGraphicFramePr>
-              <a:graphicFrameLocks noChangeAspect="1"/>
-            </wp:cNvGraphicFramePr>
-            <a:graphic>
-              <a:graphicData uri="http://schemas.openxmlformats.org/drawingml/2006/picture">
-                <pic:pic>
-                  <pic:nvPicPr>
-                    <pic:cNvPr id="0" name="bd001_carrito.png"/>
-                    <pic:cNvPicPr/>
-                  </pic:nvPicPr>
-                  <pic:blipFill>
-                    <a:blip r:embed="rId10"/>
-                    <a:stretch>
-                      <a:fillRect/>
-                    </a:stretch>
-                  </pic:blipFill>
-                  <pic:spPr>
-                    <a:xfrm>
-                      <a:off x="0" y="0"/>
-                      <a:ext cx="5486400" cy="3857625"/>
-                    </a:xfrm>
-                    <a:prstGeom prst="rect"/>
-                  </pic:spPr>
-                </pic:pic>
-              </a:graphicData>
-            </a:graphic>
-          </wp:inline>
-        </w:drawing>
       </w:r>
     </w:p>
     <w:p>
@@ -1133,45 +975,6 @@
         <w:jc w:val="center"/>
       </w:pPr>
       <w:r>
-        <w:drawing>
-          <wp:inline xmlns:a="http://schemas.openxmlformats.org/drawingml/2006/main" xmlns:pic="http://schemas.openxmlformats.org/drawingml/2006/picture">
-            <wp:extent cx="5486400" cy="3857625"/>
-            <wp:docPr id="23" name="Picture 23"/>
-            <wp:cNvGraphicFramePr>
-              <a:graphicFrameLocks noChangeAspect="1"/>
-            </wp:cNvGraphicFramePr>
-            <a:graphic>
-              <a:graphicData uri="http://schemas.openxmlformats.org/drawingml/2006/picture">
-                <pic:pic>
-                  <pic:nvPicPr>
-                    <pic:cNvPr id="0" name="bd001_catalogo.png"/>
-                    <pic:cNvPicPr/>
-                  </pic:nvPicPr>
-                  <pic:blipFill>
-                    <a:blip r:embed="rId12"/>
-                    <a:stretch>
-                      <a:fillRect/>
-                    </a:stretch>
-                  </pic:blipFill>
-                  <pic:spPr>
-                    <a:xfrm>
-                      <a:off x="0" y="0"/>
-                      <a:ext cx="5486400" cy="3857625"/>
-                    </a:xfrm>
-                    <a:prstGeom prst="rect"/>
-                  </pic:spPr>
-                </pic:pic>
-              </a:graphicData>
-            </a:graphic>
-          </wp:inline>
-        </w:drawing>
-      </w:r>
-    </w:p>
-    <w:p>
-      <w:pPr>
-        <w:jc w:val="center"/>
-      </w:pPr>
-      <w:r>
         <w:rPr>
           <w:i/>
           <w:sz w:val="18"/>
@@ -1184,89 +987,11 @@
         <w:jc w:val="center"/>
       </w:pPr>
       <w:r>
-        <w:drawing>
-          <wp:inline xmlns:a="http://schemas.openxmlformats.org/drawingml/2006/main" xmlns:pic="http://schemas.openxmlformats.org/drawingml/2006/picture">
-            <wp:extent cx="5486400" cy="3857625"/>
-            <wp:docPr id="22" name="Picture 22"/>
-            <wp:cNvGraphicFramePr>
-              <a:graphicFrameLocks noChangeAspect="1"/>
-            </wp:cNvGraphicFramePr>
-            <a:graphic>
-              <a:graphicData uri="http://schemas.openxmlformats.org/drawingml/2006/picture">
-                <pic:pic>
-                  <pic:nvPicPr>
-                    <pic:cNvPr id="0" name="bd001_producto.png"/>
-                    <pic:cNvPicPr/>
-                  </pic:nvPicPr>
-                  <pic:blipFill>
-                    <a:blip r:embed="rId11"/>
-                    <a:stretch>
-                      <a:fillRect/>
-                    </a:stretch>
-                  </pic:blipFill>
-                  <pic:spPr>
-                    <a:xfrm>
-                      <a:off x="0" y="0"/>
-                      <a:ext cx="5486400" cy="3857625"/>
-                    </a:xfrm>
-                    <a:prstGeom prst="rect"/>
-                  </pic:spPr>
-                </pic:pic>
-              </a:graphicData>
-            </a:graphic>
-          </wp:inline>
-        </w:drawing>
-      </w:r>
-    </w:p>
-    <w:p>
-      <w:pPr>
-        <w:jc w:val="center"/>
-      </w:pPr>
-      <w:r>
         <w:rPr>
           <w:i/>
           <w:sz w:val="18"/>
         </w:rPr>
         <w:t>Ficha de producto con detalle</w:t>
-      </w:r>
-    </w:p>
-    <w:p>
-      <w:pPr>
-        <w:jc w:val="center"/>
-      </w:pPr>
-      <w:r>
-        <w:drawing>
-          <wp:inline xmlns:a="http://schemas.openxmlformats.org/drawingml/2006/main" xmlns:pic="http://schemas.openxmlformats.org/drawingml/2006/picture">
-            <wp:extent cx="5486400" cy="3857625"/>
-            <wp:docPr id="21" name="Picture 21"/>
-            <wp:cNvGraphicFramePr>
-              <a:graphicFrameLocks noChangeAspect="1"/>
-            </wp:cNvGraphicFramePr>
-            <a:graphic>
-              <a:graphicData uri="http://schemas.openxmlformats.org/drawingml/2006/picture">
-                <pic:pic>
-                  <pic:nvPicPr>
-                    <pic:cNvPr id="0" name="bd001_carrito.png"/>
-                    <pic:cNvPicPr/>
-                  </pic:nvPicPr>
-                  <pic:blipFill>
-                    <a:blip r:embed="rId10"/>
-                    <a:stretch>
-                      <a:fillRect/>
-                    </a:stretch>
-                  </pic:blipFill>
-                  <pic:spPr>
-                    <a:xfrm>
-                      <a:off x="0" y="0"/>
-                      <a:ext cx="5486400" cy="3857625"/>
-                    </a:xfrm>
-                    <a:prstGeom prst="rect"/>
-                  </pic:spPr>
-                </pic:pic>
-              </a:graphicData>
-            </a:graphic>
-          </wp:inline>
-        </w:drawing>
       </w:r>
     </w:p>
     <w:p>
@@ -1706,45 +1431,6 @@
         <w:jc w:val="center"/>
       </w:pPr>
       <w:r>
-        <w:drawing>
-          <wp:inline xmlns:a="http://schemas.openxmlformats.org/drawingml/2006/main" xmlns:pic="http://schemas.openxmlformats.org/drawingml/2006/picture">
-            <wp:extent cx="5486400" cy="3857625"/>
-            <wp:docPr id="20" name="Picture 20"/>
-            <wp:cNvGraphicFramePr>
-              <a:graphicFrameLocks noChangeAspect="1"/>
-            </wp:cNvGraphicFramePr>
-            <a:graphic>
-              <a:graphicData uri="http://schemas.openxmlformats.org/drawingml/2006/picture">
-                <pic:pic>
-                  <pic:nvPicPr>
-                    <pic:cNvPr id="0" name="bd001_catalogo.png"/>
-                    <pic:cNvPicPr/>
-                  </pic:nvPicPr>
-                  <pic:blipFill>
-                    <a:blip r:embed="rId12"/>
-                    <a:stretch>
-                      <a:fillRect/>
-                    </a:stretch>
-                  </pic:blipFill>
-                  <pic:spPr>
-                    <a:xfrm>
-                      <a:off x="0" y="0"/>
-                      <a:ext cx="5486400" cy="3857625"/>
-                    </a:xfrm>
-                    <a:prstGeom prst="rect"/>
-                  </pic:spPr>
-                </pic:pic>
-              </a:graphicData>
-            </a:graphic>
-          </wp:inline>
-        </w:drawing>
-      </w:r>
-    </w:p>
-    <w:p>
-      <w:pPr>
-        <w:jc w:val="center"/>
-      </w:pPr>
-      <w:r>
         <w:rPr>
           <w:i/>
           <w:sz w:val="18"/>
@@ -1757,89 +1443,11 @@
         <w:jc w:val="center"/>
       </w:pPr>
       <w:r>
-        <w:drawing>
-          <wp:inline xmlns:a="http://schemas.openxmlformats.org/drawingml/2006/main" xmlns:pic="http://schemas.openxmlformats.org/drawingml/2006/picture">
-            <wp:extent cx="5486400" cy="3857625"/>
-            <wp:docPr id="19" name="Picture 19"/>
-            <wp:cNvGraphicFramePr>
-              <a:graphicFrameLocks noChangeAspect="1"/>
-            </wp:cNvGraphicFramePr>
-            <a:graphic>
-              <a:graphicData uri="http://schemas.openxmlformats.org/drawingml/2006/picture">
-                <pic:pic>
-                  <pic:nvPicPr>
-                    <pic:cNvPr id="0" name="bd001_producto.png"/>
-                    <pic:cNvPicPr/>
-                  </pic:nvPicPr>
-                  <pic:blipFill>
-                    <a:blip r:embed="rId11"/>
-                    <a:stretch>
-                      <a:fillRect/>
-                    </a:stretch>
-                  </pic:blipFill>
-                  <pic:spPr>
-                    <a:xfrm>
-                      <a:off x="0" y="0"/>
-                      <a:ext cx="5486400" cy="3857625"/>
-                    </a:xfrm>
-                    <a:prstGeom prst="rect"/>
-                  </pic:spPr>
-                </pic:pic>
-              </a:graphicData>
-            </a:graphic>
-          </wp:inline>
-        </w:drawing>
-      </w:r>
-    </w:p>
-    <w:p>
-      <w:pPr>
-        <w:jc w:val="center"/>
-      </w:pPr>
-      <w:r>
         <w:rPr>
           <w:i/>
           <w:sz w:val="18"/>
         </w:rPr>
         <w:t>Ficha de producto con detalle</w:t>
-      </w:r>
-    </w:p>
-    <w:p>
-      <w:pPr>
-        <w:jc w:val="center"/>
-      </w:pPr>
-      <w:r>
-        <w:drawing>
-          <wp:inline xmlns:a="http://schemas.openxmlformats.org/drawingml/2006/main" xmlns:pic="http://schemas.openxmlformats.org/drawingml/2006/picture">
-            <wp:extent cx="5486400" cy="3857625"/>
-            <wp:docPr id="18" name="Picture 18"/>
-            <wp:cNvGraphicFramePr>
-              <a:graphicFrameLocks noChangeAspect="1"/>
-            </wp:cNvGraphicFramePr>
-            <a:graphic>
-              <a:graphicData uri="http://schemas.openxmlformats.org/drawingml/2006/picture">
-                <pic:pic>
-                  <pic:nvPicPr>
-                    <pic:cNvPr id="0" name="bd001_carrito.png"/>
-                    <pic:cNvPicPr/>
-                  </pic:nvPicPr>
-                  <pic:blipFill>
-                    <a:blip r:embed="rId10"/>
-                    <a:stretch>
-                      <a:fillRect/>
-                    </a:stretch>
-                  </pic:blipFill>
-                  <pic:spPr>
-                    <a:xfrm>
-                      <a:off x="0" y="0"/>
-                      <a:ext cx="5486400" cy="3857625"/>
-                    </a:xfrm>
-                    <a:prstGeom prst="rect"/>
-                  </pic:spPr>
-                </pic:pic>
-              </a:graphicData>
-            </a:graphic>
-          </wp:inline>
-        </w:drawing>
       </w:r>
     </w:p>
     <w:p>
@@ -2291,45 +1899,6 @@
         <w:jc w:val="center"/>
       </w:pPr>
       <w:r>
-        <w:drawing>
-          <wp:inline xmlns:a="http://schemas.openxmlformats.org/drawingml/2006/main" xmlns:pic="http://schemas.openxmlformats.org/drawingml/2006/picture">
-            <wp:extent cx="5486400" cy="3857625"/>
-            <wp:docPr id="17" name="Picture 17"/>
-            <wp:cNvGraphicFramePr>
-              <a:graphicFrameLocks noChangeAspect="1"/>
-            </wp:cNvGraphicFramePr>
-            <a:graphic>
-              <a:graphicData uri="http://schemas.openxmlformats.org/drawingml/2006/picture">
-                <pic:pic>
-                  <pic:nvPicPr>
-                    <pic:cNvPr id="0" name="bd001_catalogo.png"/>
-                    <pic:cNvPicPr/>
-                  </pic:nvPicPr>
-                  <pic:blipFill>
-                    <a:blip r:embed="rId12"/>
-                    <a:stretch>
-                      <a:fillRect/>
-                    </a:stretch>
-                  </pic:blipFill>
-                  <pic:spPr>
-                    <a:xfrm>
-                      <a:off x="0" y="0"/>
-                      <a:ext cx="5486400" cy="3857625"/>
-                    </a:xfrm>
-                    <a:prstGeom prst="rect"/>
-                  </pic:spPr>
-                </pic:pic>
-              </a:graphicData>
-            </a:graphic>
-          </wp:inline>
-        </w:drawing>
-      </w:r>
-    </w:p>
-    <w:p>
-      <w:pPr>
-        <w:jc w:val="center"/>
-      </w:pPr>
-      <w:r>
         <w:rPr>
           <w:i/>
           <w:sz w:val="18"/>
@@ -2342,89 +1911,11 @@
         <w:jc w:val="center"/>
       </w:pPr>
       <w:r>
-        <w:drawing>
-          <wp:inline xmlns:a="http://schemas.openxmlformats.org/drawingml/2006/main" xmlns:pic="http://schemas.openxmlformats.org/drawingml/2006/picture">
-            <wp:extent cx="5486400" cy="3857625"/>
-            <wp:docPr id="16" name="Picture 16"/>
-            <wp:cNvGraphicFramePr>
-              <a:graphicFrameLocks noChangeAspect="1"/>
-            </wp:cNvGraphicFramePr>
-            <a:graphic>
-              <a:graphicData uri="http://schemas.openxmlformats.org/drawingml/2006/picture">
-                <pic:pic>
-                  <pic:nvPicPr>
-                    <pic:cNvPr id="0" name="bd001_producto.png"/>
-                    <pic:cNvPicPr/>
-                  </pic:nvPicPr>
-                  <pic:blipFill>
-                    <a:blip r:embed="rId11"/>
-                    <a:stretch>
-                      <a:fillRect/>
-                    </a:stretch>
-                  </pic:blipFill>
-                  <pic:spPr>
-                    <a:xfrm>
-                      <a:off x="0" y="0"/>
-                      <a:ext cx="5486400" cy="3857625"/>
-                    </a:xfrm>
-                    <a:prstGeom prst="rect"/>
-                  </pic:spPr>
-                </pic:pic>
-              </a:graphicData>
-            </a:graphic>
-          </wp:inline>
-        </w:drawing>
-      </w:r>
-    </w:p>
-    <w:p>
-      <w:pPr>
-        <w:jc w:val="center"/>
-      </w:pPr>
-      <w:r>
         <w:rPr>
           <w:i/>
           <w:sz w:val="18"/>
         </w:rPr>
         <w:t>Ficha de producto con detalle</w:t>
-      </w:r>
-    </w:p>
-    <w:p>
-      <w:pPr>
-        <w:jc w:val="center"/>
-      </w:pPr>
-      <w:r>
-        <w:drawing>
-          <wp:inline xmlns:a="http://schemas.openxmlformats.org/drawingml/2006/main" xmlns:pic="http://schemas.openxmlformats.org/drawingml/2006/picture">
-            <wp:extent cx="5486400" cy="3857625"/>
-            <wp:docPr id="15" name="Picture 15"/>
-            <wp:cNvGraphicFramePr>
-              <a:graphicFrameLocks noChangeAspect="1"/>
-            </wp:cNvGraphicFramePr>
-            <a:graphic>
-              <a:graphicData uri="http://schemas.openxmlformats.org/drawingml/2006/picture">
-                <pic:pic>
-                  <pic:nvPicPr>
-                    <pic:cNvPr id="0" name="bd001_carrito.png"/>
-                    <pic:cNvPicPr/>
-                  </pic:nvPicPr>
-                  <pic:blipFill>
-                    <a:blip r:embed="rId10"/>
-                    <a:stretch>
-                      <a:fillRect/>
-                    </a:stretch>
-                  </pic:blipFill>
-                  <pic:spPr>
-                    <a:xfrm>
-                      <a:off x="0" y="0"/>
-                      <a:ext cx="5486400" cy="3857625"/>
-                    </a:xfrm>
-                    <a:prstGeom prst="rect"/>
-                  </pic:spPr>
-                </pic:pic>
-              </a:graphicData>
-            </a:graphic>
-          </wp:inline>
-        </w:drawing>
       </w:r>
     </w:p>
     <w:p>
@@ -3035,45 +2526,6 @@
         <w:jc w:val="center"/>
       </w:pPr>
       <w:r>
-        <w:drawing>
-          <wp:inline xmlns:a="http://schemas.openxmlformats.org/drawingml/2006/main" xmlns:pic="http://schemas.openxmlformats.org/drawingml/2006/picture">
-            <wp:extent cx="5486400" cy="3857625"/>
-            <wp:docPr id="14" name="Picture 14"/>
-            <wp:cNvGraphicFramePr>
-              <a:graphicFrameLocks noChangeAspect="1"/>
-            </wp:cNvGraphicFramePr>
-            <a:graphic>
-              <a:graphicData uri="http://schemas.openxmlformats.org/drawingml/2006/picture">
-                <pic:pic>
-                  <pic:nvPicPr>
-                    <pic:cNvPr id="0" name="bd001_catalogo.png"/>
-                    <pic:cNvPicPr/>
-                  </pic:nvPicPr>
-                  <pic:blipFill>
-                    <a:blip r:embed="rId12"/>
-                    <a:stretch>
-                      <a:fillRect/>
-                    </a:stretch>
-                  </pic:blipFill>
-                  <pic:spPr>
-                    <a:xfrm>
-                      <a:off x="0" y="0"/>
-                      <a:ext cx="5486400" cy="3857625"/>
-                    </a:xfrm>
-                    <a:prstGeom prst="rect"/>
-                  </pic:spPr>
-                </pic:pic>
-              </a:graphicData>
-            </a:graphic>
-          </wp:inline>
-        </w:drawing>
-      </w:r>
-    </w:p>
-    <w:p>
-      <w:pPr>
-        <w:jc w:val="center"/>
-      </w:pPr>
-      <w:r>
         <w:rPr>
           <w:i/>
           <w:sz w:val="18"/>
@@ -3086,89 +2538,11 @@
         <w:jc w:val="center"/>
       </w:pPr>
       <w:r>
-        <w:drawing>
-          <wp:inline xmlns:a="http://schemas.openxmlformats.org/drawingml/2006/main" xmlns:pic="http://schemas.openxmlformats.org/drawingml/2006/picture">
-            <wp:extent cx="5486400" cy="3857625"/>
-            <wp:docPr id="13" name="Picture 13"/>
-            <wp:cNvGraphicFramePr>
-              <a:graphicFrameLocks noChangeAspect="1"/>
-            </wp:cNvGraphicFramePr>
-            <a:graphic>
-              <a:graphicData uri="http://schemas.openxmlformats.org/drawingml/2006/picture">
-                <pic:pic>
-                  <pic:nvPicPr>
-                    <pic:cNvPr id="0" name="bd001_producto.png"/>
-                    <pic:cNvPicPr/>
-                  </pic:nvPicPr>
-                  <pic:blipFill>
-                    <a:blip r:embed="rId11"/>
-                    <a:stretch>
-                      <a:fillRect/>
-                    </a:stretch>
-                  </pic:blipFill>
-                  <pic:spPr>
-                    <a:xfrm>
-                      <a:off x="0" y="0"/>
-                      <a:ext cx="5486400" cy="3857625"/>
-                    </a:xfrm>
-                    <a:prstGeom prst="rect"/>
-                  </pic:spPr>
-                </pic:pic>
-              </a:graphicData>
-            </a:graphic>
-          </wp:inline>
-        </w:drawing>
-      </w:r>
-    </w:p>
-    <w:p>
-      <w:pPr>
-        <w:jc w:val="center"/>
-      </w:pPr>
-      <w:r>
         <w:rPr>
           <w:i/>
           <w:sz w:val="18"/>
         </w:rPr>
         <w:t>Ficha de producto con detalle</w:t>
-      </w:r>
-    </w:p>
-    <w:p>
-      <w:pPr>
-        <w:jc w:val="center"/>
-      </w:pPr>
-      <w:r>
-        <w:drawing>
-          <wp:inline xmlns:a="http://schemas.openxmlformats.org/drawingml/2006/main" xmlns:pic="http://schemas.openxmlformats.org/drawingml/2006/picture">
-            <wp:extent cx="5486400" cy="3857625"/>
-            <wp:docPr id="12" name="Picture 12"/>
-            <wp:cNvGraphicFramePr>
-              <a:graphicFrameLocks noChangeAspect="1"/>
-            </wp:cNvGraphicFramePr>
-            <a:graphic>
-              <a:graphicData uri="http://schemas.openxmlformats.org/drawingml/2006/picture">
-                <pic:pic>
-                  <pic:nvPicPr>
-                    <pic:cNvPr id="0" name="bd001_carrito.png"/>
-                    <pic:cNvPicPr/>
-                  </pic:nvPicPr>
-                  <pic:blipFill>
-                    <a:blip r:embed="rId10"/>
-                    <a:stretch>
-                      <a:fillRect/>
-                    </a:stretch>
-                  </pic:blipFill>
-                  <pic:spPr>
-                    <a:xfrm>
-                      <a:off x="0" y="0"/>
-                      <a:ext cx="5486400" cy="3857625"/>
-                    </a:xfrm>
-                    <a:prstGeom prst="rect"/>
-                  </pic:spPr>
-                </pic:pic>
-              </a:graphicData>
-            </a:graphic>
-          </wp:inline>
-        </w:drawing>
       </w:r>
     </w:p>
     <w:p>
@@ -3565,45 +2939,6 @@
         <w:jc w:val="center"/>
       </w:pPr>
       <w:r>
-        <w:drawing>
-          <wp:inline xmlns:a="http://schemas.openxmlformats.org/drawingml/2006/main" xmlns:pic="http://schemas.openxmlformats.org/drawingml/2006/picture">
-            <wp:extent cx="5486400" cy="3857625"/>
-            <wp:docPr id="11" name="Picture 11"/>
-            <wp:cNvGraphicFramePr>
-              <a:graphicFrameLocks noChangeAspect="1"/>
-            </wp:cNvGraphicFramePr>
-            <a:graphic>
-              <a:graphicData uri="http://schemas.openxmlformats.org/drawingml/2006/picture">
-                <pic:pic>
-                  <pic:nvPicPr>
-                    <pic:cNvPr id="0" name="bd001_catalogo.png"/>
-                    <pic:cNvPicPr/>
-                  </pic:nvPicPr>
-                  <pic:blipFill>
-                    <a:blip r:embed="rId12"/>
-                    <a:stretch>
-                      <a:fillRect/>
-                    </a:stretch>
-                  </pic:blipFill>
-                  <pic:spPr>
-                    <a:xfrm>
-                      <a:off x="0" y="0"/>
-                      <a:ext cx="5486400" cy="3857625"/>
-                    </a:xfrm>
-                    <a:prstGeom prst="rect"/>
-                  </pic:spPr>
-                </pic:pic>
-              </a:graphicData>
-            </a:graphic>
-          </wp:inline>
-        </w:drawing>
-      </w:r>
-    </w:p>
-    <w:p>
-      <w:pPr>
-        <w:jc w:val="center"/>
-      </w:pPr>
-      <w:r>
         <w:rPr>
           <w:i/>
           <w:sz w:val="18"/>
@@ -3616,89 +2951,11 @@
         <w:jc w:val="center"/>
       </w:pPr>
       <w:r>
-        <w:drawing>
-          <wp:inline xmlns:a="http://schemas.openxmlformats.org/drawingml/2006/main" xmlns:pic="http://schemas.openxmlformats.org/drawingml/2006/picture">
-            <wp:extent cx="5486400" cy="3857625"/>
-            <wp:docPr id="10" name="Picture 10"/>
-            <wp:cNvGraphicFramePr>
-              <a:graphicFrameLocks noChangeAspect="1"/>
-            </wp:cNvGraphicFramePr>
-            <a:graphic>
-              <a:graphicData uri="http://schemas.openxmlformats.org/drawingml/2006/picture">
-                <pic:pic>
-                  <pic:nvPicPr>
-                    <pic:cNvPr id="0" name="bd001_producto.png"/>
-                    <pic:cNvPicPr/>
-                  </pic:nvPicPr>
-                  <pic:blipFill>
-                    <a:blip r:embed="rId11"/>
-                    <a:stretch>
-                      <a:fillRect/>
-                    </a:stretch>
-                  </pic:blipFill>
-                  <pic:spPr>
-                    <a:xfrm>
-                      <a:off x="0" y="0"/>
-                      <a:ext cx="5486400" cy="3857625"/>
-                    </a:xfrm>
-                    <a:prstGeom prst="rect"/>
-                  </pic:spPr>
-                </pic:pic>
-              </a:graphicData>
-            </a:graphic>
-          </wp:inline>
-        </w:drawing>
-      </w:r>
-    </w:p>
-    <w:p>
-      <w:pPr>
-        <w:jc w:val="center"/>
-      </w:pPr>
-      <w:r>
         <w:rPr>
           <w:i/>
           <w:sz w:val="18"/>
         </w:rPr>
         <w:t>Ficha de producto con detalle</w:t>
-      </w:r>
-    </w:p>
-    <w:p>
-      <w:pPr>
-        <w:jc w:val="center"/>
-      </w:pPr>
-      <w:r>
-        <w:drawing>
-          <wp:inline xmlns:a="http://schemas.openxmlformats.org/drawingml/2006/main" xmlns:pic="http://schemas.openxmlformats.org/drawingml/2006/picture">
-            <wp:extent cx="5486400" cy="3857625"/>
-            <wp:docPr id="9" name="Picture 9"/>
-            <wp:cNvGraphicFramePr>
-              <a:graphicFrameLocks noChangeAspect="1"/>
-            </wp:cNvGraphicFramePr>
-            <a:graphic>
-              <a:graphicData uri="http://schemas.openxmlformats.org/drawingml/2006/picture">
-                <pic:pic>
-                  <pic:nvPicPr>
-                    <pic:cNvPr id="0" name="bd001_carrito.png"/>
-                    <pic:cNvPicPr/>
-                  </pic:nvPicPr>
-                  <pic:blipFill>
-                    <a:blip r:embed="rId10"/>
-                    <a:stretch>
-                      <a:fillRect/>
-                    </a:stretch>
-                  </pic:blipFill>
-                  <pic:spPr>
-                    <a:xfrm>
-                      <a:off x="0" y="0"/>
-                      <a:ext cx="5486400" cy="3857625"/>
-                    </a:xfrm>
-                    <a:prstGeom prst="rect"/>
-                  </pic:spPr>
-                </pic:pic>
-              </a:graphicData>
-            </a:graphic>
-          </wp:inline>
-        </w:drawing>
       </w:r>
     </w:p>
     <w:p>
@@ -4718,45 +3975,6 @@
         <w:jc w:val="center"/>
       </w:pPr>
       <w:r>
-        <w:drawing>
-          <wp:inline xmlns:a="http://schemas.openxmlformats.org/drawingml/2006/main" xmlns:pic="http://schemas.openxmlformats.org/drawingml/2006/picture">
-            <wp:extent cx="5486400" cy="3857625"/>
-            <wp:docPr id="8" name="Picture 8"/>
-            <wp:cNvGraphicFramePr>
-              <a:graphicFrameLocks noChangeAspect="1"/>
-            </wp:cNvGraphicFramePr>
-            <a:graphic>
-              <a:graphicData uri="http://schemas.openxmlformats.org/drawingml/2006/picture">
-                <pic:pic>
-                  <pic:nvPicPr>
-                    <pic:cNvPr id="0" name="bd001_catalogo.png"/>
-                    <pic:cNvPicPr/>
-                  </pic:nvPicPr>
-                  <pic:blipFill>
-                    <a:blip r:embed="rId12"/>
-                    <a:stretch>
-                      <a:fillRect/>
-                    </a:stretch>
-                  </pic:blipFill>
-                  <pic:spPr>
-                    <a:xfrm>
-                      <a:off x="0" y="0"/>
-                      <a:ext cx="5486400" cy="3857625"/>
-                    </a:xfrm>
-                    <a:prstGeom prst="rect"/>
-                  </pic:spPr>
-                </pic:pic>
-              </a:graphicData>
-            </a:graphic>
-          </wp:inline>
-        </w:drawing>
-      </w:r>
-    </w:p>
-    <w:p>
-      <w:pPr>
-        <w:jc w:val="center"/>
-      </w:pPr>
-      <w:r>
         <w:rPr>
           <w:i/>
           <w:sz w:val="18"/>
@@ -4769,89 +3987,11 @@
         <w:jc w:val="center"/>
       </w:pPr>
       <w:r>
-        <w:drawing>
-          <wp:inline xmlns:a="http://schemas.openxmlformats.org/drawingml/2006/main" xmlns:pic="http://schemas.openxmlformats.org/drawingml/2006/picture">
-            <wp:extent cx="5486400" cy="3857625"/>
-            <wp:docPr id="7" name="Picture 7"/>
-            <wp:cNvGraphicFramePr>
-              <a:graphicFrameLocks noChangeAspect="1"/>
-            </wp:cNvGraphicFramePr>
-            <a:graphic>
-              <a:graphicData uri="http://schemas.openxmlformats.org/drawingml/2006/picture">
-                <pic:pic>
-                  <pic:nvPicPr>
-                    <pic:cNvPr id="0" name="bd001_producto.png"/>
-                    <pic:cNvPicPr/>
-                  </pic:nvPicPr>
-                  <pic:blipFill>
-                    <a:blip r:embed="rId11"/>
-                    <a:stretch>
-                      <a:fillRect/>
-                    </a:stretch>
-                  </pic:blipFill>
-                  <pic:spPr>
-                    <a:xfrm>
-                      <a:off x="0" y="0"/>
-                      <a:ext cx="5486400" cy="3857625"/>
-                    </a:xfrm>
-                    <a:prstGeom prst="rect"/>
-                  </pic:spPr>
-                </pic:pic>
-              </a:graphicData>
-            </a:graphic>
-          </wp:inline>
-        </w:drawing>
-      </w:r>
-    </w:p>
-    <w:p>
-      <w:pPr>
-        <w:jc w:val="center"/>
-      </w:pPr>
-      <w:r>
         <w:rPr>
           <w:i/>
           <w:sz w:val="18"/>
         </w:rPr>
         <w:t>Ficha de producto con detalle</w:t>
-      </w:r>
-    </w:p>
-    <w:p>
-      <w:pPr>
-        <w:jc w:val="center"/>
-      </w:pPr>
-      <w:r>
-        <w:drawing>
-          <wp:inline xmlns:a="http://schemas.openxmlformats.org/drawingml/2006/main" xmlns:pic="http://schemas.openxmlformats.org/drawingml/2006/picture">
-            <wp:extent cx="5486400" cy="3857625"/>
-            <wp:docPr id="6" name="Picture 6"/>
-            <wp:cNvGraphicFramePr>
-              <a:graphicFrameLocks noChangeAspect="1"/>
-            </wp:cNvGraphicFramePr>
-            <a:graphic>
-              <a:graphicData uri="http://schemas.openxmlformats.org/drawingml/2006/picture">
-                <pic:pic>
-                  <pic:nvPicPr>
-                    <pic:cNvPr id="0" name="bd001_carrito.png"/>
-                    <pic:cNvPicPr/>
-                  </pic:nvPicPr>
-                  <pic:blipFill>
-                    <a:blip r:embed="rId10"/>
-                    <a:stretch>
-                      <a:fillRect/>
-                    </a:stretch>
-                  </pic:blipFill>
-                  <pic:spPr>
-                    <a:xfrm>
-                      <a:off x="0" y="0"/>
-                      <a:ext cx="5486400" cy="3857625"/>
-                    </a:xfrm>
-                    <a:prstGeom prst="rect"/>
-                  </pic:spPr>
-                </pic:pic>
-              </a:graphicData>
-            </a:graphic>
-          </wp:inline>
-        </w:drawing>
       </w:r>
     </w:p>
     <w:p>

</xml_diff>

<commit_message>
feat: insertar 86 capturas extra (scroll 1/3 y 2/3) en 43 documentos
</commit_message>
<xml_diff>
--- a/Documentos/Bases de Datos/001-Proyecto tienda online.docx
+++ b/Documentos/Bases de Datos/001-Proyecto tienda online.docx
@@ -4210,6 +4210,88 @@
           <w:sz w:val="20"/>
         </w:rPr>
         <w:t>Opcionalmente, un video corto de screencast recorriendo todo el flujo de compra.</w:t>
+      </w:r>
+    </w:p>
+    <w:p>
+      <w:r>
+        <w:drawing>
+          <wp:inline xmlns:a="http://schemas.openxmlformats.org/drawingml/2006/main" xmlns:pic="http://schemas.openxmlformats.org/drawingml/2006/picture">
+            <wp:extent cx="5486400" cy="3343275"/>
+            <wp:docPr id="6" name="Picture 6"/>
+            <wp:cNvGraphicFramePr>
+              <a:graphicFrameLocks noChangeAspect="1"/>
+            </wp:cNvGraphicFramePr>
+            <a:graphic>
+              <a:graphicData uri="http://schemas.openxmlformats.org/drawingml/2006/picture">
+                <pic:pic>
+                  <pic:nvPicPr>
+                    <pic:cNvPr id="0" name="Bases_de_Datos__001-Proyecto_tienda_online_mid.png"/>
+                    <pic:cNvPicPr/>
+                  </pic:nvPicPr>
+                  <pic:blipFill>
+                    <a:blip r:embed="rId13"/>
+                    <a:stretch>
+                      <a:fillRect/>
+                    </a:stretch>
+                  </pic:blipFill>
+                  <pic:spPr>
+                    <a:xfrm>
+                      <a:off x="0" y="0"/>
+                      <a:ext cx="5486400" cy="3343275"/>
+                    </a:xfrm>
+                    <a:prstGeom prst="rect"/>
+                  </pic:spPr>
+                </pic:pic>
+              </a:graphicData>
+            </a:graphic>
+          </wp:inline>
+        </w:drawing>
+      </w:r>
+    </w:p>
+    <w:p>
+      <w:r>
+        <w:t>Sección intermedia de la presentación</w:t>
+      </w:r>
+    </w:p>
+    <w:p>
+      <w:r>
+        <w:drawing>
+          <wp:inline xmlns:a="http://schemas.openxmlformats.org/drawingml/2006/main" xmlns:pic="http://schemas.openxmlformats.org/drawingml/2006/picture">
+            <wp:extent cx="5486400" cy="2486025"/>
+            <wp:docPr id="7" name="Picture 7"/>
+            <wp:cNvGraphicFramePr>
+              <a:graphicFrameLocks noChangeAspect="1"/>
+            </wp:cNvGraphicFramePr>
+            <a:graphic>
+              <a:graphicData uri="http://schemas.openxmlformats.org/drawingml/2006/picture">
+                <pic:pic>
+                  <pic:nvPicPr>
+                    <pic:cNvPr id="0" name="Bases_de_Datos__001-Proyecto_tienda_online_bot.png"/>
+                    <pic:cNvPicPr/>
+                  </pic:nvPicPr>
+                  <pic:blipFill>
+                    <a:blip r:embed="rId14"/>
+                    <a:stretch>
+                      <a:fillRect/>
+                    </a:stretch>
+                  </pic:blipFill>
+                  <pic:spPr>
+                    <a:xfrm>
+                      <a:off x="0" y="0"/>
+                      <a:ext cx="5486400" cy="2486025"/>
+                    </a:xfrm>
+                    <a:prstGeom prst="rect"/>
+                  </pic:spPr>
+                </pic:pic>
+              </a:graphicData>
+            </a:graphic>
+          </wp:inline>
+        </w:drawing>
+      </w:r>
+    </w:p>
+    <w:p>
+      <w:r>
+        <w:t>Sección final de la presentación</w:t>
       </w:r>
     </w:p>
     <w:p>

</xml_diff>